<commit_message>
Aggiornato RAD, casi d'uso conclusi
</commit_message>
<xml_diff>
--- a/Documentazione aggiornata/RAD.docx
+++ b/Documentazione aggiornata/RAD.docx
@@ -372,6 +372,13 @@
     </w:p>
     <w:sdt>
       <w:sdtPr>
+        <w:rPr>
+          <w:rFonts w:asciiTheme="minorHAnsi" w:eastAsiaTheme="minorHAnsi" w:hAnsiTheme="minorHAnsi" w:cstheme="minorBidi"/>
+          <w:color w:val="auto"/>
+          <w:sz w:val="22"/>
+          <w:szCs w:val="22"/>
+          <w:lang w:eastAsia="en-US"/>
+        </w:rPr>
         <w:id w:val="1988742135"/>
         <w:docPartObj>
           <w:docPartGallery w:val="Table of Contents"/>
@@ -380,13 +387,8 @@
       </w:sdtPr>
       <w:sdtEndPr>
         <w:rPr>
-          <w:rFonts w:asciiTheme="minorHAnsi" w:eastAsiaTheme="minorHAnsi" w:hAnsiTheme="minorHAnsi" w:cstheme="minorBidi"/>
           <w:b/>
           <w:bCs/>
-          <w:color w:val="auto"/>
-          <w:sz w:val="22"/>
-          <w:szCs w:val="22"/>
-          <w:lang w:eastAsia="en-US"/>
         </w:rPr>
       </w:sdtEndPr>
       <w:sdtContent>
@@ -419,7 +421,7 @@
           <w:r>
             <w:fldChar w:fldCharType="separate"/>
           </w:r>
-          <w:hyperlink w:anchor="_Toc109148649" w:history="1">
+          <w:hyperlink w:anchor="_Toc109152566" w:history="1">
             <w:r>
               <w:rPr>
                 <w:rStyle w:val="Collegamentoipertestuale"/>
@@ -449,7 +451,7 @@
                 <w:noProof/>
                 <w:webHidden/>
               </w:rPr>
-              <w:instrText xml:space="preserve"> PAGEREF _Toc109148649 \h </w:instrText>
+              <w:instrText xml:space="preserve"> PAGEREF _Toc109152566 \h </w:instrText>
             </w:r>
             <w:r>
               <w:rPr>
@@ -492,7 +494,7 @@
               <w:lang w:eastAsia="it-IT"/>
             </w:rPr>
           </w:pPr>
-          <w:hyperlink w:anchor="_Toc109148650" w:history="1">
+          <w:hyperlink w:anchor="_Toc109152567" w:history="1">
             <w:r>
               <w:rPr>
                 <w:rStyle w:val="Collegamentoipertestuale"/>
@@ -522,7 +524,7 @@
                 <w:noProof/>
                 <w:webHidden/>
               </w:rPr>
-              <w:instrText xml:space="preserve"> PAGEREF _Toc109148650 \h </w:instrText>
+              <w:instrText xml:space="preserve"> PAGEREF _Toc109152567 \h </w:instrText>
             </w:r>
             <w:r>
               <w:rPr>
@@ -565,7 +567,7 @@
               <w:lang w:eastAsia="it-IT"/>
             </w:rPr>
           </w:pPr>
-          <w:hyperlink w:anchor="_Toc109148651" w:history="1">
+          <w:hyperlink w:anchor="_Toc109152568" w:history="1">
             <w:r>
               <w:rPr>
                 <w:rStyle w:val="Collegamentoipertestuale"/>
@@ -595,7 +597,7 @@
                 <w:noProof/>
                 <w:webHidden/>
               </w:rPr>
-              <w:instrText xml:space="preserve"> PAGEREF _Toc109148651 \h </w:instrText>
+              <w:instrText xml:space="preserve"> PAGEREF _Toc109152568 \h </w:instrText>
             </w:r>
             <w:r>
               <w:rPr>
@@ -638,7 +640,7 @@
               <w:lang w:eastAsia="it-IT"/>
             </w:rPr>
           </w:pPr>
-          <w:hyperlink w:anchor="_Toc109148652" w:history="1">
+          <w:hyperlink w:anchor="_Toc109152569" w:history="1">
             <w:r>
               <w:rPr>
                 <w:rStyle w:val="Collegamentoipertestuale"/>
@@ -668,7 +670,7 @@
                 <w:noProof/>
                 <w:webHidden/>
               </w:rPr>
-              <w:instrText xml:space="preserve"> PAGEREF _Toc109148652 \h </w:instrText>
+              <w:instrText xml:space="preserve"> PAGEREF _Toc109152569 \h </w:instrText>
             </w:r>
             <w:r>
               <w:rPr>
@@ -711,7 +713,7 @@
               <w:lang w:eastAsia="it-IT"/>
             </w:rPr>
           </w:pPr>
-          <w:hyperlink w:anchor="_Toc109148653" w:history="1">
+          <w:hyperlink w:anchor="_Toc109152570" w:history="1">
             <w:r>
               <w:rPr>
                 <w:rStyle w:val="Collegamentoipertestuale"/>
@@ -741,7 +743,7 @@
                 <w:noProof/>
                 <w:webHidden/>
               </w:rPr>
-              <w:instrText xml:space="preserve"> PAGEREF _Toc109148653 \h </w:instrText>
+              <w:instrText xml:space="preserve"> PAGEREF _Toc109152570 \h </w:instrText>
             </w:r>
             <w:r>
               <w:rPr>
@@ -784,7 +786,7 @@
               <w:lang w:eastAsia="it-IT"/>
             </w:rPr>
           </w:pPr>
-          <w:hyperlink w:anchor="_Toc109148654" w:history="1">
+          <w:hyperlink w:anchor="_Toc109152571" w:history="1">
             <w:r>
               <w:rPr>
                 <w:rStyle w:val="Collegamentoipertestuale"/>
@@ -814,7 +816,7 @@
                 <w:noProof/>
                 <w:webHidden/>
               </w:rPr>
-              <w:instrText xml:space="preserve"> PAGEREF _Toc109148654 \h </w:instrText>
+              <w:instrText xml:space="preserve"> PAGEREF _Toc109152571 \h </w:instrText>
             </w:r>
             <w:r>
               <w:rPr>
@@ -857,7 +859,7 @@
               <w:lang w:eastAsia="it-IT"/>
             </w:rPr>
           </w:pPr>
-          <w:hyperlink w:anchor="_Toc109148655" w:history="1">
+          <w:hyperlink w:anchor="_Toc109152572" w:history="1">
             <w:r>
               <w:rPr>
                 <w:rStyle w:val="Collegamentoipertestuale"/>
@@ -887,7 +889,7 @@
                 <w:noProof/>
                 <w:webHidden/>
               </w:rPr>
-              <w:instrText xml:space="preserve"> PAGEREF _Toc109148655 \h </w:instrText>
+              <w:instrText xml:space="preserve"> PAGEREF _Toc109152572 \h </w:instrText>
             </w:r>
             <w:r>
               <w:rPr>
@@ -930,7 +932,7 @@
               <w:lang w:eastAsia="it-IT"/>
             </w:rPr>
           </w:pPr>
-          <w:hyperlink w:anchor="_Toc109148656" w:history="1">
+          <w:hyperlink w:anchor="_Toc109152573" w:history="1">
             <w:r>
               <w:rPr>
                 <w:rStyle w:val="Collegamentoipertestuale"/>
@@ -960,7 +962,7 @@
                 <w:noProof/>
                 <w:webHidden/>
               </w:rPr>
-              <w:instrText xml:space="preserve"> PAGEREF _Toc109148656 \h </w:instrText>
+              <w:instrText xml:space="preserve"> PAGEREF _Toc109152573 \h </w:instrText>
             </w:r>
             <w:r>
               <w:rPr>
@@ -1003,7 +1005,7 @@
               <w:lang w:eastAsia="it-IT"/>
             </w:rPr>
           </w:pPr>
-          <w:hyperlink w:anchor="_Toc109148657" w:history="1">
+          <w:hyperlink w:anchor="_Toc109152574" w:history="1">
             <w:r>
               <w:rPr>
                 <w:rStyle w:val="Collegamentoipertestuale"/>
@@ -1033,7 +1035,7 @@
                 <w:noProof/>
                 <w:webHidden/>
               </w:rPr>
-              <w:instrText xml:space="preserve"> PAGEREF _Toc109148657 \h </w:instrText>
+              <w:instrText xml:space="preserve"> PAGEREF _Toc109152574 \h </w:instrText>
             </w:r>
             <w:r>
               <w:rPr>
@@ -1076,7 +1078,7 @@
               <w:lang w:eastAsia="it-IT"/>
             </w:rPr>
           </w:pPr>
-          <w:hyperlink w:anchor="_Toc109148658" w:history="1">
+          <w:hyperlink w:anchor="_Toc109152575" w:history="1">
             <w:r>
               <w:rPr>
                 <w:rStyle w:val="Collegamentoipertestuale"/>
@@ -1106,7 +1108,7 @@
                 <w:noProof/>
                 <w:webHidden/>
               </w:rPr>
-              <w:instrText xml:space="preserve"> PAGEREF _Toc109148658 \h </w:instrText>
+              <w:instrText xml:space="preserve"> PAGEREF _Toc109152575 \h </w:instrText>
             </w:r>
             <w:r>
               <w:rPr>
@@ -1149,7 +1151,7 @@
               <w:lang w:eastAsia="it-IT"/>
             </w:rPr>
           </w:pPr>
-          <w:hyperlink w:anchor="_Toc109148659" w:history="1">
+          <w:hyperlink w:anchor="_Toc109152576" w:history="1">
             <w:r>
               <w:rPr>
                 <w:rStyle w:val="Collegamentoipertestuale"/>
@@ -1179,7 +1181,7 @@
                 <w:noProof/>
                 <w:webHidden/>
               </w:rPr>
-              <w:instrText xml:space="preserve"> PAGEREF _Toc109148659 \h </w:instrText>
+              <w:instrText xml:space="preserve"> PAGEREF _Toc109152576 \h </w:instrText>
             </w:r>
             <w:r>
               <w:rPr>
@@ -1222,7 +1224,7 @@
               <w:lang w:eastAsia="it-IT"/>
             </w:rPr>
           </w:pPr>
-          <w:hyperlink w:anchor="_Toc109148660" w:history="1">
+          <w:hyperlink w:anchor="_Toc109152577" w:history="1">
             <w:r>
               <w:rPr>
                 <w:rStyle w:val="Collegamentoipertestuale"/>
@@ -1252,7 +1254,7 @@
                 <w:noProof/>
                 <w:webHidden/>
               </w:rPr>
-              <w:instrText xml:space="preserve"> PAGEREF _Toc109148660 \h </w:instrText>
+              <w:instrText xml:space="preserve"> PAGEREF _Toc109152577 \h </w:instrText>
             </w:r>
             <w:r>
               <w:rPr>
@@ -1295,7 +1297,7 @@
               <w:lang w:eastAsia="it-IT"/>
             </w:rPr>
           </w:pPr>
-          <w:hyperlink w:anchor="_Toc109148661" w:history="1">
+          <w:hyperlink w:anchor="_Toc109152578" w:history="1">
             <w:r>
               <w:rPr>
                 <w:rStyle w:val="Collegamentoipertestuale"/>
@@ -1325,7 +1327,7 @@
                 <w:noProof/>
                 <w:webHidden/>
               </w:rPr>
-              <w:instrText xml:space="preserve"> PAGEREF _Toc109148661 \h </w:instrText>
+              <w:instrText xml:space="preserve"> PAGEREF _Toc109152578 \h </w:instrText>
             </w:r>
             <w:r>
               <w:rPr>
@@ -1368,7 +1370,7 @@
               <w:lang w:eastAsia="it-IT"/>
             </w:rPr>
           </w:pPr>
-          <w:hyperlink w:anchor="_Toc109148662" w:history="1">
+          <w:hyperlink w:anchor="_Toc109152579" w:history="1">
             <w:r>
               <w:rPr>
                 <w:rStyle w:val="Collegamentoipertestuale"/>
@@ -1398,7 +1400,7 @@
                 <w:noProof/>
                 <w:webHidden/>
               </w:rPr>
-              <w:instrText xml:space="preserve"> PAGEREF _Toc109148662 \h </w:instrText>
+              <w:instrText xml:space="preserve"> PAGEREF _Toc109152579 \h </w:instrText>
             </w:r>
             <w:r>
               <w:rPr>
@@ -1441,7 +1443,7 @@
               <w:lang w:eastAsia="it-IT"/>
             </w:rPr>
           </w:pPr>
-          <w:hyperlink w:anchor="_Toc109148663" w:history="1">
+          <w:hyperlink w:anchor="_Toc109152580" w:history="1">
             <w:r>
               <w:rPr>
                 <w:rStyle w:val="Collegamentoipertestuale"/>
@@ -1471,7 +1473,7 @@
                 <w:noProof/>
                 <w:webHidden/>
               </w:rPr>
-              <w:instrText xml:space="preserve"> PAGEREF _Toc109148663 \h </w:instrText>
+              <w:instrText xml:space="preserve"> PAGEREF _Toc109152580 \h </w:instrText>
             </w:r>
             <w:r>
               <w:rPr>
@@ -1514,7 +1516,7 @@
               <w:lang w:eastAsia="it-IT"/>
             </w:rPr>
           </w:pPr>
-          <w:hyperlink w:anchor="_Toc109148664" w:history="1">
+          <w:hyperlink w:anchor="_Toc109152581" w:history="1">
             <w:r>
               <w:rPr>
                 <w:rStyle w:val="Collegamentoipertestuale"/>
@@ -1544,7 +1546,7 @@
                 <w:noProof/>
                 <w:webHidden/>
               </w:rPr>
-              <w:instrText xml:space="preserve"> PAGEREF _Toc109148664 \h </w:instrText>
+              <w:instrText xml:space="preserve"> PAGEREF _Toc109152581 \h </w:instrText>
             </w:r>
             <w:r>
               <w:rPr>
@@ -1587,7 +1589,7 @@
               <w:lang w:eastAsia="it-IT"/>
             </w:rPr>
           </w:pPr>
-          <w:hyperlink w:anchor="_Toc109148665" w:history="1">
+          <w:hyperlink w:anchor="_Toc109152582" w:history="1">
             <w:r>
               <w:rPr>
                 <w:rStyle w:val="Collegamentoipertestuale"/>
@@ -1617,7 +1619,7 @@
                 <w:noProof/>
                 <w:webHidden/>
               </w:rPr>
-              <w:instrText xml:space="preserve"> PAGEREF _Toc109148665 \h </w:instrText>
+              <w:instrText xml:space="preserve"> PAGEREF _Toc109152582 \h </w:instrText>
             </w:r>
             <w:r>
               <w:rPr>
@@ -1660,7 +1662,7 @@
               <w:lang w:eastAsia="it-IT"/>
             </w:rPr>
           </w:pPr>
-          <w:hyperlink w:anchor="_Toc109148666" w:history="1">
+          <w:hyperlink w:anchor="_Toc109152583" w:history="1">
             <w:r>
               <w:rPr>
                 <w:rStyle w:val="Collegamentoipertestuale"/>
@@ -1690,7 +1692,7 @@
                 <w:noProof/>
                 <w:webHidden/>
               </w:rPr>
-              <w:instrText xml:space="preserve"> PAGEREF _Toc109148666 \h </w:instrText>
+              <w:instrText xml:space="preserve"> PAGEREF _Toc109152583 \h </w:instrText>
             </w:r>
             <w:r>
               <w:rPr>
@@ -1733,7 +1735,7 @@
               <w:lang w:eastAsia="it-IT"/>
             </w:rPr>
           </w:pPr>
-          <w:hyperlink w:anchor="_Toc109148667" w:history="1">
+          <w:hyperlink w:anchor="_Toc109152584" w:history="1">
             <w:r>
               <w:rPr>
                 <w:rStyle w:val="Collegamentoipertestuale"/>
@@ -1763,7 +1765,7 @@
                 <w:noProof/>
                 <w:webHidden/>
               </w:rPr>
-              <w:instrText xml:space="preserve"> PAGEREF _Toc109148667 \h </w:instrText>
+              <w:instrText xml:space="preserve"> PAGEREF _Toc109152584 \h </w:instrText>
             </w:r>
             <w:r>
               <w:rPr>
@@ -1783,7 +1785,7 @@
                 <w:noProof/>
                 <w:webHidden/>
               </w:rPr>
-              <w:t>6</w:t>
+              <w:t>7</w:t>
             </w:r>
             <w:r>
               <w:rPr>
@@ -1806,7 +1808,7 @@
               <w:lang w:eastAsia="it-IT"/>
             </w:rPr>
           </w:pPr>
-          <w:hyperlink w:anchor="_Toc109148668" w:history="1">
+          <w:hyperlink w:anchor="_Toc109152585" w:history="1">
             <w:r>
               <w:rPr>
                 <w:rStyle w:val="Collegamentoipertestuale"/>
@@ -1836,7 +1838,7 @@
                 <w:noProof/>
                 <w:webHidden/>
               </w:rPr>
-              <w:instrText xml:space="preserve"> PAGEREF _Toc109148668 \h </w:instrText>
+              <w:instrText xml:space="preserve"> PAGEREF _Toc109152585 \h </w:instrText>
             </w:r>
             <w:r>
               <w:rPr>
@@ -1879,7 +1881,7 @@
               <w:lang w:eastAsia="it-IT"/>
             </w:rPr>
           </w:pPr>
-          <w:hyperlink w:anchor="_Toc109148669" w:history="1">
+          <w:hyperlink w:anchor="_Toc109152586" w:history="1">
             <w:r>
               <w:rPr>
                 <w:rStyle w:val="Collegamentoipertestuale"/>
@@ -1909,7 +1911,7 @@
                 <w:noProof/>
                 <w:webHidden/>
               </w:rPr>
-              <w:instrText xml:space="preserve"> PAGEREF _Toc109148669 \h </w:instrText>
+              <w:instrText xml:space="preserve"> PAGEREF _Toc109152586 \h </w:instrText>
             </w:r>
             <w:r>
               <w:rPr>
@@ -1929,7 +1931,7 @@
                 <w:noProof/>
                 <w:webHidden/>
               </w:rPr>
-              <w:t>7</w:t>
+              <w:t>8</w:t>
             </w:r>
             <w:r>
               <w:rPr>
@@ -1952,7 +1954,7 @@
               <w:lang w:eastAsia="it-IT"/>
             </w:rPr>
           </w:pPr>
-          <w:hyperlink w:anchor="_Toc109148670" w:history="1">
+          <w:hyperlink w:anchor="_Toc109152587" w:history="1">
             <w:r>
               <w:rPr>
                 <w:rStyle w:val="Collegamentoipertestuale"/>
@@ -1982,7 +1984,7 @@
                 <w:noProof/>
                 <w:webHidden/>
               </w:rPr>
-              <w:instrText xml:space="preserve"> PAGEREF _Toc109148670 \h </w:instrText>
+              <w:instrText xml:space="preserve"> PAGEREF _Toc109152587 \h </w:instrText>
             </w:r>
             <w:r>
               <w:rPr>
@@ -2025,7 +2027,7 @@
               <w:lang w:eastAsia="it-IT"/>
             </w:rPr>
           </w:pPr>
-          <w:hyperlink w:anchor="_Toc109148671" w:history="1">
+          <w:hyperlink w:anchor="_Toc109152588" w:history="1">
             <w:r>
               <w:rPr>
                 <w:rStyle w:val="Collegamentoipertestuale"/>
@@ -2055,7 +2057,7 @@
                 <w:noProof/>
                 <w:webHidden/>
               </w:rPr>
-              <w:instrText xml:space="preserve"> PAGEREF _Toc109148671 \h </w:instrText>
+              <w:instrText xml:space="preserve"> PAGEREF _Toc109152588 \h </w:instrText>
             </w:r>
             <w:r>
               <w:rPr>
@@ -2075,7 +2077,7 @@
                 <w:noProof/>
                 <w:webHidden/>
               </w:rPr>
-              <w:t>8</w:t>
+              <w:t>9</w:t>
             </w:r>
             <w:r>
               <w:rPr>
@@ -2098,7 +2100,7 @@
               <w:lang w:eastAsia="it-IT"/>
             </w:rPr>
           </w:pPr>
-          <w:hyperlink w:anchor="_Toc109148672" w:history="1">
+          <w:hyperlink w:anchor="_Toc109152589" w:history="1">
             <w:r>
               <w:rPr>
                 <w:rStyle w:val="Collegamentoipertestuale"/>
@@ -2128,7 +2130,7 @@
                 <w:noProof/>
                 <w:webHidden/>
               </w:rPr>
-              <w:instrText xml:space="preserve"> PAGEREF _Toc109148672 \h </w:instrText>
+              <w:instrText xml:space="preserve"> PAGEREF _Toc109152589 \h </w:instrText>
             </w:r>
             <w:r>
               <w:rPr>
@@ -2148,7 +2150,7 @@
                 <w:noProof/>
                 <w:webHidden/>
               </w:rPr>
-              <w:t>9</w:t>
+              <w:t>10</w:t>
             </w:r>
             <w:r>
               <w:rPr>
@@ -2171,7 +2173,7 @@
               <w:lang w:eastAsia="it-IT"/>
             </w:rPr>
           </w:pPr>
-          <w:hyperlink w:anchor="_Toc109148673" w:history="1">
+          <w:hyperlink w:anchor="_Toc109152590" w:history="1">
             <w:r>
               <w:rPr>
                 <w:rStyle w:val="Collegamentoipertestuale"/>
@@ -2201,7 +2203,7 @@
                 <w:noProof/>
                 <w:webHidden/>
               </w:rPr>
-              <w:instrText xml:space="preserve"> PAGEREF _Toc109148673 \h </w:instrText>
+              <w:instrText xml:space="preserve"> PAGEREF _Toc109152590 \h </w:instrText>
             </w:r>
             <w:r>
               <w:rPr>
@@ -2244,7 +2246,7 @@
               <w:lang w:eastAsia="it-IT"/>
             </w:rPr>
           </w:pPr>
-          <w:hyperlink w:anchor="_Toc109148674" w:history="1">
+          <w:hyperlink w:anchor="_Toc109152591" w:history="1">
             <w:r>
               <w:rPr>
                 <w:rStyle w:val="Collegamentoipertestuale"/>
@@ -2274,7 +2276,7 @@
                 <w:noProof/>
                 <w:webHidden/>
               </w:rPr>
-              <w:instrText xml:space="preserve"> PAGEREF _Toc109148674 \h </w:instrText>
+              <w:instrText xml:space="preserve"> PAGEREF _Toc109152591 \h </w:instrText>
             </w:r>
             <w:r>
               <w:rPr>
@@ -2294,7 +2296,7 @@
                 <w:noProof/>
                 <w:webHidden/>
               </w:rPr>
-              <w:t>10</w:t>
+              <w:t>11</w:t>
             </w:r>
             <w:r>
               <w:rPr>
@@ -2317,7 +2319,7 @@
               <w:lang w:eastAsia="it-IT"/>
             </w:rPr>
           </w:pPr>
-          <w:hyperlink w:anchor="_Toc109148675" w:history="1">
+          <w:hyperlink w:anchor="_Toc109152592" w:history="1">
             <w:r>
               <w:rPr>
                 <w:rStyle w:val="Collegamentoipertestuale"/>
@@ -2347,7 +2349,7 @@
                 <w:noProof/>
                 <w:webHidden/>
               </w:rPr>
-              <w:instrText xml:space="preserve"> PAGEREF _Toc109148675 \h </w:instrText>
+              <w:instrText xml:space="preserve"> PAGEREF _Toc109152592 \h </w:instrText>
             </w:r>
             <w:r>
               <w:rPr>
@@ -2390,7 +2392,7 @@
               <w:lang w:eastAsia="it-IT"/>
             </w:rPr>
           </w:pPr>
-          <w:hyperlink w:anchor="_Toc109148676" w:history="1">
+          <w:hyperlink w:anchor="_Toc109152593" w:history="1">
             <w:r>
               <w:rPr>
                 <w:rStyle w:val="Collegamentoipertestuale"/>
@@ -2420,7 +2422,7 @@
                 <w:noProof/>
                 <w:webHidden/>
               </w:rPr>
-              <w:instrText xml:space="preserve"> PAGEREF _Toc109148676 \h </w:instrText>
+              <w:instrText xml:space="preserve"> PAGEREF _Toc109152593 \h </w:instrText>
             </w:r>
             <w:r>
               <w:rPr>
@@ -2440,7 +2442,7 @@
                 <w:noProof/>
                 <w:webHidden/>
               </w:rPr>
-              <w:t>11</w:t>
+              <w:t>12</w:t>
             </w:r>
             <w:r>
               <w:rPr>
@@ -2463,7 +2465,7 @@
               <w:lang w:eastAsia="it-IT"/>
             </w:rPr>
           </w:pPr>
-          <w:hyperlink w:anchor="_Toc109148677" w:history="1">
+          <w:hyperlink w:anchor="_Toc109152594" w:history="1">
             <w:r>
               <w:rPr>
                 <w:rStyle w:val="Collegamentoipertestuale"/>
@@ -2493,7 +2495,7 @@
                 <w:noProof/>
                 <w:webHidden/>
               </w:rPr>
-              <w:instrText xml:space="preserve"> PAGEREF _Toc109148677 \h </w:instrText>
+              <w:instrText xml:space="preserve"> PAGEREF _Toc109152594 \h </w:instrText>
             </w:r>
             <w:r>
               <w:rPr>
@@ -2536,7 +2538,7 @@
               <w:lang w:eastAsia="it-IT"/>
             </w:rPr>
           </w:pPr>
-          <w:hyperlink w:anchor="_Toc109148678" w:history="1">
+          <w:hyperlink w:anchor="_Toc109152595" w:history="1">
             <w:r>
               <w:rPr>
                 <w:rStyle w:val="Collegamentoipertestuale"/>
@@ -2566,7 +2568,7 @@
                 <w:noProof/>
                 <w:webHidden/>
               </w:rPr>
-              <w:instrText xml:space="preserve"> PAGEREF _Toc109148678 \h </w:instrText>
+              <w:instrText xml:space="preserve"> PAGEREF _Toc109152595 \h </w:instrText>
             </w:r>
             <w:r>
               <w:rPr>
@@ -2609,7 +2611,7 @@
               <w:lang w:eastAsia="it-IT"/>
             </w:rPr>
           </w:pPr>
-          <w:hyperlink w:anchor="_Toc109148679" w:history="1">
+          <w:hyperlink w:anchor="_Toc109152596" w:history="1">
             <w:r>
               <w:rPr>
                 <w:rStyle w:val="Collegamentoipertestuale"/>
@@ -2639,7 +2641,7 @@
                 <w:noProof/>
                 <w:webHidden/>
               </w:rPr>
-              <w:instrText xml:space="preserve"> PAGEREF _Toc109148679 \h </w:instrText>
+              <w:instrText xml:space="preserve"> PAGEREF _Toc109152596 \h </w:instrText>
             </w:r>
             <w:r>
               <w:rPr>
@@ -2659,7 +2661,226 @@
                 <w:noProof/>
                 <w:webHidden/>
               </w:rPr>
-              <w:t>13</w:t>
+              <w:t>14</w:t>
+            </w:r>
+            <w:r>
+              <w:rPr>
+                <w:noProof/>
+                <w:webHidden/>
+              </w:rPr>
+              <w:fldChar w:fldCharType="end"/>
+            </w:r>
+          </w:hyperlink>
+        </w:p>
+        <w:p>
+          <w:pPr>
+            <w:pStyle w:val="Sommario1"/>
+            <w:tabs>
+              <w:tab w:val="right" w:leader="dot" w:pos="10456"/>
+            </w:tabs>
+            <w:rPr>
+              <w:rFonts w:eastAsiaTheme="minorEastAsia"/>
+              <w:noProof/>
+              <w:lang w:eastAsia="it-IT"/>
+            </w:rPr>
+          </w:pPr>
+          <w:hyperlink w:anchor="_Toc109152597" w:history="1">
+            <w:r>
+              <w:rPr>
+                <w:rStyle w:val="Collegamentoipertestuale"/>
+                <w:rFonts w:ascii="Arial" w:hAnsi="Arial" w:cs="Arial"/>
+                <w:b/>
+                <w:bCs/>
+                <w:noProof/>
+              </w:rPr>
+              <w:t>Casi d’uso: Gestione Consegne</w:t>
+            </w:r>
+            <w:r>
+              <w:rPr>
+                <w:noProof/>
+                <w:webHidden/>
+              </w:rPr>
+              <w:tab/>
+            </w:r>
+            <w:r>
+              <w:rPr>
+                <w:noProof/>
+                <w:webHidden/>
+              </w:rPr>
+              <w:fldChar w:fldCharType="begin"/>
+            </w:r>
+            <w:r>
+              <w:rPr>
+                <w:noProof/>
+                <w:webHidden/>
+              </w:rPr>
+              <w:instrText xml:space="preserve"> PAGEREF _Toc109152597 \h </w:instrText>
+            </w:r>
+            <w:r>
+              <w:rPr>
+                <w:noProof/>
+                <w:webHidden/>
+              </w:rPr>
+            </w:r>
+            <w:r>
+              <w:rPr>
+                <w:noProof/>
+                <w:webHidden/>
+              </w:rPr>
+              <w:fldChar w:fldCharType="separate"/>
+            </w:r>
+            <w:r>
+              <w:rPr>
+                <w:noProof/>
+                <w:webHidden/>
+              </w:rPr>
+              <w:t>14</w:t>
+            </w:r>
+            <w:r>
+              <w:rPr>
+                <w:noProof/>
+                <w:webHidden/>
+              </w:rPr>
+              <w:fldChar w:fldCharType="end"/>
+            </w:r>
+          </w:hyperlink>
+        </w:p>
+        <w:p>
+          <w:pPr>
+            <w:pStyle w:val="Sommario2"/>
+            <w:tabs>
+              <w:tab w:val="right" w:leader="dot" w:pos="10456"/>
+            </w:tabs>
+            <w:rPr>
+              <w:rFonts w:eastAsiaTheme="minorEastAsia"/>
+              <w:noProof/>
+              <w:lang w:eastAsia="it-IT"/>
+            </w:rPr>
+          </w:pPr>
+          <w:hyperlink w:anchor="_Toc109152598" w:history="1">
+            <w:r>
+              <w:rPr>
+                <w:rStyle w:val="Collegamentoipertestuale"/>
+                <w:rFonts w:ascii="Arial" w:hAnsi="Arial" w:cs="Arial"/>
+                <w:b/>
+                <w:bCs/>
+                <w:noProof/>
+              </w:rPr>
+              <w:t>Visualizza Consegne</w:t>
+            </w:r>
+            <w:r>
+              <w:rPr>
+                <w:noProof/>
+                <w:webHidden/>
+              </w:rPr>
+              <w:tab/>
+            </w:r>
+            <w:r>
+              <w:rPr>
+                <w:noProof/>
+                <w:webHidden/>
+              </w:rPr>
+              <w:fldChar w:fldCharType="begin"/>
+            </w:r>
+            <w:r>
+              <w:rPr>
+                <w:noProof/>
+                <w:webHidden/>
+              </w:rPr>
+              <w:instrText xml:space="preserve"> PAGEREF _Toc109152598 \h </w:instrText>
+            </w:r>
+            <w:r>
+              <w:rPr>
+                <w:noProof/>
+                <w:webHidden/>
+              </w:rPr>
+            </w:r>
+            <w:r>
+              <w:rPr>
+                <w:noProof/>
+                <w:webHidden/>
+              </w:rPr>
+              <w:fldChar w:fldCharType="separate"/>
+            </w:r>
+            <w:r>
+              <w:rPr>
+                <w:noProof/>
+                <w:webHidden/>
+              </w:rPr>
+              <w:t>15</w:t>
+            </w:r>
+            <w:r>
+              <w:rPr>
+                <w:noProof/>
+                <w:webHidden/>
+              </w:rPr>
+              <w:fldChar w:fldCharType="end"/>
+            </w:r>
+          </w:hyperlink>
+        </w:p>
+        <w:p>
+          <w:pPr>
+            <w:pStyle w:val="Sommario2"/>
+            <w:tabs>
+              <w:tab w:val="right" w:leader="dot" w:pos="10456"/>
+            </w:tabs>
+            <w:rPr>
+              <w:rFonts w:eastAsiaTheme="minorEastAsia"/>
+              <w:noProof/>
+              <w:lang w:eastAsia="it-IT"/>
+            </w:rPr>
+          </w:pPr>
+          <w:hyperlink w:anchor="_Toc109152599" w:history="1">
+            <w:r>
+              <w:rPr>
+                <w:rStyle w:val="Collegamentoipertestuale"/>
+                <w:rFonts w:ascii="Arial" w:hAnsi="Arial" w:cs="Arial"/>
+                <w:b/>
+                <w:bCs/>
+                <w:noProof/>
+              </w:rPr>
+              <w:t>Firma consegne</w:t>
+            </w:r>
+            <w:r>
+              <w:rPr>
+                <w:noProof/>
+                <w:webHidden/>
+              </w:rPr>
+              <w:tab/>
+            </w:r>
+            <w:r>
+              <w:rPr>
+                <w:noProof/>
+                <w:webHidden/>
+              </w:rPr>
+              <w:fldChar w:fldCharType="begin"/>
+            </w:r>
+            <w:r>
+              <w:rPr>
+                <w:noProof/>
+                <w:webHidden/>
+              </w:rPr>
+              <w:instrText xml:space="preserve"> PAGEREF _Toc109152599 \h </w:instrText>
+            </w:r>
+            <w:r>
+              <w:rPr>
+                <w:noProof/>
+                <w:webHidden/>
+              </w:rPr>
+            </w:r>
+            <w:r>
+              <w:rPr>
+                <w:noProof/>
+                <w:webHidden/>
+              </w:rPr>
+              <w:fldChar w:fldCharType="separate"/>
+            </w:r>
+            <w:r>
+              <w:rPr>
+                <w:noProof/>
+                <w:webHidden/>
+              </w:rPr>
+              <w:t>15</w:t>
             </w:r>
             <w:r>
               <w:rPr>
@@ -2685,23 +2906,6 @@
             <w:fldChar w:fldCharType="end"/>
           </w:r>
         </w:p>
-        <w:p>
-          <w:pPr>
-            <w:rPr>
-              <w:b/>
-              <w:bCs/>
-            </w:rPr>
-          </w:pPr>
-        </w:p>
-        <w:p>
-          <w:pPr>
-            <w:rPr>
-              <w:b/>
-              <w:bCs/>
-            </w:rPr>
-          </w:pPr>
-        </w:p>
-        <w:p/>
       </w:sdtContent>
     </w:sdt>
     <w:p>
@@ -2715,7 +2919,7 @@
           <w:szCs w:val="36"/>
         </w:rPr>
       </w:pPr>
-      <w:bookmarkStart w:id="0" w:name="_Toc109148649"/>
+      <w:bookmarkStart w:id="0" w:name="_Toc109152566"/>
       <w:r>
         <w:rPr>
           <w:rFonts w:ascii="Arial" w:hAnsi="Arial" w:cs="Arial"/>
@@ -2859,7 +3063,7 @@
           <w:szCs w:val="28"/>
         </w:rPr>
       </w:pPr>
-      <w:bookmarkStart w:id="1" w:name="_Toc109148650"/>
+      <w:bookmarkStart w:id="1" w:name="_Toc109152567"/>
       <w:r>
         <w:rPr>
           <w:rFonts w:ascii="Arial" w:hAnsi="Arial" w:cs="Arial"/>
@@ -3759,7 +3963,7 @@
           <w:szCs w:val="28"/>
         </w:rPr>
       </w:pPr>
-      <w:bookmarkStart w:id="2" w:name="_Toc109148651"/>
+      <w:bookmarkStart w:id="2" w:name="_Toc109152568"/>
       <w:r>
         <w:rPr>
           <w:rFonts w:ascii="Arial" w:hAnsi="Arial" w:cs="Arial"/>
@@ -3868,7 +4072,7 @@
           <w:szCs w:val="28"/>
         </w:rPr>
       </w:pPr>
-      <w:bookmarkStart w:id="3" w:name="_Toc109148652"/>
+      <w:bookmarkStart w:id="3" w:name="_Toc109152569"/>
       <w:r>
         <w:rPr>
           <w:rFonts w:ascii="Arial" w:hAnsi="Arial" w:cs="Arial"/>
@@ -3920,7 +4124,7 @@
           <w:szCs w:val="28"/>
         </w:rPr>
       </w:pPr>
-      <w:bookmarkStart w:id="4" w:name="_Toc109148653"/>
+      <w:bookmarkStart w:id="4" w:name="_Toc109152570"/>
       <w:r>
         <w:rPr>
           <w:rFonts w:ascii="Arial" w:hAnsi="Arial" w:cs="Arial"/>
@@ -4004,7 +4208,7 @@
           <w:szCs w:val="28"/>
         </w:rPr>
       </w:pPr>
-      <w:bookmarkStart w:id="5" w:name="_Toc109148654"/>
+      <w:bookmarkStart w:id="5" w:name="_Toc109152571"/>
       <w:r>
         <w:rPr>
           <w:rFonts w:ascii="Arial" w:hAnsi="Arial" w:cs="Arial"/>
@@ -4250,7 +4454,7 @@
           <w:szCs w:val="28"/>
         </w:rPr>
       </w:pPr>
-      <w:bookmarkStart w:id="6" w:name="_Toc109148655"/>
+      <w:bookmarkStart w:id="6" w:name="_Toc109152572"/>
       <w:r>
         <w:rPr>
           <w:rFonts w:ascii="Arial" w:hAnsi="Arial" w:cs="Arial"/>
@@ -4332,7 +4536,7 @@
           <w:szCs w:val="28"/>
         </w:rPr>
       </w:pPr>
-      <w:bookmarkStart w:id="7" w:name="_Toc109148656"/>
+      <w:bookmarkStart w:id="7" w:name="_Toc109152573"/>
       <w:r>
         <w:rPr>
           <w:rFonts w:ascii="Arial" w:hAnsi="Arial" w:cs="Arial"/>
@@ -4383,7 +4587,7 @@
           <w:szCs w:val="28"/>
         </w:rPr>
       </w:pPr>
-      <w:bookmarkStart w:id="8" w:name="_Toc109148657"/>
+      <w:bookmarkStart w:id="8" w:name="_Toc109152574"/>
       <w:r>
         <w:rPr>
           <w:rFonts w:ascii="Arial" w:hAnsi="Arial" w:cs="Arial"/>
@@ -4692,7 +4896,7 @@
           <w:szCs w:val="28"/>
         </w:rPr>
       </w:pPr>
-      <w:bookmarkStart w:id="9" w:name="_Toc109148658"/>
+      <w:bookmarkStart w:id="9" w:name="_Toc109152575"/>
       <w:r>
         <w:rPr>
           <w:rFonts w:ascii="Arial" w:hAnsi="Arial" w:cs="Arial"/>
@@ -4744,7 +4948,7 @@
           <w:szCs w:val="36"/>
         </w:rPr>
       </w:pPr>
-      <w:bookmarkStart w:id="10" w:name="_Toc109148659"/>
+      <w:bookmarkStart w:id="10" w:name="_Toc109152576"/>
       <w:r>
         <w:rPr>
           <w:rFonts w:ascii="Arial" w:hAnsi="Arial" w:cs="Arial"/>
@@ -4808,7 +5012,7 @@
           <w:bCs/>
         </w:rPr>
       </w:pPr>
-      <w:bookmarkStart w:id="11" w:name="_Toc109148660"/>
+      <w:bookmarkStart w:id="11" w:name="_Toc109152577"/>
       <w:r>
         <w:rPr>
           <w:rFonts w:ascii="Arial" w:hAnsi="Arial" w:cs="Arial"/>
@@ -4930,7 +5134,7 @@
           <w:szCs w:val="28"/>
         </w:rPr>
       </w:pPr>
-      <w:bookmarkStart w:id="12" w:name="_Toc109148661"/>
+      <w:bookmarkStart w:id="12" w:name="_Toc109152578"/>
       <w:r>
         <w:rPr>
           <w:rFonts w:ascii="Arial" w:hAnsi="Arial" w:cs="Arial"/>
@@ -4973,7 +5177,7 @@
           <w:szCs w:val="28"/>
         </w:rPr>
       </w:pPr>
-      <w:bookmarkStart w:id="13" w:name="_Toc109148662"/>
+      <w:bookmarkStart w:id="13" w:name="_Toc109152579"/>
       <w:r>
         <w:rPr>
           <w:rFonts w:ascii="Arial" w:hAnsi="Arial" w:cs="Arial"/>
@@ -5073,7 +5277,7 @@
           <w:szCs w:val="28"/>
         </w:rPr>
       </w:pPr>
-      <w:bookmarkStart w:id="14" w:name="_Toc109148663"/>
+      <w:bookmarkStart w:id="14" w:name="_Toc109152580"/>
       <w:r>
         <w:rPr>
           <w:rFonts w:ascii="Arial" w:hAnsi="Arial" w:cs="Arial"/>
@@ -5139,7 +5343,7 @@
           <w:szCs w:val="28"/>
         </w:rPr>
       </w:pPr>
-      <w:bookmarkStart w:id="15" w:name="_Toc109148664"/>
+      <w:bookmarkStart w:id="15" w:name="_Toc109152581"/>
       <w:r>
         <w:rPr>
           <w:rFonts w:ascii="Arial" w:hAnsi="Arial" w:cs="Arial"/>
@@ -5239,7 +5443,7 @@
           <w:szCs w:val="28"/>
         </w:rPr>
       </w:pPr>
-      <w:bookmarkStart w:id="16" w:name="_Toc109148665"/>
+      <w:bookmarkStart w:id="16" w:name="_Toc109152582"/>
       <w:r>
         <w:rPr>
           <w:rFonts w:ascii="Arial" w:hAnsi="Arial" w:cs="Arial"/>
@@ -5263,7 +5467,7 @@
           <w:szCs w:val="24"/>
         </w:rPr>
       </w:pPr>
-      <w:bookmarkStart w:id="17" w:name="_Toc109148666"/>
+      <w:bookmarkStart w:id="17" w:name="_Toc109152583"/>
       <w:r>
         <w:rPr>
           <w:rFonts w:ascii="Arial" w:hAnsi="Arial" w:cs="Arial"/>
@@ -5703,7 +5907,7 @@
           <w:szCs w:val="28"/>
         </w:rPr>
       </w:pPr>
-      <w:bookmarkStart w:id="18" w:name="_Toc109148667"/>
+      <w:bookmarkStart w:id="18" w:name="_Toc109152584"/>
       <w:r>
         <w:rPr>
           <w:rFonts w:ascii="Arial" w:hAnsi="Arial" w:cs="Arial"/>
@@ -5936,7 +6140,7 @@
           <w:szCs w:val="24"/>
         </w:rPr>
       </w:pPr>
-      <w:bookmarkStart w:id="19" w:name="_Toc109148668"/>
+      <w:bookmarkStart w:id="19" w:name="_Toc109152585"/>
       <w:r>
         <w:rPr>
           <w:rFonts w:ascii="Arial" w:hAnsi="Arial" w:cs="Arial"/>
@@ -6430,7 +6634,7 @@
           <w:szCs w:val="24"/>
         </w:rPr>
       </w:pPr>
-      <w:bookmarkStart w:id="20" w:name="_Toc109148669"/>
+      <w:bookmarkStart w:id="20" w:name="_Toc109152586"/>
       <w:r>
         <w:rPr>
           <w:rStyle w:val="Titolo1Carattere"/>
@@ -7177,7 +7381,7 @@
           <w:szCs w:val="28"/>
         </w:rPr>
       </w:pPr>
-      <w:bookmarkStart w:id="21" w:name="_Toc109148670"/>
+      <w:bookmarkStart w:id="21" w:name="_Toc109152587"/>
       <w:r>
         <w:rPr>
           <w:rFonts w:ascii="Arial" w:hAnsi="Arial" w:cs="Arial"/>
@@ -7409,7 +7613,7 @@
           <w:szCs w:val="24"/>
         </w:rPr>
       </w:pPr>
-      <w:bookmarkStart w:id="22" w:name="_Toc109148671"/>
+      <w:bookmarkStart w:id="22" w:name="_Toc109152588"/>
       <w:r>
         <w:rPr>
           <w:rFonts w:ascii="Arial" w:hAnsi="Arial" w:cs="Arial"/>
@@ -7515,7 +7719,6 @@
                 <w:szCs w:val="24"/>
               </w:rPr>
             </w:pPr>
-            <w:proofErr w:type="spellStart"/>
             <w:r>
               <w:rPr>
                 <w:rFonts w:ascii="Arial" w:hAnsi="Arial" w:cs="Arial"/>
@@ -7526,7 +7729,6 @@
               </w:rPr>
               <w:t>OrdinaFarmaci</w:t>
             </w:r>
-            <w:proofErr w:type="spellEnd"/>
           </w:p>
         </w:tc>
       </w:tr>
@@ -8080,7 +8282,7 @@
           <w:szCs w:val="24"/>
         </w:rPr>
       </w:pPr>
-      <w:bookmarkStart w:id="23" w:name="_Toc109148672"/>
+      <w:bookmarkStart w:id="23" w:name="_Toc109152589"/>
       <w:r>
         <w:rPr>
           <w:rFonts w:ascii="Arial" w:hAnsi="Arial" w:cs="Arial"/>
@@ -8176,7 +8378,6 @@
                 <w:szCs w:val="24"/>
               </w:rPr>
             </w:pPr>
-            <w:proofErr w:type="spellStart"/>
             <w:r>
               <w:rPr>
                 <w:rFonts w:ascii="Arial" w:hAnsi="Arial" w:cs="Arial"/>
@@ -8187,7 +8388,6 @@
               </w:rPr>
               <w:t>ControlloFarmaco</w:t>
             </w:r>
-            <w:proofErr w:type="spellEnd"/>
           </w:p>
         </w:tc>
       </w:tr>
@@ -8470,7 +8670,7 @@
           <w:szCs w:val="24"/>
         </w:rPr>
       </w:pPr>
-      <w:bookmarkStart w:id="24" w:name="_Toc109148673"/>
+      <w:bookmarkStart w:id="24" w:name="_Toc109152590"/>
       <w:r>
         <w:rPr>
           <w:rFonts w:ascii="Arial" w:hAnsi="Arial" w:cs="Arial"/>
@@ -8567,7 +8767,6 @@
                 <w:szCs w:val="24"/>
               </w:rPr>
             </w:pPr>
-            <w:proofErr w:type="spellStart"/>
             <w:r>
               <w:rPr>
                 <w:rFonts w:ascii="Arial" w:hAnsi="Arial" w:cs="Arial"/>
@@ -8578,7 +8777,6 @@
               </w:rPr>
               <w:t>AggiungiFarmaco</w:t>
             </w:r>
-            <w:proofErr w:type="spellEnd"/>
           </w:p>
         </w:tc>
       </w:tr>
@@ -8982,7 +9180,7 @@
           <w:szCs w:val="28"/>
         </w:rPr>
       </w:pPr>
-      <w:bookmarkStart w:id="25" w:name="_Toc109148674"/>
+      <w:bookmarkStart w:id="25" w:name="_Toc109152591"/>
       <w:r>
         <w:rPr>
           <w:rFonts w:ascii="Arial" w:hAnsi="Arial" w:cs="Arial"/>
@@ -9238,7 +9436,7 @@
           <w:szCs w:val="24"/>
         </w:rPr>
       </w:pPr>
-      <w:bookmarkStart w:id="26" w:name="_Toc109148675"/>
+      <w:bookmarkStart w:id="26" w:name="_Toc109152592"/>
       <w:r>
         <w:rPr>
           <w:rFonts w:ascii="Arial" w:hAnsi="Arial" w:cs="Arial"/>
@@ -9335,7 +9533,6 @@
                 <w:szCs w:val="24"/>
               </w:rPr>
             </w:pPr>
-            <w:proofErr w:type="spellStart"/>
             <w:r>
               <w:rPr>
                 <w:rFonts w:ascii="Arial" w:hAnsi="Arial" w:cs="Arial"/>
@@ -9346,7 +9543,6 @@
               </w:rPr>
               <w:t>TracciaOrdini</w:t>
             </w:r>
-            <w:proofErr w:type="spellEnd"/>
           </w:p>
         </w:tc>
       </w:tr>
@@ -9758,7 +9954,7 @@
           <w:szCs w:val="24"/>
         </w:rPr>
       </w:pPr>
-      <w:bookmarkStart w:id="27" w:name="_Toc109148676"/>
+      <w:bookmarkStart w:id="27" w:name="_Toc109152593"/>
       <w:r>
         <w:rPr>
           <w:rFonts w:ascii="Arial" w:hAnsi="Arial" w:cs="Arial"/>
@@ -9854,7 +10050,6 @@
                 <w:szCs w:val="24"/>
               </w:rPr>
             </w:pPr>
-            <w:proofErr w:type="spellStart"/>
             <w:r>
               <w:rPr>
                 <w:rFonts w:ascii="Arial" w:hAnsi="Arial" w:cs="Arial"/>
@@ -9865,7 +10060,6 @@
               </w:rPr>
               <w:t>CaricaOrdiniRicevuti</w:t>
             </w:r>
-            <w:proofErr w:type="spellEnd"/>
           </w:p>
         </w:tc>
       </w:tr>
@@ -9971,7 +10165,23 @@
                 <w:sz w:val="24"/>
                 <w:szCs w:val="24"/>
               </w:rPr>
-              <w:t>Farmacista, DBMS</w:t>
+              <w:t xml:space="preserve">Farmacista, </w:t>
+            </w:r>
+            <w:r>
+              <w:rPr>
+                <w:rFonts w:ascii="Arial" w:hAnsi="Arial" w:cs="Arial"/>
+                <w:sz w:val="24"/>
+                <w:szCs w:val="24"/>
+              </w:rPr>
+              <w:t xml:space="preserve">Tempo, </w:t>
+            </w:r>
+            <w:r>
+              <w:rPr>
+                <w:rFonts w:ascii="Arial" w:hAnsi="Arial" w:cs="Arial"/>
+                <w:sz w:val="24"/>
+                <w:szCs w:val="24"/>
+              </w:rPr>
+              <w:t>DBMS</w:t>
             </w:r>
           </w:p>
         </w:tc>
@@ -10245,15 +10455,7 @@
                 <w:sz w:val="24"/>
                 <w:szCs w:val="24"/>
               </w:rPr>
-              <w:t>Il sistema interroga il DBMS per ottenere tutti i farmaci relativi all’ordine selezionato nel punto 4</w:t>
-            </w:r>
-            <w:r>
-              <w:rPr>
-                <w:rFonts w:ascii="Arial" w:hAnsi="Arial" w:cs="Arial"/>
-                <w:sz w:val="24"/>
-                <w:szCs w:val="24"/>
-              </w:rPr>
-              <w:t xml:space="preserve"> e verifica se il Farmacista sta effettuando tale operazione entro le ore 20:00.</w:t>
+              <w:t>Il Tempo chiede al sistema l’orario.</w:t>
             </w:r>
           </w:p>
           <w:p>
@@ -10276,7 +10478,46 @@
                 <w:sz w:val="24"/>
                 <w:szCs w:val="24"/>
               </w:rPr>
+              <w:t>Il sistema interroga il DBMS per ottenere tutti i farmaci relativi all’ordine selezionato nel punto 4</w:t>
+            </w:r>
+            <w:r>
+              <w:rPr>
+                <w:rFonts w:ascii="Arial" w:hAnsi="Arial" w:cs="Arial"/>
+                <w:sz w:val="24"/>
+                <w:szCs w:val="24"/>
+              </w:rPr>
+              <w:t xml:space="preserve"> e verifica se il </w:t>
+            </w:r>
+            <w:r>
+              <w:rPr>
+                <w:rFonts w:ascii="Arial" w:hAnsi="Arial" w:cs="Arial"/>
+                <w:sz w:val="24"/>
+                <w:szCs w:val="24"/>
+              </w:rPr>
               <w:lastRenderedPageBreak/>
+              <w:t>Farmacista sta effettuando tale operazione entro le ore 20:00.</w:t>
+            </w:r>
+          </w:p>
+          <w:p>
+            <w:pPr>
+              <w:pStyle w:val="Nessunaspaziatura"/>
+              <w:numPr>
+                <w:ilvl w:val="0"/>
+                <w:numId w:val="18"/>
+              </w:numPr>
+              <w:cnfStyle w:val="000000000000" w:firstRow="0" w:lastRow="0" w:firstColumn="0" w:lastColumn="0" w:oddVBand="0" w:evenVBand="0" w:oddHBand="0" w:evenHBand="0" w:firstRowFirstColumn="0" w:firstRowLastColumn="0" w:lastRowFirstColumn="0" w:lastRowLastColumn="0"/>
+              <w:rPr>
+                <w:rFonts w:ascii="Arial" w:hAnsi="Arial" w:cs="Arial"/>
+                <w:sz w:val="24"/>
+                <w:szCs w:val="24"/>
+              </w:rPr>
+            </w:pPr>
+            <w:r>
+              <w:rPr>
+                <w:rFonts w:ascii="Arial" w:hAnsi="Arial" w:cs="Arial"/>
+                <w:sz w:val="24"/>
+                <w:szCs w:val="24"/>
+              </w:rPr>
               <w:t>Se il Farmacista sta effettuando l’operazione al punto 4 entro le ore 20:00:</w:t>
             </w:r>
           </w:p>
@@ -10481,7 +10722,7 @@
           <w:szCs w:val="24"/>
         </w:rPr>
       </w:pPr>
-      <w:bookmarkStart w:id="28" w:name="_Toc109148677"/>
+      <w:bookmarkStart w:id="28" w:name="_Toc109152594"/>
       <w:r>
         <w:rPr>
           <w:rFonts w:ascii="Arial" w:hAnsi="Arial" w:cs="Arial"/>
@@ -10577,7 +10818,6 @@
                 <w:szCs w:val="24"/>
               </w:rPr>
             </w:pPr>
-            <w:proofErr w:type="spellStart"/>
             <w:r>
               <w:rPr>
                 <w:rFonts w:ascii="Arial" w:hAnsi="Arial" w:cs="Arial"/>
@@ -10588,7 +10828,6 @@
               </w:rPr>
               <w:t>ModificaOrdini</w:t>
             </w:r>
-            <w:proofErr w:type="spellEnd"/>
           </w:p>
         </w:tc>
       </w:tr>
@@ -11124,6 +11363,7 @@
                 <w:sz w:val="24"/>
                 <w:szCs w:val="24"/>
               </w:rPr>
+              <w:lastRenderedPageBreak/>
               <w:t xml:space="preserve">Il </w:t>
             </w:r>
             <w:r>
@@ -11155,7 +11395,6 @@
                 <w:sz w:val="24"/>
                 <w:szCs w:val="24"/>
               </w:rPr>
-              <w:lastRenderedPageBreak/>
               <w:t>Altrimenti:</w:t>
             </w:r>
           </w:p>
@@ -11299,7 +11538,7 @@
           <w:szCs w:val="24"/>
         </w:rPr>
       </w:pPr>
-      <w:bookmarkStart w:id="29" w:name="_Toc109148678"/>
+      <w:bookmarkStart w:id="29" w:name="_Toc109152595"/>
       <w:r>
         <w:rPr>
           <w:rFonts w:ascii="Arial" w:hAnsi="Arial" w:cs="Arial"/>
@@ -11415,7 +11654,6 @@
                 <w:szCs w:val="24"/>
               </w:rPr>
             </w:pPr>
-            <w:proofErr w:type="spellStart"/>
             <w:r>
               <w:rPr>
                 <w:rFonts w:ascii="Arial" w:hAnsi="Arial" w:cs="Arial"/>
@@ -11426,7 +11664,6 @@
               </w:rPr>
               <w:t>StoricoOrdini</w:t>
             </w:r>
-            <w:proofErr w:type="spellEnd"/>
           </w:p>
         </w:tc>
       </w:tr>
@@ -11830,7 +12067,7 @@
           <w:szCs w:val="24"/>
         </w:rPr>
       </w:pPr>
-      <w:bookmarkStart w:id="30" w:name="_Toc109148679"/>
+      <w:bookmarkStart w:id="30" w:name="_Toc109152596"/>
       <w:r>
         <w:rPr>
           <w:rFonts w:ascii="Arial" w:hAnsi="Arial" w:cs="Arial"/>
@@ -11926,7 +12163,6 @@
                 <w:szCs w:val="24"/>
               </w:rPr>
             </w:pPr>
-            <w:proofErr w:type="spellStart"/>
             <w:r>
               <w:rPr>
                 <w:rFonts w:ascii="Arial" w:hAnsi="Arial" w:cs="Arial"/>
@@ -11937,7 +12173,6 @@
               </w:rPr>
               <w:t>SupervisionaOrdini</w:t>
             </w:r>
-            <w:proofErr w:type="spellEnd"/>
           </w:p>
         </w:tc>
       </w:tr>
@@ -12223,6 +12458,7 @@
                 <w:sz w:val="24"/>
                 <w:szCs w:val="24"/>
               </w:rPr>
+              <w:lastRenderedPageBreak/>
               <w:t xml:space="preserve">Il </w:t>
             </w:r>
             <w:r>
@@ -12278,7 +12514,6 @@
                 <w:sz w:val="24"/>
                 <w:szCs w:val="24"/>
               </w:rPr>
-              <w:lastRenderedPageBreak/>
               <w:t>Il sistema mostra a video tutti gli ordini effettuati dal Farmacista con stato “Errore”.</w:t>
             </w:r>
           </w:p>
@@ -12413,6 +12648,1619 @@
     </w:tbl>
     <w:p>
       <w:pPr>
+        <w:pStyle w:val="Titolo1"/>
+        <w:rPr>
+          <w:rFonts w:ascii="Arial" w:hAnsi="Arial" w:cs="Arial"/>
+          <w:b/>
+          <w:bCs/>
+          <w:sz w:val="28"/>
+          <w:szCs w:val="28"/>
+        </w:rPr>
+      </w:pPr>
+      <w:bookmarkStart w:id="31" w:name="_Toc109152597"/>
+      <w:r>
+        <w:rPr>
+          <w:rFonts w:ascii="Arial" w:hAnsi="Arial" w:cs="Arial"/>
+          <w:b/>
+          <w:bCs/>
+          <w:sz w:val="28"/>
+          <w:szCs w:val="28"/>
+        </w:rPr>
+        <w:t>C</w:t>
+      </w:r>
+      <w:r>
+        <w:rPr>
+          <w:rFonts w:ascii="Arial" w:hAnsi="Arial" w:cs="Arial"/>
+          <w:b/>
+          <w:bCs/>
+          <w:sz w:val="28"/>
+          <w:szCs w:val="28"/>
+        </w:rPr>
+        <w:t>a</w:t>
+      </w:r>
+      <w:r>
+        <w:rPr>
+          <w:rFonts w:ascii="Arial" w:hAnsi="Arial" w:cs="Arial"/>
+          <w:b/>
+          <w:bCs/>
+          <w:sz w:val="28"/>
+          <w:szCs w:val="28"/>
+        </w:rPr>
+        <w:t xml:space="preserve">si d’uso: </w:t>
+      </w:r>
+      <w:r>
+        <w:rPr>
+          <w:rFonts w:ascii="Arial" w:hAnsi="Arial" w:cs="Arial"/>
+          <w:b/>
+          <w:bCs/>
+          <w:sz w:val="28"/>
+          <w:szCs w:val="28"/>
+        </w:rPr>
+        <w:t>Gestione Consegne</w:t>
+      </w:r>
+      <w:bookmarkEnd w:id="31"/>
+    </w:p>
+    <w:p>
+      <w:pPr>
+        <w:pStyle w:val="Nessunaspaziatura"/>
+        <w:rPr>
+          <w:rFonts w:ascii="Arial" w:hAnsi="Arial" w:cs="Arial"/>
+          <w:sz w:val="24"/>
+          <w:szCs w:val="24"/>
+        </w:rPr>
+      </w:pPr>
+      <w:r>
+        <w:rPr>
+          <w:rFonts w:ascii="Arial" w:hAnsi="Arial" w:cs="Arial"/>
+          <w:sz w:val="24"/>
+          <w:szCs w:val="24"/>
+        </w:rPr>
+        <w:t>Macro-caso d’uso che contiene i seguenti casi d’uso:</w:t>
+      </w:r>
+    </w:p>
+    <w:p>
+      <w:pPr>
+        <w:pStyle w:val="Nessunaspaziatura"/>
+        <w:numPr>
+          <w:ilvl w:val="0"/>
+          <w:numId w:val="1"/>
+        </w:numPr>
+        <w:rPr>
+          <w:rFonts w:ascii="Arial" w:hAnsi="Arial" w:cs="Arial"/>
+          <w:sz w:val="24"/>
+          <w:szCs w:val="24"/>
+        </w:rPr>
+      </w:pPr>
+      <w:r>
+        <w:rPr>
+          <w:rFonts w:ascii="Arial" w:hAnsi="Arial" w:cs="Arial"/>
+          <w:b/>
+          <w:bCs/>
+          <w:sz w:val="24"/>
+          <w:szCs w:val="24"/>
+        </w:rPr>
+        <w:t>Visualizza Consegne</w:t>
+      </w:r>
+    </w:p>
+    <w:p>
+      <w:pPr>
+        <w:pStyle w:val="Nessunaspaziatura"/>
+        <w:numPr>
+          <w:ilvl w:val="0"/>
+          <w:numId w:val="1"/>
+        </w:numPr>
+        <w:rPr>
+          <w:rFonts w:ascii="Arial" w:hAnsi="Arial" w:cs="Arial"/>
+          <w:sz w:val="24"/>
+          <w:szCs w:val="24"/>
+        </w:rPr>
+      </w:pPr>
+      <w:r>
+        <w:rPr>
+          <w:rFonts w:ascii="Arial" w:hAnsi="Arial" w:cs="Arial"/>
+          <w:b/>
+          <w:bCs/>
+          <w:sz w:val="24"/>
+          <w:szCs w:val="24"/>
+        </w:rPr>
+        <w:t>Firma Consegne</w:t>
+      </w:r>
+    </w:p>
+    <w:p>
+      <w:pPr>
+        <w:pStyle w:val="Nessunaspaziatura"/>
+        <w:rPr>
+          <w:rFonts w:ascii="Arial" w:hAnsi="Arial" w:cs="Arial"/>
+          <w:b/>
+          <w:bCs/>
+          <w:sz w:val="24"/>
+          <w:szCs w:val="24"/>
+        </w:rPr>
+      </w:pPr>
+    </w:p>
+    <w:p>
+      <w:pPr>
+        <w:pStyle w:val="Nessunaspaziatura"/>
+        <w:jc w:val="center"/>
+        <w:rPr>
+          <w:rFonts w:ascii="Arial" w:hAnsi="Arial" w:cs="Arial"/>
+          <w:b/>
+          <w:bCs/>
+          <w:sz w:val="24"/>
+          <w:szCs w:val="24"/>
+        </w:rPr>
+      </w:pPr>
+      <w:r>
+        <w:rPr>
+          <w:noProof/>
+        </w:rPr>
+        <w:drawing>
+          <wp:inline distT="0" distB="0" distL="0" distR="0" wp14:anchorId="56B608A6" wp14:editId="7042D6FD">
+            <wp:extent cx="5486400" cy="2076450"/>
+            <wp:effectExtent l="0" t="0" r="0" b="0"/>
+            <wp:docPr id="4" name="Immagine 4"/>
+            <wp:cNvGraphicFramePr>
+              <a:graphicFrameLocks xmlns:a="http://schemas.openxmlformats.org/drawingml/2006/main" noChangeAspect="1"/>
+            </wp:cNvGraphicFramePr>
+            <a:graphic xmlns:a="http://schemas.openxmlformats.org/drawingml/2006/main">
+              <a:graphicData uri="http://schemas.openxmlformats.org/drawingml/2006/picture">
+                <pic:pic xmlns:pic="http://schemas.openxmlformats.org/drawingml/2006/picture">
+                  <pic:nvPicPr>
+                    <pic:cNvPr id="0" name="Picture 1"/>
+                    <pic:cNvPicPr>
+                      <a:picLocks noChangeAspect="1" noChangeArrowheads="1"/>
+                    </pic:cNvPicPr>
+                  </pic:nvPicPr>
+                  <pic:blipFill>
+                    <a:blip r:embed="rId14">
+                      <a:extLst>
+                        <a:ext uri="{28A0092B-C50C-407E-A947-70E740481C1C}">
+                          <a14:useLocalDpi xmlns:a14="http://schemas.microsoft.com/office/drawing/2010/main" val="0"/>
+                        </a:ext>
+                      </a:extLst>
+                    </a:blip>
+                    <a:srcRect/>
+                    <a:stretch>
+                      <a:fillRect/>
+                    </a:stretch>
+                  </pic:blipFill>
+                  <pic:spPr bwMode="auto">
+                    <a:xfrm>
+                      <a:off x="0" y="0"/>
+                      <a:ext cx="5486400" cy="2076450"/>
+                    </a:xfrm>
+                    <a:prstGeom prst="rect">
+                      <a:avLst/>
+                    </a:prstGeom>
+                    <a:noFill/>
+                    <a:ln>
+                      <a:noFill/>
+                    </a:ln>
+                  </pic:spPr>
+                </pic:pic>
+              </a:graphicData>
+            </a:graphic>
+          </wp:inline>
+        </w:drawing>
+      </w:r>
+    </w:p>
+    <w:p>
+      <w:pPr>
+        <w:pStyle w:val="Nessunaspaziatura"/>
+        <w:rPr>
+          <w:rFonts w:ascii="Arial" w:hAnsi="Arial" w:cs="Arial"/>
+          <w:b/>
+          <w:bCs/>
+          <w:sz w:val="24"/>
+          <w:szCs w:val="24"/>
+        </w:rPr>
+      </w:pPr>
+    </w:p>
+    <w:p>
+      <w:pPr>
+        <w:pStyle w:val="Titolo2"/>
+        <w:rPr>
+          <w:rFonts w:ascii="Arial" w:hAnsi="Arial" w:cs="Arial"/>
+          <w:b/>
+          <w:bCs/>
+          <w:sz w:val="24"/>
+          <w:szCs w:val="24"/>
+        </w:rPr>
+      </w:pPr>
+      <w:bookmarkStart w:id="32" w:name="_Toc109152598"/>
+      <w:r>
+        <w:rPr>
+          <w:rFonts w:ascii="Arial" w:hAnsi="Arial" w:cs="Arial"/>
+          <w:b/>
+          <w:bCs/>
+          <w:sz w:val="24"/>
+          <w:szCs w:val="24"/>
+        </w:rPr>
+        <w:t>Visualizza Consegne</w:t>
+      </w:r>
+      <w:bookmarkEnd w:id="32"/>
+    </w:p>
+    <w:p>
+      <w:pPr>
+        <w:pStyle w:val="Nessunaspaziatura"/>
+        <w:rPr>
+          <w:rFonts w:ascii="Arial" w:hAnsi="Arial" w:cs="Arial"/>
+          <w:sz w:val="24"/>
+          <w:szCs w:val="24"/>
+        </w:rPr>
+      </w:pPr>
+      <w:r>
+        <w:rPr>
+          <w:rFonts w:ascii="Arial" w:hAnsi="Arial" w:cs="Arial"/>
+          <w:sz w:val="24"/>
+          <w:szCs w:val="24"/>
+        </w:rPr>
+        <w:t xml:space="preserve">Questo caso d’uso permette al </w:t>
+      </w:r>
+      <w:r>
+        <w:rPr>
+          <w:rFonts w:ascii="Arial" w:hAnsi="Arial" w:cs="Arial"/>
+          <w:sz w:val="24"/>
+          <w:szCs w:val="24"/>
+        </w:rPr>
+        <w:t>Fattorino di poter visionare e selezionare le consegne da effettuare.</w:t>
+      </w:r>
+    </w:p>
+    <w:p>
+      <w:pPr>
+        <w:pStyle w:val="Nessunaspaziatura"/>
+        <w:rPr>
+          <w:rFonts w:ascii="Arial" w:hAnsi="Arial" w:cs="Arial"/>
+          <w:sz w:val="24"/>
+          <w:szCs w:val="24"/>
+        </w:rPr>
+      </w:pPr>
+    </w:p>
+    <w:tbl>
+      <w:tblPr>
+        <w:tblStyle w:val="Tabellagriglia2-colore1"/>
+        <w:tblW w:w="0" w:type="auto"/>
+        <w:tblLook w:val="04A0" w:firstRow="1" w:lastRow="0" w:firstColumn="1" w:lastColumn="0" w:noHBand="0" w:noVBand="1"/>
+      </w:tblPr>
+      <w:tblGrid>
+        <w:gridCol w:w="5228"/>
+        <w:gridCol w:w="5228"/>
+      </w:tblGrid>
+      <w:tr>
+        <w:trPr>
+          <w:cnfStyle w:val="100000000000" w:firstRow="1" w:lastRow="0" w:firstColumn="0" w:lastColumn="0" w:oddVBand="0" w:evenVBand="0" w:oddHBand="0" w:evenHBand="0" w:firstRowFirstColumn="0" w:firstRowLastColumn="0" w:lastRowFirstColumn="0" w:lastRowLastColumn="0"/>
+        </w:trPr>
+        <w:tc>
+          <w:tcPr>
+            <w:cnfStyle w:val="001000000000" w:firstRow="0" w:lastRow="0" w:firstColumn="1" w:lastColumn="0" w:oddVBand="0" w:evenVBand="0" w:oddHBand="0" w:evenHBand="0" w:firstRowFirstColumn="0" w:firstRowLastColumn="0" w:lastRowFirstColumn="0" w:lastRowLastColumn="0"/>
+            <w:tcW w:w="5228" w:type="dxa"/>
+          </w:tcPr>
+          <w:p>
+            <w:pPr>
+              <w:pStyle w:val="Nessunaspaziatura"/>
+              <w:jc w:val="center"/>
+              <w:rPr>
+                <w:rFonts w:ascii="Arial" w:hAnsi="Arial" w:cs="Arial"/>
+                <w:sz w:val="24"/>
+                <w:szCs w:val="24"/>
+              </w:rPr>
+            </w:pPr>
+            <w:r>
+              <w:rPr>
+                <w:rFonts w:ascii="Arial" w:hAnsi="Arial" w:cs="Arial"/>
+                <w:sz w:val="24"/>
+                <w:szCs w:val="24"/>
+              </w:rPr>
+              <w:t>Nome caso d’uso</w:t>
+            </w:r>
+          </w:p>
+        </w:tc>
+        <w:tc>
+          <w:tcPr>
+            <w:tcW w:w="5228" w:type="dxa"/>
+          </w:tcPr>
+          <w:p>
+            <w:pPr>
+              <w:pStyle w:val="Nessunaspaziatura"/>
+              <w:cnfStyle w:val="100000000000" w:firstRow="1" w:lastRow="0" w:firstColumn="0" w:lastColumn="0" w:oddVBand="0" w:evenVBand="0" w:oddHBand="0" w:evenHBand="0" w:firstRowFirstColumn="0" w:firstRowLastColumn="0" w:lastRowFirstColumn="0" w:lastRowLastColumn="0"/>
+              <w:rPr>
+                <w:rFonts w:ascii="Arial" w:hAnsi="Arial" w:cs="Arial"/>
+                <w:b w:val="0"/>
+                <w:bCs w:val="0"/>
+                <w:sz w:val="24"/>
+                <w:szCs w:val="24"/>
+              </w:rPr>
+            </w:pPr>
+            <w:r>
+              <w:rPr>
+                <w:rFonts w:ascii="Arial" w:hAnsi="Arial" w:cs="Arial"/>
+                <w:b w:val="0"/>
+                <w:bCs w:val="0"/>
+                <w:sz w:val="24"/>
+                <w:szCs w:val="24"/>
+              </w:rPr>
+              <w:t>VisualizzaConsegne</w:t>
+            </w:r>
+          </w:p>
+        </w:tc>
+      </w:tr>
+      <w:tr>
+        <w:trPr>
+          <w:cnfStyle w:val="000000100000" w:firstRow="0" w:lastRow="0" w:firstColumn="0" w:lastColumn="0" w:oddVBand="0" w:evenVBand="0" w:oddHBand="1" w:evenHBand="0" w:firstRowFirstColumn="0" w:firstRowLastColumn="0" w:lastRowFirstColumn="0" w:lastRowLastColumn="0"/>
+        </w:trPr>
+        <w:tc>
+          <w:tcPr>
+            <w:cnfStyle w:val="001000000000" w:firstRow="0" w:lastRow="0" w:firstColumn="1" w:lastColumn="0" w:oddVBand="0" w:evenVBand="0" w:oddHBand="0" w:evenHBand="0" w:firstRowFirstColumn="0" w:firstRowLastColumn="0" w:lastRowFirstColumn="0" w:lastRowLastColumn="0"/>
+            <w:tcW w:w="5228" w:type="dxa"/>
+            <w:vAlign w:val="center"/>
+          </w:tcPr>
+          <w:p>
+            <w:pPr>
+              <w:pStyle w:val="Nessunaspaziatura"/>
+              <w:jc w:val="center"/>
+              <w:rPr>
+                <w:rFonts w:ascii="Arial" w:hAnsi="Arial" w:cs="Arial"/>
+                <w:sz w:val="24"/>
+                <w:szCs w:val="24"/>
+              </w:rPr>
+            </w:pPr>
+            <w:r>
+              <w:rPr>
+                <w:rFonts w:ascii="Arial" w:hAnsi="Arial" w:cs="Arial"/>
+                <w:sz w:val="24"/>
+                <w:szCs w:val="24"/>
+              </w:rPr>
+              <w:t>ID</w:t>
+            </w:r>
+          </w:p>
+        </w:tc>
+        <w:tc>
+          <w:tcPr>
+            <w:tcW w:w="5228" w:type="dxa"/>
+          </w:tcPr>
+          <w:p>
+            <w:pPr>
+              <w:pStyle w:val="Nessunaspaziatura"/>
+              <w:cnfStyle w:val="000000100000" w:firstRow="0" w:lastRow="0" w:firstColumn="0" w:lastColumn="0" w:oddVBand="0" w:evenVBand="0" w:oddHBand="1" w:evenHBand="0" w:firstRowFirstColumn="0" w:firstRowLastColumn="0" w:lastRowFirstColumn="0" w:lastRowLastColumn="0"/>
+              <w:rPr>
+                <w:rFonts w:ascii="Arial" w:hAnsi="Arial" w:cs="Arial"/>
+                <w:sz w:val="24"/>
+                <w:szCs w:val="24"/>
+              </w:rPr>
+            </w:pPr>
+            <w:r>
+              <w:rPr>
+                <w:rFonts w:ascii="Arial" w:hAnsi="Arial" w:cs="Arial"/>
+                <w:sz w:val="24"/>
+                <w:szCs w:val="24"/>
+              </w:rPr>
+              <w:t>SEE</w:t>
+            </w:r>
+            <w:r>
+              <w:rPr>
+                <w:rFonts w:ascii="Arial" w:hAnsi="Arial" w:cs="Arial"/>
+                <w:sz w:val="24"/>
+                <w:szCs w:val="24"/>
+              </w:rPr>
+              <w:t>_</w:t>
+            </w:r>
+            <w:r>
+              <w:rPr>
+                <w:rFonts w:ascii="Arial" w:hAnsi="Arial" w:cs="Arial"/>
+                <w:sz w:val="24"/>
+                <w:szCs w:val="24"/>
+              </w:rPr>
+              <w:t>DELIVERIES</w:t>
+            </w:r>
+          </w:p>
+        </w:tc>
+      </w:tr>
+      <w:tr>
+        <w:tc>
+          <w:tcPr>
+            <w:cnfStyle w:val="001000000000" w:firstRow="0" w:lastRow="0" w:firstColumn="1" w:lastColumn="0" w:oddVBand="0" w:evenVBand="0" w:oddHBand="0" w:evenHBand="0" w:firstRowFirstColumn="0" w:firstRowLastColumn="0" w:lastRowFirstColumn="0" w:lastRowLastColumn="0"/>
+            <w:tcW w:w="5228" w:type="dxa"/>
+            <w:vAlign w:val="center"/>
+          </w:tcPr>
+          <w:p>
+            <w:pPr>
+              <w:pStyle w:val="Nessunaspaziatura"/>
+              <w:jc w:val="center"/>
+              <w:rPr>
+                <w:rFonts w:ascii="Arial" w:hAnsi="Arial" w:cs="Arial"/>
+                <w:sz w:val="24"/>
+                <w:szCs w:val="24"/>
+              </w:rPr>
+            </w:pPr>
+            <w:r>
+              <w:rPr>
+                <w:rFonts w:ascii="Arial" w:hAnsi="Arial" w:cs="Arial"/>
+                <w:sz w:val="24"/>
+                <w:szCs w:val="24"/>
+              </w:rPr>
+              <w:t>Attori</w:t>
+            </w:r>
+          </w:p>
+        </w:tc>
+        <w:tc>
+          <w:tcPr>
+            <w:tcW w:w="5228" w:type="dxa"/>
+          </w:tcPr>
+          <w:p>
+            <w:pPr>
+              <w:pStyle w:val="Nessunaspaziatura"/>
+              <w:cnfStyle w:val="000000000000" w:firstRow="0" w:lastRow="0" w:firstColumn="0" w:lastColumn="0" w:oddVBand="0" w:evenVBand="0" w:oddHBand="0" w:evenHBand="0" w:firstRowFirstColumn="0" w:firstRowLastColumn="0" w:lastRowFirstColumn="0" w:lastRowLastColumn="0"/>
+              <w:rPr>
+                <w:rFonts w:ascii="Arial" w:hAnsi="Arial" w:cs="Arial"/>
+                <w:sz w:val="24"/>
+                <w:szCs w:val="24"/>
+              </w:rPr>
+            </w:pPr>
+            <w:r>
+              <w:rPr>
+                <w:rFonts w:ascii="Arial" w:hAnsi="Arial" w:cs="Arial"/>
+                <w:sz w:val="24"/>
+                <w:szCs w:val="24"/>
+              </w:rPr>
+              <w:t>Fattorino</w:t>
+            </w:r>
+            <w:r>
+              <w:rPr>
+                <w:rFonts w:ascii="Arial" w:hAnsi="Arial" w:cs="Arial"/>
+                <w:sz w:val="24"/>
+                <w:szCs w:val="24"/>
+              </w:rPr>
+              <w:t>, DBMS</w:t>
+            </w:r>
+          </w:p>
+        </w:tc>
+      </w:tr>
+      <w:tr>
+        <w:trPr>
+          <w:cnfStyle w:val="000000100000" w:firstRow="0" w:lastRow="0" w:firstColumn="0" w:lastColumn="0" w:oddVBand="0" w:evenVBand="0" w:oddHBand="1" w:evenHBand="0" w:firstRowFirstColumn="0" w:firstRowLastColumn="0" w:lastRowFirstColumn="0" w:lastRowLastColumn="0"/>
+        </w:trPr>
+        <w:tc>
+          <w:tcPr>
+            <w:cnfStyle w:val="001000000000" w:firstRow="0" w:lastRow="0" w:firstColumn="1" w:lastColumn="0" w:oddVBand="0" w:evenVBand="0" w:oddHBand="0" w:evenHBand="0" w:firstRowFirstColumn="0" w:firstRowLastColumn="0" w:lastRowFirstColumn="0" w:lastRowLastColumn="0"/>
+            <w:tcW w:w="5228" w:type="dxa"/>
+            <w:vAlign w:val="center"/>
+          </w:tcPr>
+          <w:p>
+            <w:pPr>
+              <w:pStyle w:val="Nessunaspaziatura"/>
+              <w:jc w:val="center"/>
+              <w:rPr>
+                <w:rFonts w:ascii="Arial" w:hAnsi="Arial" w:cs="Arial"/>
+                <w:sz w:val="24"/>
+                <w:szCs w:val="24"/>
+              </w:rPr>
+            </w:pPr>
+            <w:r>
+              <w:rPr>
+                <w:rFonts w:ascii="Arial" w:hAnsi="Arial" w:cs="Arial"/>
+                <w:sz w:val="24"/>
+                <w:szCs w:val="24"/>
+              </w:rPr>
+              <w:t>Precondizioni</w:t>
+            </w:r>
+          </w:p>
+        </w:tc>
+        <w:tc>
+          <w:tcPr>
+            <w:tcW w:w="5228" w:type="dxa"/>
+          </w:tcPr>
+          <w:p>
+            <w:pPr>
+              <w:pStyle w:val="Nessunaspaziatura"/>
+              <w:cnfStyle w:val="000000100000" w:firstRow="0" w:lastRow="0" w:firstColumn="0" w:lastColumn="0" w:oddVBand="0" w:evenVBand="0" w:oddHBand="1" w:evenHBand="0" w:firstRowFirstColumn="0" w:firstRowLastColumn="0" w:lastRowFirstColumn="0" w:lastRowLastColumn="0"/>
+              <w:rPr>
+                <w:rFonts w:ascii="Arial" w:hAnsi="Arial" w:cs="Arial"/>
+                <w:sz w:val="24"/>
+                <w:szCs w:val="24"/>
+              </w:rPr>
+            </w:pPr>
+            <w:r>
+              <w:rPr>
+                <w:rFonts w:ascii="Arial" w:hAnsi="Arial" w:cs="Arial"/>
+                <w:sz w:val="24"/>
+                <w:szCs w:val="24"/>
+              </w:rPr>
+              <w:t xml:space="preserve">Il sistema mostra a video il menu principale del </w:t>
+            </w:r>
+            <w:r>
+              <w:rPr>
+                <w:rFonts w:ascii="Arial" w:hAnsi="Arial" w:cs="Arial"/>
+                <w:sz w:val="24"/>
+                <w:szCs w:val="24"/>
+              </w:rPr>
+              <w:t>Fattorino</w:t>
+            </w:r>
+            <w:r>
+              <w:rPr>
+                <w:rFonts w:ascii="Arial" w:hAnsi="Arial" w:cs="Arial"/>
+                <w:sz w:val="24"/>
+                <w:szCs w:val="24"/>
+              </w:rPr>
+              <w:t>.</w:t>
+            </w:r>
+          </w:p>
+        </w:tc>
+      </w:tr>
+      <w:tr>
+        <w:tc>
+          <w:tcPr>
+            <w:cnfStyle w:val="001000000000" w:firstRow="0" w:lastRow="0" w:firstColumn="1" w:lastColumn="0" w:oddVBand="0" w:evenVBand="0" w:oddHBand="0" w:evenHBand="0" w:firstRowFirstColumn="0" w:firstRowLastColumn="0" w:lastRowFirstColumn="0" w:lastRowLastColumn="0"/>
+            <w:tcW w:w="5228" w:type="dxa"/>
+            <w:vAlign w:val="center"/>
+          </w:tcPr>
+          <w:p>
+            <w:pPr>
+              <w:pStyle w:val="Nessunaspaziatura"/>
+              <w:jc w:val="center"/>
+              <w:rPr>
+                <w:rFonts w:ascii="Arial" w:hAnsi="Arial" w:cs="Arial"/>
+                <w:sz w:val="24"/>
+                <w:szCs w:val="24"/>
+              </w:rPr>
+            </w:pPr>
+            <w:r>
+              <w:rPr>
+                <w:rFonts w:ascii="Arial" w:hAnsi="Arial" w:cs="Arial"/>
+                <w:sz w:val="24"/>
+                <w:szCs w:val="24"/>
+              </w:rPr>
+              <w:t>Flusso di eventi</w:t>
+            </w:r>
+          </w:p>
+        </w:tc>
+        <w:tc>
+          <w:tcPr>
+            <w:tcW w:w="5228" w:type="dxa"/>
+          </w:tcPr>
+          <w:p>
+            <w:pPr>
+              <w:pStyle w:val="Nessunaspaziatura"/>
+              <w:numPr>
+                <w:ilvl w:val="0"/>
+                <w:numId w:val="28"/>
+              </w:numPr>
+              <w:cnfStyle w:val="000000000000" w:firstRow="0" w:lastRow="0" w:firstColumn="0" w:lastColumn="0" w:oddVBand="0" w:evenVBand="0" w:oddHBand="0" w:evenHBand="0" w:firstRowFirstColumn="0" w:firstRowLastColumn="0" w:lastRowFirstColumn="0" w:lastRowLastColumn="0"/>
+              <w:rPr>
+                <w:rFonts w:ascii="Arial" w:hAnsi="Arial" w:cs="Arial"/>
+                <w:sz w:val="24"/>
+                <w:szCs w:val="24"/>
+              </w:rPr>
+            </w:pPr>
+            <w:r>
+              <w:rPr>
+                <w:rFonts w:ascii="Arial" w:hAnsi="Arial" w:cs="Arial"/>
+                <w:sz w:val="24"/>
+                <w:szCs w:val="24"/>
+              </w:rPr>
+              <w:t>Il Fattorino seleziona la voce “Visualizza Consegne”:</w:t>
+            </w:r>
+          </w:p>
+          <w:p>
+            <w:pPr>
+              <w:pStyle w:val="Nessunaspaziatura"/>
+              <w:numPr>
+                <w:ilvl w:val="0"/>
+                <w:numId w:val="28"/>
+              </w:numPr>
+              <w:cnfStyle w:val="000000000000" w:firstRow="0" w:lastRow="0" w:firstColumn="0" w:lastColumn="0" w:oddVBand="0" w:evenVBand="0" w:oddHBand="0" w:evenHBand="0" w:firstRowFirstColumn="0" w:firstRowLastColumn="0" w:lastRowFirstColumn="0" w:lastRowLastColumn="0"/>
+              <w:rPr>
+                <w:rFonts w:ascii="Arial" w:hAnsi="Arial" w:cs="Arial"/>
+                <w:sz w:val="24"/>
+                <w:szCs w:val="24"/>
+              </w:rPr>
+            </w:pPr>
+            <w:r>
+              <w:rPr>
+                <w:rFonts w:ascii="Arial" w:hAnsi="Arial" w:cs="Arial"/>
+                <w:sz w:val="24"/>
+                <w:szCs w:val="24"/>
+              </w:rPr>
+              <w:t>Il sistema interroga il DBMS per verificare se esistono ordini effettuati con stato “In preparazione”.</w:t>
+            </w:r>
+          </w:p>
+          <w:p>
+            <w:pPr>
+              <w:pStyle w:val="Nessunaspaziatura"/>
+              <w:numPr>
+                <w:ilvl w:val="0"/>
+                <w:numId w:val="28"/>
+              </w:numPr>
+              <w:cnfStyle w:val="000000000000" w:firstRow="0" w:lastRow="0" w:firstColumn="0" w:lastColumn="0" w:oddVBand="0" w:evenVBand="0" w:oddHBand="0" w:evenHBand="0" w:firstRowFirstColumn="0" w:firstRowLastColumn="0" w:lastRowFirstColumn="0" w:lastRowLastColumn="0"/>
+              <w:rPr>
+                <w:rFonts w:ascii="Arial" w:hAnsi="Arial" w:cs="Arial"/>
+                <w:sz w:val="24"/>
+                <w:szCs w:val="24"/>
+              </w:rPr>
+            </w:pPr>
+            <w:r>
+              <w:rPr>
+                <w:rFonts w:ascii="Arial" w:hAnsi="Arial" w:cs="Arial"/>
+                <w:sz w:val="24"/>
+                <w:szCs w:val="24"/>
+              </w:rPr>
+              <w:t>Se la condizione al punto 2 viene rispettata:</w:t>
+            </w:r>
+          </w:p>
+          <w:p>
+            <w:pPr>
+              <w:pStyle w:val="Nessunaspaziatura"/>
+              <w:numPr>
+                <w:ilvl w:val="0"/>
+                <w:numId w:val="29"/>
+              </w:numPr>
+              <w:cnfStyle w:val="000000000000" w:firstRow="0" w:lastRow="0" w:firstColumn="0" w:lastColumn="0" w:oddVBand="0" w:evenVBand="0" w:oddHBand="0" w:evenHBand="0" w:firstRowFirstColumn="0" w:firstRowLastColumn="0" w:lastRowFirstColumn="0" w:lastRowLastColumn="0"/>
+              <w:rPr>
+                <w:rFonts w:ascii="Arial" w:hAnsi="Arial" w:cs="Arial"/>
+                <w:sz w:val="24"/>
+                <w:szCs w:val="24"/>
+              </w:rPr>
+            </w:pPr>
+            <w:r>
+              <w:rPr>
+                <w:rFonts w:ascii="Arial" w:hAnsi="Arial" w:cs="Arial"/>
+                <w:sz w:val="24"/>
+                <w:szCs w:val="24"/>
+              </w:rPr>
+              <w:lastRenderedPageBreak/>
+              <w:t>Il sistema mostra a video gli ordini da consegnare.</w:t>
+            </w:r>
+          </w:p>
+          <w:p>
+            <w:pPr>
+              <w:pStyle w:val="Nessunaspaziatura"/>
+              <w:numPr>
+                <w:ilvl w:val="0"/>
+                <w:numId w:val="29"/>
+              </w:numPr>
+              <w:cnfStyle w:val="000000000000" w:firstRow="0" w:lastRow="0" w:firstColumn="0" w:lastColumn="0" w:oddVBand="0" w:evenVBand="0" w:oddHBand="0" w:evenHBand="0" w:firstRowFirstColumn="0" w:firstRowLastColumn="0" w:lastRowFirstColumn="0" w:lastRowLastColumn="0"/>
+              <w:rPr>
+                <w:rFonts w:ascii="Arial" w:hAnsi="Arial" w:cs="Arial"/>
+                <w:sz w:val="24"/>
+                <w:szCs w:val="24"/>
+              </w:rPr>
+            </w:pPr>
+            <w:r>
+              <w:rPr>
+                <w:rFonts w:ascii="Arial" w:hAnsi="Arial" w:cs="Arial"/>
+                <w:sz w:val="24"/>
+                <w:szCs w:val="24"/>
+              </w:rPr>
+              <w:t>Il Fattorino seleziona solamente un ordine da consegnare, e lo conferma tramite il tasto apposito.</w:t>
+            </w:r>
+          </w:p>
+          <w:p>
+            <w:pPr>
+              <w:pStyle w:val="Nessunaspaziatura"/>
+              <w:numPr>
+                <w:ilvl w:val="0"/>
+                <w:numId w:val="29"/>
+              </w:numPr>
+              <w:cnfStyle w:val="000000000000" w:firstRow="0" w:lastRow="0" w:firstColumn="0" w:lastColumn="0" w:oddVBand="0" w:evenVBand="0" w:oddHBand="0" w:evenHBand="0" w:firstRowFirstColumn="0" w:firstRowLastColumn="0" w:lastRowFirstColumn="0" w:lastRowLastColumn="0"/>
+              <w:rPr>
+                <w:rFonts w:ascii="Arial" w:hAnsi="Arial" w:cs="Arial"/>
+                <w:sz w:val="24"/>
+                <w:szCs w:val="24"/>
+              </w:rPr>
+            </w:pPr>
+            <w:r>
+              <w:rPr>
+                <w:rFonts w:ascii="Arial" w:hAnsi="Arial" w:cs="Arial"/>
+                <w:sz w:val="24"/>
+                <w:szCs w:val="24"/>
+              </w:rPr>
+              <w:t>Il sistema invia le informazioni al DBMS.</w:t>
+            </w:r>
+          </w:p>
+          <w:p>
+            <w:pPr>
+              <w:pStyle w:val="Nessunaspaziatura"/>
+              <w:numPr>
+                <w:ilvl w:val="0"/>
+                <w:numId w:val="28"/>
+              </w:numPr>
+              <w:cnfStyle w:val="000000000000" w:firstRow="0" w:lastRow="0" w:firstColumn="0" w:lastColumn="0" w:oddVBand="0" w:evenVBand="0" w:oddHBand="0" w:evenHBand="0" w:firstRowFirstColumn="0" w:firstRowLastColumn="0" w:lastRowFirstColumn="0" w:lastRowLastColumn="0"/>
+              <w:rPr>
+                <w:rFonts w:ascii="Arial" w:hAnsi="Arial" w:cs="Arial"/>
+                <w:sz w:val="24"/>
+                <w:szCs w:val="24"/>
+              </w:rPr>
+            </w:pPr>
+            <w:r>
+              <w:rPr>
+                <w:rFonts w:ascii="Arial" w:hAnsi="Arial" w:cs="Arial"/>
+                <w:sz w:val="24"/>
+                <w:szCs w:val="24"/>
+              </w:rPr>
+              <w:t>Se la condizione al punto 2 non viene rispettata:</w:t>
+            </w:r>
+          </w:p>
+          <w:p>
+            <w:pPr>
+              <w:pStyle w:val="Nessunaspaziatura"/>
+              <w:numPr>
+                <w:ilvl w:val="0"/>
+                <w:numId w:val="30"/>
+              </w:numPr>
+              <w:cnfStyle w:val="000000000000" w:firstRow="0" w:lastRow="0" w:firstColumn="0" w:lastColumn="0" w:oddVBand="0" w:evenVBand="0" w:oddHBand="0" w:evenHBand="0" w:firstRowFirstColumn="0" w:firstRowLastColumn="0" w:lastRowFirstColumn="0" w:lastRowLastColumn="0"/>
+              <w:rPr>
+                <w:rFonts w:ascii="Arial" w:hAnsi="Arial" w:cs="Arial"/>
+                <w:sz w:val="24"/>
+                <w:szCs w:val="24"/>
+              </w:rPr>
+            </w:pPr>
+            <w:r>
+              <w:rPr>
+                <w:rFonts w:ascii="Arial" w:hAnsi="Arial" w:cs="Arial"/>
+                <w:sz w:val="24"/>
+                <w:szCs w:val="24"/>
+              </w:rPr>
+              <w:t xml:space="preserve">Il sistema mostra a video un’avvertenza, dichiarando che non è disponibile alcun ordine da consegnare. </w:t>
+            </w:r>
+          </w:p>
+        </w:tc>
+      </w:tr>
+      <w:tr>
+        <w:trPr>
+          <w:cnfStyle w:val="000000100000" w:firstRow="0" w:lastRow="0" w:firstColumn="0" w:lastColumn="0" w:oddVBand="0" w:evenVBand="0" w:oddHBand="1" w:evenHBand="0" w:firstRowFirstColumn="0" w:firstRowLastColumn="0" w:lastRowFirstColumn="0" w:lastRowLastColumn="0"/>
+        </w:trPr>
+        <w:tc>
+          <w:tcPr>
+            <w:cnfStyle w:val="001000000000" w:firstRow="0" w:lastRow="0" w:firstColumn="1" w:lastColumn="0" w:oddVBand="0" w:evenVBand="0" w:oddHBand="0" w:evenHBand="0" w:firstRowFirstColumn="0" w:firstRowLastColumn="0" w:lastRowFirstColumn="0" w:lastRowLastColumn="0"/>
+            <w:tcW w:w="5228" w:type="dxa"/>
+            <w:vAlign w:val="center"/>
+          </w:tcPr>
+          <w:p>
+            <w:pPr>
+              <w:pStyle w:val="Nessunaspaziatura"/>
+              <w:jc w:val="center"/>
+              <w:rPr>
+                <w:rFonts w:ascii="Arial" w:hAnsi="Arial" w:cs="Arial"/>
+                <w:sz w:val="24"/>
+                <w:szCs w:val="24"/>
+              </w:rPr>
+            </w:pPr>
+            <w:r>
+              <w:rPr>
+                <w:rFonts w:ascii="Arial" w:hAnsi="Arial" w:cs="Arial"/>
+                <w:sz w:val="24"/>
+                <w:szCs w:val="24"/>
+              </w:rPr>
+              <w:lastRenderedPageBreak/>
+              <w:t>Postcondizioni</w:t>
+            </w:r>
+          </w:p>
+        </w:tc>
+        <w:tc>
+          <w:tcPr>
+            <w:tcW w:w="5228" w:type="dxa"/>
+          </w:tcPr>
+          <w:p>
+            <w:pPr>
+              <w:pStyle w:val="Nessunaspaziatura"/>
+              <w:cnfStyle w:val="000000100000" w:firstRow="0" w:lastRow="0" w:firstColumn="0" w:lastColumn="0" w:oddVBand="0" w:evenVBand="0" w:oddHBand="1" w:evenHBand="0" w:firstRowFirstColumn="0" w:firstRowLastColumn="0" w:lastRowFirstColumn="0" w:lastRowLastColumn="0"/>
+              <w:rPr>
+                <w:rFonts w:ascii="Arial" w:hAnsi="Arial" w:cs="Arial"/>
+                <w:sz w:val="24"/>
+                <w:szCs w:val="24"/>
+              </w:rPr>
+            </w:pPr>
+            <w:r>
+              <w:rPr>
+                <w:rFonts w:ascii="Arial" w:hAnsi="Arial" w:cs="Arial"/>
+                <w:sz w:val="24"/>
+                <w:szCs w:val="24"/>
+              </w:rPr>
+              <w:t>Il</w:t>
+            </w:r>
+            <w:r>
+              <w:rPr>
+                <w:rFonts w:ascii="Arial" w:hAnsi="Arial" w:cs="Arial"/>
+                <w:sz w:val="24"/>
+                <w:szCs w:val="24"/>
+              </w:rPr>
+              <w:t xml:space="preserve"> Fattorino ha scelto l’ordine da consegnare</w:t>
+            </w:r>
+            <w:r>
+              <w:rPr>
+                <w:rFonts w:ascii="Arial" w:hAnsi="Arial" w:cs="Arial"/>
+                <w:sz w:val="24"/>
+                <w:szCs w:val="24"/>
+              </w:rPr>
+              <w:t xml:space="preserve">, e </w:t>
+            </w:r>
+            <w:r>
+              <w:rPr>
+                <w:rFonts w:ascii="Arial" w:hAnsi="Arial" w:cs="Arial"/>
+                <w:sz w:val="24"/>
+                <w:szCs w:val="24"/>
+              </w:rPr>
+              <w:t>codeste informazioni vengono inviate dal sistema al database dell’azienda</w:t>
+            </w:r>
+            <w:r>
+              <w:rPr>
+                <w:rFonts w:ascii="Arial" w:hAnsi="Arial" w:cs="Arial"/>
+                <w:sz w:val="24"/>
+                <w:szCs w:val="24"/>
+              </w:rPr>
+              <w:t>.</w:t>
+            </w:r>
+          </w:p>
+        </w:tc>
+      </w:tr>
+    </w:tbl>
+    <w:p>
+      <w:pPr>
+        <w:pStyle w:val="Nessunaspaziatura"/>
+        <w:rPr>
+          <w:rFonts w:ascii="Arial" w:hAnsi="Arial" w:cs="Arial"/>
+          <w:sz w:val="24"/>
+          <w:szCs w:val="24"/>
+        </w:rPr>
+      </w:pPr>
+    </w:p>
+    <w:p>
+      <w:pPr>
+        <w:pStyle w:val="Titolo2"/>
+        <w:rPr>
+          <w:rFonts w:ascii="Arial" w:hAnsi="Arial" w:cs="Arial"/>
+          <w:b/>
+          <w:bCs/>
+          <w:sz w:val="24"/>
+          <w:szCs w:val="24"/>
+        </w:rPr>
+      </w:pPr>
+      <w:bookmarkStart w:id="33" w:name="_Toc109152599"/>
+      <w:r>
+        <w:rPr>
+          <w:rFonts w:ascii="Arial" w:hAnsi="Arial" w:cs="Arial"/>
+          <w:b/>
+          <w:bCs/>
+          <w:sz w:val="24"/>
+          <w:szCs w:val="24"/>
+        </w:rPr>
+        <w:t>Firma consegne</w:t>
+      </w:r>
+      <w:bookmarkEnd w:id="33"/>
+    </w:p>
+    <w:p>
+      <w:pPr>
+        <w:pStyle w:val="Nessunaspaziatura"/>
+        <w:rPr>
+          <w:rFonts w:ascii="Arial" w:hAnsi="Arial" w:cs="Arial"/>
+          <w:sz w:val="24"/>
+          <w:szCs w:val="24"/>
+        </w:rPr>
+      </w:pPr>
+      <w:r>
+        <w:rPr>
+          <w:rFonts w:ascii="Arial" w:hAnsi="Arial" w:cs="Arial"/>
+          <w:sz w:val="24"/>
+          <w:szCs w:val="24"/>
+        </w:rPr>
+        <w:t xml:space="preserve">Questo caso d’uso permette </w:t>
+      </w:r>
+      <w:r>
+        <w:rPr>
+          <w:rFonts w:ascii="Arial" w:hAnsi="Arial" w:cs="Arial"/>
+          <w:sz w:val="24"/>
+          <w:szCs w:val="24"/>
+        </w:rPr>
+        <w:t>al Fattorino di poter utilizzare il suo palmare per far firmare l’avvenuta consegna al Farmacista.</w:t>
+      </w:r>
+    </w:p>
+    <w:p>
+      <w:pPr>
+        <w:pStyle w:val="Nessunaspaziatura"/>
+        <w:rPr>
+          <w:rFonts w:ascii="Arial" w:hAnsi="Arial" w:cs="Arial"/>
+          <w:sz w:val="24"/>
+          <w:szCs w:val="24"/>
+        </w:rPr>
+      </w:pPr>
+    </w:p>
+    <w:tbl>
+      <w:tblPr>
+        <w:tblStyle w:val="Tabellagriglia2-colore1"/>
+        <w:tblW w:w="0" w:type="auto"/>
+        <w:tblLook w:val="04A0" w:firstRow="1" w:lastRow="0" w:firstColumn="1" w:lastColumn="0" w:noHBand="0" w:noVBand="1"/>
+      </w:tblPr>
+      <w:tblGrid>
+        <w:gridCol w:w="5228"/>
+        <w:gridCol w:w="5228"/>
+      </w:tblGrid>
+      <w:tr>
+        <w:trPr>
+          <w:cnfStyle w:val="100000000000" w:firstRow="1" w:lastRow="0" w:firstColumn="0" w:lastColumn="0" w:oddVBand="0" w:evenVBand="0" w:oddHBand="0" w:evenHBand="0" w:firstRowFirstColumn="0" w:firstRowLastColumn="0" w:lastRowFirstColumn="0" w:lastRowLastColumn="0"/>
+        </w:trPr>
+        <w:tc>
+          <w:tcPr>
+            <w:cnfStyle w:val="001000000000" w:firstRow="0" w:lastRow="0" w:firstColumn="1" w:lastColumn="0" w:oddVBand="0" w:evenVBand="0" w:oddHBand="0" w:evenHBand="0" w:firstRowFirstColumn="0" w:firstRowLastColumn="0" w:lastRowFirstColumn="0" w:lastRowLastColumn="0"/>
+            <w:tcW w:w="5228" w:type="dxa"/>
+          </w:tcPr>
+          <w:p>
+            <w:pPr>
+              <w:pStyle w:val="Nessunaspaziatura"/>
+              <w:jc w:val="center"/>
+              <w:rPr>
+                <w:rFonts w:ascii="Arial" w:hAnsi="Arial" w:cs="Arial"/>
+                <w:sz w:val="24"/>
+                <w:szCs w:val="24"/>
+              </w:rPr>
+            </w:pPr>
+            <w:r>
+              <w:rPr>
+                <w:rFonts w:ascii="Arial" w:hAnsi="Arial" w:cs="Arial"/>
+                <w:sz w:val="24"/>
+                <w:szCs w:val="24"/>
+              </w:rPr>
+              <w:t>Nome caso d’uso</w:t>
+            </w:r>
+          </w:p>
+        </w:tc>
+        <w:tc>
+          <w:tcPr>
+            <w:tcW w:w="5228" w:type="dxa"/>
+          </w:tcPr>
+          <w:p>
+            <w:pPr>
+              <w:pStyle w:val="Nessunaspaziatura"/>
+              <w:cnfStyle w:val="100000000000" w:firstRow="1" w:lastRow="0" w:firstColumn="0" w:lastColumn="0" w:oddVBand="0" w:evenVBand="0" w:oddHBand="0" w:evenHBand="0" w:firstRowFirstColumn="0" w:firstRowLastColumn="0" w:lastRowFirstColumn="0" w:lastRowLastColumn="0"/>
+              <w:rPr>
+                <w:rFonts w:ascii="Arial" w:hAnsi="Arial" w:cs="Arial"/>
+                <w:b w:val="0"/>
+                <w:bCs w:val="0"/>
+                <w:sz w:val="24"/>
+                <w:szCs w:val="24"/>
+              </w:rPr>
+            </w:pPr>
+            <w:r>
+              <w:rPr>
+                <w:rFonts w:ascii="Arial" w:hAnsi="Arial" w:cs="Arial"/>
+                <w:b w:val="0"/>
+                <w:bCs w:val="0"/>
+                <w:sz w:val="24"/>
+                <w:szCs w:val="24"/>
+              </w:rPr>
+              <w:t>FirmaConsegne</w:t>
+            </w:r>
+          </w:p>
+        </w:tc>
+      </w:tr>
+      <w:tr>
+        <w:trPr>
+          <w:cnfStyle w:val="000000100000" w:firstRow="0" w:lastRow="0" w:firstColumn="0" w:lastColumn="0" w:oddVBand="0" w:evenVBand="0" w:oddHBand="1" w:evenHBand="0" w:firstRowFirstColumn="0" w:firstRowLastColumn="0" w:lastRowFirstColumn="0" w:lastRowLastColumn="0"/>
+        </w:trPr>
+        <w:tc>
+          <w:tcPr>
+            <w:cnfStyle w:val="001000000000" w:firstRow="0" w:lastRow="0" w:firstColumn="1" w:lastColumn="0" w:oddVBand="0" w:evenVBand="0" w:oddHBand="0" w:evenHBand="0" w:firstRowFirstColumn="0" w:firstRowLastColumn="0" w:lastRowFirstColumn="0" w:lastRowLastColumn="0"/>
+            <w:tcW w:w="5228" w:type="dxa"/>
+            <w:vAlign w:val="center"/>
+          </w:tcPr>
+          <w:p>
+            <w:pPr>
+              <w:pStyle w:val="Nessunaspaziatura"/>
+              <w:jc w:val="center"/>
+              <w:rPr>
+                <w:rFonts w:ascii="Arial" w:hAnsi="Arial" w:cs="Arial"/>
+                <w:sz w:val="24"/>
+                <w:szCs w:val="24"/>
+              </w:rPr>
+            </w:pPr>
+            <w:r>
+              <w:rPr>
+                <w:rFonts w:ascii="Arial" w:hAnsi="Arial" w:cs="Arial"/>
+                <w:sz w:val="24"/>
+                <w:szCs w:val="24"/>
+              </w:rPr>
+              <w:t>ID</w:t>
+            </w:r>
+          </w:p>
+        </w:tc>
+        <w:tc>
+          <w:tcPr>
+            <w:tcW w:w="5228" w:type="dxa"/>
+          </w:tcPr>
+          <w:p>
+            <w:pPr>
+              <w:pStyle w:val="Nessunaspaziatura"/>
+              <w:cnfStyle w:val="000000100000" w:firstRow="0" w:lastRow="0" w:firstColumn="0" w:lastColumn="0" w:oddVBand="0" w:evenVBand="0" w:oddHBand="1" w:evenHBand="0" w:firstRowFirstColumn="0" w:firstRowLastColumn="0" w:lastRowFirstColumn="0" w:lastRowLastColumn="0"/>
+              <w:rPr>
+                <w:rFonts w:ascii="Arial" w:hAnsi="Arial" w:cs="Arial"/>
+                <w:sz w:val="24"/>
+                <w:szCs w:val="24"/>
+              </w:rPr>
+            </w:pPr>
+            <w:r>
+              <w:rPr>
+                <w:rFonts w:ascii="Arial" w:hAnsi="Arial" w:cs="Arial"/>
+                <w:sz w:val="24"/>
+                <w:szCs w:val="24"/>
+              </w:rPr>
+              <w:t>S</w:t>
+            </w:r>
+            <w:r>
+              <w:rPr>
+                <w:rFonts w:ascii="Arial" w:hAnsi="Arial" w:cs="Arial"/>
+                <w:sz w:val="24"/>
+                <w:szCs w:val="24"/>
+              </w:rPr>
+              <w:t>IGN_</w:t>
+            </w:r>
+            <w:r>
+              <w:rPr>
+                <w:rFonts w:ascii="Arial" w:hAnsi="Arial" w:cs="Arial"/>
+                <w:sz w:val="24"/>
+                <w:szCs w:val="24"/>
+              </w:rPr>
+              <w:t>DELIVERIES</w:t>
+            </w:r>
+          </w:p>
+        </w:tc>
+      </w:tr>
+      <w:tr>
+        <w:tc>
+          <w:tcPr>
+            <w:cnfStyle w:val="001000000000" w:firstRow="0" w:lastRow="0" w:firstColumn="1" w:lastColumn="0" w:oddVBand="0" w:evenVBand="0" w:oddHBand="0" w:evenHBand="0" w:firstRowFirstColumn="0" w:firstRowLastColumn="0" w:lastRowFirstColumn="0" w:lastRowLastColumn="0"/>
+            <w:tcW w:w="5228" w:type="dxa"/>
+            <w:vAlign w:val="center"/>
+          </w:tcPr>
+          <w:p>
+            <w:pPr>
+              <w:pStyle w:val="Nessunaspaziatura"/>
+              <w:jc w:val="center"/>
+              <w:rPr>
+                <w:rFonts w:ascii="Arial" w:hAnsi="Arial" w:cs="Arial"/>
+                <w:sz w:val="24"/>
+                <w:szCs w:val="24"/>
+              </w:rPr>
+            </w:pPr>
+            <w:r>
+              <w:rPr>
+                <w:rFonts w:ascii="Arial" w:hAnsi="Arial" w:cs="Arial"/>
+                <w:sz w:val="24"/>
+                <w:szCs w:val="24"/>
+              </w:rPr>
+              <w:t>Attori</w:t>
+            </w:r>
+          </w:p>
+        </w:tc>
+        <w:tc>
+          <w:tcPr>
+            <w:tcW w:w="5228" w:type="dxa"/>
+          </w:tcPr>
+          <w:p>
+            <w:pPr>
+              <w:pStyle w:val="Nessunaspaziatura"/>
+              <w:cnfStyle w:val="000000000000" w:firstRow="0" w:lastRow="0" w:firstColumn="0" w:lastColumn="0" w:oddVBand="0" w:evenVBand="0" w:oddHBand="0" w:evenHBand="0" w:firstRowFirstColumn="0" w:firstRowLastColumn="0" w:lastRowFirstColumn="0" w:lastRowLastColumn="0"/>
+              <w:rPr>
+                <w:rFonts w:ascii="Arial" w:hAnsi="Arial" w:cs="Arial"/>
+                <w:sz w:val="24"/>
+                <w:szCs w:val="24"/>
+              </w:rPr>
+            </w:pPr>
+            <w:r>
+              <w:rPr>
+                <w:rFonts w:ascii="Arial" w:hAnsi="Arial" w:cs="Arial"/>
+                <w:sz w:val="24"/>
+                <w:szCs w:val="24"/>
+              </w:rPr>
+              <w:t xml:space="preserve">Fattorino, </w:t>
+            </w:r>
+            <w:r>
+              <w:rPr>
+                <w:rFonts w:ascii="Arial" w:hAnsi="Arial" w:cs="Arial"/>
+                <w:sz w:val="24"/>
+                <w:szCs w:val="24"/>
+              </w:rPr>
+              <w:t xml:space="preserve">Farmacista, </w:t>
+            </w:r>
+            <w:r>
+              <w:rPr>
+                <w:rFonts w:ascii="Arial" w:hAnsi="Arial" w:cs="Arial"/>
+                <w:sz w:val="24"/>
+                <w:szCs w:val="24"/>
+              </w:rPr>
+              <w:t>DBMS</w:t>
+            </w:r>
+          </w:p>
+        </w:tc>
+      </w:tr>
+      <w:tr>
+        <w:trPr>
+          <w:cnfStyle w:val="000000100000" w:firstRow="0" w:lastRow="0" w:firstColumn="0" w:lastColumn="0" w:oddVBand="0" w:evenVBand="0" w:oddHBand="1" w:evenHBand="0" w:firstRowFirstColumn="0" w:firstRowLastColumn="0" w:lastRowFirstColumn="0" w:lastRowLastColumn="0"/>
+        </w:trPr>
+        <w:tc>
+          <w:tcPr>
+            <w:cnfStyle w:val="001000000000" w:firstRow="0" w:lastRow="0" w:firstColumn="1" w:lastColumn="0" w:oddVBand="0" w:evenVBand="0" w:oddHBand="0" w:evenHBand="0" w:firstRowFirstColumn="0" w:firstRowLastColumn="0" w:lastRowFirstColumn="0" w:lastRowLastColumn="0"/>
+            <w:tcW w:w="5228" w:type="dxa"/>
+            <w:vAlign w:val="center"/>
+          </w:tcPr>
+          <w:p>
+            <w:pPr>
+              <w:pStyle w:val="Nessunaspaziatura"/>
+              <w:jc w:val="center"/>
+              <w:rPr>
+                <w:rFonts w:ascii="Arial" w:hAnsi="Arial" w:cs="Arial"/>
+                <w:sz w:val="24"/>
+                <w:szCs w:val="24"/>
+              </w:rPr>
+            </w:pPr>
+            <w:r>
+              <w:rPr>
+                <w:rFonts w:ascii="Arial" w:hAnsi="Arial" w:cs="Arial"/>
+                <w:sz w:val="24"/>
+                <w:szCs w:val="24"/>
+              </w:rPr>
+              <w:t>Precondizioni</w:t>
+            </w:r>
+          </w:p>
+        </w:tc>
+        <w:tc>
+          <w:tcPr>
+            <w:tcW w:w="5228" w:type="dxa"/>
+          </w:tcPr>
+          <w:p>
+            <w:pPr>
+              <w:pStyle w:val="Nessunaspaziatura"/>
+              <w:cnfStyle w:val="000000100000" w:firstRow="0" w:lastRow="0" w:firstColumn="0" w:lastColumn="0" w:oddVBand="0" w:evenVBand="0" w:oddHBand="1" w:evenHBand="0" w:firstRowFirstColumn="0" w:firstRowLastColumn="0" w:lastRowFirstColumn="0" w:lastRowLastColumn="0"/>
+              <w:rPr>
+                <w:rFonts w:ascii="Arial" w:hAnsi="Arial" w:cs="Arial"/>
+                <w:sz w:val="24"/>
+                <w:szCs w:val="24"/>
+              </w:rPr>
+            </w:pPr>
+            <w:r>
+              <w:rPr>
+                <w:rFonts w:ascii="Arial" w:hAnsi="Arial" w:cs="Arial"/>
+                <w:sz w:val="24"/>
+                <w:szCs w:val="24"/>
+              </w:rPr>
+              <w:t>Il sistema mostra a video il menu principale del Fattorino.</w:t>
+            </w:r>
+          </w:p>
+        </w:tc>
+      </w:tr>
+      <w:tr>
+        <w:tc>
+          <w:tcPr>
+            <w:cnfStyle w:val="001000000000" w:firstRow="0" w:lastRow="0" w:firstColumn="1" w:lastColumn="0" w:oddVBand="0" w:evenVBand="0" w:oddHBand="0" w:evenHBand="0" w:firstRowFirstColumn="0" w:firstRowLastColumn="0" w:lastRowFirstColumn="0" w:lastRowLastColumn="0"/>
+            <w:tcW w:w="5228" w:type="dxa"/>
+            <w:vAlign w:val="center"/>
+          </w:tcPr>
+          <w:p>
+            <w:pPr>
+              <w:pStyle w:val="Nessunaspaziatura"/>
+              <w:jc w:val="center"/>
+              <w:rPr>
+                <w:rFonts w:ascii="Arial" w:hAnsi="Arial" w:cs="Arial"/>
+                <w:sz w:val="24"/>
+                <w:szCs w:val="24"/>
+              </w:rPr>
+            </w:pPr>
+            <w:r>
+              <w:rPr>
+                <w:rFonts w:ascii="Arial" w:hAnsi="Arial" w:cs="Arial"/>
+                <w:sz w:val="24"/>
+                <w:szCs w:val="24"/>
+              </w:rPr>
+              <w:t>Flusso di eventi</w:t>
+            </w:r>
+          </w:p>
+        </w:tc>
+        <w:tc>
+          <w:tcPr>
+            <w:tcW w:w="5228" w:type="dxa"/>
+          </w:tcPr>
+          <w:p>
+            <w:pPr>
+              <w:pStyle w:val="Nessunaspaziatura"/>
+              <w:numPr>
+                <w:ilvl w:val="0"/>
+                <w:numId w:val="31"/>
+              </w:numPr>
+              <w:cnfStyle w:val="000000000000" w:firstRow="0" w:lastRow="0" w:firstColumn="0" w:lastColumn="0" w:oddVBand="0" w:evenVBand="0" w:oddHBand="0" w:evenHBand="0" w:firstRowFirstColumn="0" w:firstRowLastColumn="0" w:lastRowFirstColumn="0" w:lastRowLastColumn="0"/>
+              <w:rPr>
+                <w:rFonts w:ascii="Arial" w:hAnsi="Arial" w:cs="Arial"/>
+                <w:sz w:val="24"/>
+                <w:szCs w:val="24"/>
+              </w:rPr>
+            </w:pPr>
+            <w:r>
+              <w:rPr>
+                <w:rFonts w:ascii="Arial" w:hAnsi="Arial" w:cs="Arial"/>
+                <w:sz w:val="24"/>
+                <w:szCs w:val="24"/>
+              </w:rPr>
+              <w:t>I</w:t>
+            </w:r>
+            <w:r>
+              <w:rPr>
+                <w:rFonts w:ascii="Arial" w:hAnsi="Arial" w:cs="Arial"/>
+                <w:sz w:val="24"/>
+                <w:szCs w:val="24"/>
+              </w:rPr>
+              <w:t>l Fattorino seleziona la voce “</w:t>
+            </w:r>
+            <w:r>
+              <w:rPr>
+                <w:rFonts w:ascii="Arial" w:hAnsi="Arial" w:cs="Arial"/>
+                <w:sz w:val="24"/>
+                <w:szCs w:val="24"/>
+              </w:rPr>
+              <w:t>Firma Consegne</w:t>
+            </w:r>
+            <w:r>
+              <w:rPr>
+                <w:rFonts w:ascii="Arial" w:hAnsi="Arial" w:cs="Arial"/>
+                <w:sz w:val="24"/>
+                <w:szCs w:val="24"/>
+              </w:rPr>
+              <w:t>”:</w:t>
+            </w:r>
+          </w:p>
+          <w:p>
+            <w:pPr>
+              <w:pStyle w:val="Nessunaspaziatura"/>
+              <w:numPr>
+                <w:ilvl w:val="0"/>
+                <w:numId w:val="31"/>
+              </w:numPr>
+              <w:cnfStyle w:val="000000000000" w:firstRow="0" w:lastRow="0" w:firstColumn="0" w:lastColumn="0" w:oddVBand="0" w:evenVBand="0" w:oddHBand="0" w:evenHBand="0" w:firstRowFirstColumn="0" w:firstRowLastColumn="0" w:lastRowFirstColumn="0" w:lastRowLastColumn="0"/>
+              <w:rPr>
+                <w:rFonts w:ascii="Arial" w:hAnsi="Arial" w:cs="Arial"/>
+                <w:sz w:val="24"/>
+                <w:szCs w:val="24"/>
+              </w:rPr>
+            </w:pPr>
+            <w:r>
+              <w:rPr>
+                <w:rFonts w:ascii="Arial" w:hAnsi="Arial" w:cs="Arial"/>
+                <w:sz w:val="24"/>
+                <w:szCs w:val="24"/>
+              </w:rPr>
+              <w:t xml:space="preserve">Il sistema interroga il DBMS per verificare se </w:t>
+            </w:r>
+            <w:r>
+              <w:rPr>
+                <w:rFonts w:ascii="Arial" w:hAnsi="Arial" w:cs="Arial"/>
+                <w:sz w:val="24"/>
+                <w:szCs w:val="24"/>
+              </w:rPr>
+              <w:t>esiste un ordine da consegnare,</w:t>
+            </w:r>
+            <w:r>
+              <w:rPr>
+                <w:rFonts w:ascii="Arial" w:hAnsi="Arial" w:cs="Arial"/>
+                <w:sz w:val="24"/>
+                <w:szCs w:val="24"/>
+              </w:rPr>
+              <w:t xml:space="preserve"> con stato “In </w:t>
+            </w:r>
+            <w:r>
+              <w:rPr>
+                <w:rFonts w:ascii="Arial" w:hAnsi="Arial" w:cs="Arial"/>
+                <w:sz w:val="24"/>
+                <w:szCs w:val="24"/>
+              </w:rPr>
+              <w:t>consegna</w:t>
+            </w:r>
+            <w:r>
+              <w:rPr>
+                <w:rFonts w:ascii="Arial" w:hAnsi="Arial" w:cs="Arial"/>
+                <w:sz w:val="24"/>
+                <w:szCs w:val="24"/>
+              </w:rPr>
+              <w:t>”.</w:t>
+            </w:r>
+          </w:p>
+          <w:p>
+            <w:pPr>
+              <w:pStyle w:val="Nessunaspaziatura"/>
+              <w:numPr>
+                <w:ilvl w:val="0"/>
+                <w:numId w:val="31"/>
+              </w:numPr>
+              <w:cnfStyle w:val="000000000000" w:firstRow="0" w:lastRow="0" w:firstColumn="0" w:lastColumn="0" w:oddVBand="0" w:evenVBand="0" w:oddHBand="0" w:evenHBand="0" w:firstRowFirstColumn="0" w:firstRowLastColumn="0" w:lastRowFirstColumn="0" w:lastRowLastColumn="0"/>
+              <w:rPr>
+                <w:rFonts w:ascii="Arial" w:hAnsi="Arial" w:cs="Arial"/>
+                <w:sz w:val="24"/>
+                <w:szCs w:val="24"/>
+              </w:rPr>
+            </w:pPr>
+            <w:r>
+              <w:rPr>
+                <w:rFonts w:ascii="Arial" w:hAnsi="Arial" w:cs="Arial"/>
+                <w:sz w:val="24"/>
+                <w:szCs w:val="24"/>
+              </w:rPr>
+              <w:t>Se la condizione al punto 2 viene rispettata:</w:t>
+            </w:r>
+          </w:p>
+          <w:p>
+            <w:pPr>
+              <w:pStyle w:val="Nessunaspaziatura"/>
+              <w:numPr>
+                <w:ilvl w:val="0"/>
+                <w:numId w:val="37"/>
+              </w:numPr>
+              <w:cnfStyle w:val="000000000000" w:firstRow="0" w:lastRow="0" w:firstColumn="0" w:lastColumn="0" w:oddVBand="0" w:evenVBand="0" w:oddHBand="0" w:evenHBand="0" w:firstRowFirstColumn="0" w:firstRowLastColumn="0" w:lastRowFirstColumn="0" w:lastRowLastColumn="0"/>
+              <w:rPr>
+                <w:rFonts w:ascii="Arial" w:hAnsi="Arial" w:cs="Arial"/>
+                <w:sz w:val="24"/>
+                <w:szCs w:val="24"/>
+              </w:rPr>
+            </w:pPr>
+            <w:r>
+              <w:rPr>
+                <w:rFonts w:ascii="Arial" w:hAnsi="Arial" w:cs="Arial"/>
+                <w:sz w:val="24"/>
+                <w:szCs w:val="24"/>
+              </w:rPr>
+              <w:t xml:space="preserve">Il sistema mostra a video </w:t>
+            </w:r>
+            <w:r>
+              <w:rPr>
+                <w:rFonts w:ascii="Arial" w:hAnsi="Arial" w:cs="Arial"/>
+                <w:sz w:val="24"/>
+                <w:szCs w:val="24"/>
+              </w:rPr>
+              <w:t>la schermata di firma, dove il Farmacista dovrà inserire le proprie credenziali di accesso.</w:t>
+            </w:r>
+          </w:p>
+          <w:p>
+            <w:pPr>
+              <w:pStyle w:val="Nessunaspaziatura"/>
+              <w:numPr>
+                <w:ilvl w:val="0"/>
+                <w:numId w:val="37"/>
+              </w:numPr>
+              <w:cnfStyle w:val="000000000000" w:firstRow="0" w:lastRow="0" w:firstColumn="0" w:lastColumn="0" w:oddVBand="0" w:evenVBand="0" w:oddHBand="0" w:evenHBand="0" w:firstRowFirstColumn="0" w:firstRowLastColumn="0" w:lastRowFirstColumn="0" w:lastRowLastColumn="0"/>
+              <w:rPr>
+                <w:rFonts w:ascii="Arial" w:hAnsi="Arial" w:cs="Arial"/>
+                <w:sz w:val="24"/>
+                <w:szCs w:val="24"/>
+              </w:rPr>
+            </w:pPr>
+            <w:r>
+              <w:rPr>
+                <w:rFonts w:ascii="Arial" w:hAnsi="Arial" w:cs="Arial"/>
+                <w:sz w:val="24"/>
+                <w:szCs w:val="24"/>
+              </w:rPr>
+              <w:t>Se le credenziali inserite sono corrette:</w:t>
+            </w:r>
+          </w:p>
+          <w:p>
+            <w:pPr>
+              <w:pStyle w:val="Nessunaspaziatura"/>
+              <w:numPr>
+                <w:ilvl w:val="0"/>
+                <w:numId w:val="32"/>
+              </w:numPr>
+              <w:cnfStyle w:val="000000000000" w:firstRow="0" w:lastRow="0" w:firstColumn="0" w:lastColumn="0" w:oddVBand="0" w:evenVBand="0" w:oddHBand="0" w:evenHBand="0" w:firstRowFirstColumn="0" w:firstRowLastColumn="0" w:lastRowFirstColumn="0" w:lastRowLastColumn="0"/>
+              <w:rPr>
+                <w:rFonts w:ascii="Arial" w:hAnsi="Arial" w:cs="Arial"/>
+                <w:sz w:val="24"/>
+                <w:szCs w:val="24"/>
+              </w:rPr>
+            </w:pPr>
+            <w:r>
+              <w:rPr>
+                <w:rFonts w:ascii="Arial" w:hAnsi="Arial" w:cs="Arial"/>
+                <w:sz w:val="24"/>
+                <w:szCs w:val="24"/>
+              </w:rPr>
+              <w:t>Il sistema contrassegna lo stato dell’ordine come “Consegnato”.</w:t>
+            </w:r>
+          </w:p>
+          <w:p>
+            <w:pPr>
+              <w:pStyle w:val="Nessunaspaziatura"/>
+              <w:numPr>
+                <w:ilvl w:val="0"/>
+                <w:numId w:val="32"/>
+              </w:numPr>
+              <w:cnfStyle w:val="000000000000" w:firstRow="0" w:lastRow="0" w:firstColumn="0" w:lastColumn="0" w:oddVBand="0" w:evenVBand="0" w:oddHBand="0" w:evenHBand="0" w:firstRowFirstColumn="0" w:firstRowLastColumn="0" w:lastRowFirstColumn="0" w:lastRowLastColumn="0"/>
+              <w:rPr>
+                <w:rFonts w:ascii="Arial" w:hAnsi="Arial" w:cs="Arial"/>
+                <w:sz w:val="24"/>
+                <w:szCs w:val="24"/>
+              </w:rPr>
+            </w:pPr>
+            <w:r>
+              <w:rPr>
+                <w:rFonts w:ascii="Arial" w:hAnsi="Arial" w:cs="Arial"/>
+                <w:sz w:val="24"/>
+                <w:szCs w:val="24"/>
+              </w:rPr>
+              <w:t xml:space="preserve">Il sistema </w:t>
+            </w:r>
+            <w:r>
+              <w:rPr>
+                <w:rFonts w:ascii="Arial" w:hAnsi="Arial" w:cs="Arial"/>
+                <w:sz w:val="24"/>
+                <w:szCs w:val="24"/>
+              </w:rPr>
+              <w:t>porta il Fattorino al suo menu principale.</w:t>
+            </w:r>
+          </w:p>
+          <w:p>
+            <w:pPr>
+              <w:pStyle w:val="Nessunaspaziatura"/>
+              <w:numPr>
+                <w:ilvl w:val="0"/>
+                <w:numId w:val="37"/>
+              </w:numPr>
+              <w:cnfStyle w:val="000000000000" w:firstRow="0" w:lastRow="0" w:firstColumn="0" w:lastColumn="0" w:oddVBand="0" w:evenVBand="0" w:oddHBand="0" w:evenHBand="0" w:firstRowFirstColumn="0" w:firstRowLastColumn="0" w:lastRowFirstColumn="0" w:lastRowLastColumn="0"/>
+              <w:rPr>
+                <w:rFonts w:ascii="Arial" w:hAnsi="Arial" w:cs="Arial"/>
+                <w:sz w:val="24"/>
+                <w:szCs w:val="24"/>
+              </w:rPr>
+            </w:pPr>
+            <w:r>
+              <w:rPr>
+                <w:rFonts w:ascii="Arial" w:hAnsi="Arial" w:cs="Arial"/>
+                <w:sz w:val="24"/>
+                <w:szCs w:val="24"/>
+              </w:rPr>
+              <w:t>Se le credenziali inserite sono errate:</w:t>
+            </w:r>
+          </w:p>
+          <w:p>
+            <w:pPr>
+              <w:pStyle w:val="Nessunaspaziatura"/>
+              <w:numPr>
+                <w:ilvl w:val="0"/>
+                <w:numId w:val="39"/>
+              </w:numPr>
+              <w:cnfStyle w:val="000000000000" w:firstRow="0" w:lastRow="0" w:firstColumn="0" w:lastColumn="0" w:oddVBand="0" w:evenVBand="0" w:oddHBand="0" w:evenHBand="0" w:firstRowFirstColumn="0" w:firstRowLastColumn="0" w:lastRowFirstColumn="0" w:lastRowLastColumn="0"/>
+              <w:rPr>
+                <w:rFonts w:ascii="Arial" w:hAnsi="Arial" w:cs="Arial"/>
+                <w:sz w:val="24"/>
+                <w:szCs w:val="24"/>
+              </w:rPr>
+            </w:pPr>
+            <w:r>
+              <w:rPr>
+                <w:rFonts w:ascii="Arial" w:hAnsi="Arial" w:cs="Arial"/>
+                <w:sz w:val="24"/>
+                <w:szCs w:val="24"/>
+              </w:rPr>
+              <w:t>Il sistema mostra un avviso al Farmacista, dichiarando che le credenziali inserite sono errate.</w:t>
+            </w:r>
+          </w:p>
+          <w:p>
+            <w:pPr>
+              <w:pStyle w:val="Nessunaspaziatura"/>
+              <w:numPr>
+                <w:ilvl w:val="0"/>
+                <w:numId w:val="31"/>
+              </w:numPr>
+              <w:cnfStyle w:val="000000000000" w:firstRow="0" w:lastRow="0" w:firstColumn="0" w:lastColumn="0" w:oddVBand="0" w:evenVBand="0" w:oddHBand="0" w:evenHBand="0" w:firstRowFirstColumn="0" w:firstRowLastColumn="0" w:lastRowFirstColumn="0" w:lastRowLastColumn="0"/>
+              <w:rPr>
+                <w:rFonts w:ascii="Arial" w:hAnsi="Arial" w:cs="Arial"/>
+                <w:sz w:val="24"/>
+                <w:szCs w:val="24"/>
+              </w:rPr>
+            </w:pPr>
+            <w:r>
+              <w:rPr>
+                <w:rFonts w:ascii="Arial" w:hAnsi="Arial" w:cs="Arial"/>
+                <w:sz w:val="24"/>
+                <w:szCs w:val="24"/>
+              </w:rPr>
+              <w:t>Se la condizione al punto 2 non viene rispettata:</w:t>
+            </w:r>
+          </w:p>
+          <w:p>
+            <w:pPr>
+              <w:pStyle w:val="Nessunaspaziatura"/>
+              <w:numPr>
+                <w:ilvl w:val="0"/>
+                <w:numId w:val="40"/>
+              </w:numPr>
+              <w:cnfStyle w:val="000000000000" w:firstRow="0" w:lastRow="0" w:firstColumn="0" w:lastColumn="0" w:oddVBand="0" w:evenVBand="0" w:oddHBand="0" w:evenHBand="0" w:firstRowFirstColumn="0" w:firstRowLastColumn="0" w:lastRowFirstColumn="0" w:lastRowLastColumn="0"/>
+              <w:rPr>
+                <w:rFonts w:ascii="Arial" w:hAnsi="Arial" w:cs="Arial"/>
+                <w:sz w:val="24"/>
+                <w:szCs w:val="24"/>
+              </w:rPr>
+            </w:pPr>
+            <w:r>
+              <w:rPr>
+                <w:rFonts w:ascii="Arial" w:hAnsi="Arial" w:cs="Arial"/>
+                <w:sz w:val="24"/>
+                <w:szCs w:val="24"/>
+              </w:rPr>
+              <w:lastRenderedPageBreak/>
+              <w:t xml:space="preserve">Il sistema mostra a video un’avvertenza, dichiarando che non c’è alcun ordine da consegnare. </w:t>
+            </w:r>
+          </w:p>
+        </w:tc>
+      </w:tr>
+      <w:tr>
+        <w:trPr>
+          <w:cnfStyle w:val="000000100000" w:firstRow="0" w:lastRow="0" w:firstColumn="0" w:lastColumn="0" w:oddVBand="0" w:evenVBand="0" w:oddHBand="1" w:evenHBand="0" w:firstRowFirstColumn="0" w:firstRowLastColumn="0" w:lastRowFirstColumn="0" w:lastRowLastColumn="0"/>
+        </w:trPr>
+        <w:tc>
+          <w:tcPr>
+            <w:cnfStyle w:val="001000000000" w:firstRow="0" w:lastRow="0" w:firstColumn="1" w:lastColumn="0" w:oddVBand="0" w:evenVBand="0" w:oddHBand="0" w:evenHBand="0" w:firstRowFirstColumn="0" w:firstRowLastColumn="0" w:lastRowFirstColumn="0" w:lastRowLastColumn="0"/>
+            <w:tcW w:w="5228" w:type="dxa"/>
+            <w:vAlign w:val="center"/>
+          </w:tcPr>
+          <w:p>
+            <w:pPr>
+              <w:pStyle w:val="Nessunaspaziatura"/>
+              <w:jc w:val="center"/>
+              <w:rPr>
+                <w:rFonts w:ascii="Arial" w:hAnsi="Arial" w:cs="Arial"/>
+                <w:sz w:val="24"/>
+                <w:szCs w:val="24"/>
+              </w:rPr>
+            </w:pPr>
+            <w:r>
+              <w:rPr>
+                <w:rFonts w:ascii="Arial" w:hAnsi="Arial" w:cs="Arial"/>
+                <w:sz w:val="24"/>
+                <w:szCs w:val="24"/>
+              </w:rPr>
+              <w:lastRenderedPageBreak/>
+              <w:t>Postcondizioni</w:t>
+            </w:r>
+          </w:p>
+        </w:tc>
+        <w:tc>
+          <w:tcPr>
+            <w:tcW w:w="5228" w:type="dxa"/>
+          </w:tcPr>
+          <w:p>
+            <w:pPr>
+              <w:pStyle w:val="Nessunaspaziatura"/>
+              <w:cnfStyle w:val="000000100000" w:firstRow="0" w:lastRow="0" w:firstColumn="0" w:lastColumn="0" w:oddVBand="0" w:evenVBand="0" w:oddHBand="1" w:evenHBand="0" w:firstRowFirstColumn="0" w:firstRowLastColumn="0" w:lastRowFirstColumn="0" w:lastRowLastColumn="0"/>
+              <w:rPr>
+                <w:rFonts w:ascii="Arial" w:hAnsi="Arial" w:cs="Arial"/>
+                <w:sz w:val="24"/>
+                <w:szCs w:val="24"/>
+              </w:rPr>
+            </w:pPr>
+            <w:r>
+              <w:rPr>
+                <w:rFonts w:ascii="Arial" w:hAnsi="Arial" w:cs="Arial"/>
+                <w:sz w:val="24"/>
+                <w:szCs w:val="24"/>
+              </w:rPr>
+              <w:t xml:space="preserve">Il Fattorino ha </w:t>
+            </w:r>
+            <w:r>
+              <w:rPr>
+                <w:rFonts w:ascii="Arial" w:hAnsi="Arial" w:cs="Arial"/>
+                <w:sz w:val="24"/>
+                <w:szCs w:val="24"/>
+              </w:rPr>
+              <w:t>consegnato l’ordine al Farmacista, e codeste informazioni vengono inviate dal sistema al database dell’azienda.</w:t>
+            </w:r>
+          </w:p>
+        </w:tc>
+      </w:tr>
+    </w:tbl>
+    <w:p>
+      <w:pPr>
+        <w:pStyle w:val="Nessunaspaziatura"/>
+        <w:rPr>
+          <w:rFonts w:ascii="Arial" w:hAnsi="Arial" w:cs="Arial"/>
+          <w:sz w:val="24"/>
+          <w:szCs w:val="24"/>
+        </w:rPr>
+      </w:pPr>
+    </w:p>
+    <w:p>
+      <w:pPr>
         <w:pStyle w:val="Nessunaspaziatura"/>
         <w:rPr>
           <w:rFonts w:ascii="Arial" w:hAnsi="Arial" w:cs="Arial"/>
@@ -12422,7 +14270,7 @@
       </w:pPr>
     </w:p>
     <w:sectPr>
-      <w:headerReference w:type="default" r:id="rId14"/>
+      <w:headerReference w:type="default" r:id="rId15"/>
       <w:pgSz w:w="11906" w:h="16838"/>
       <w:pgMar w:top="720" w:right="720" w:bottom="720" w:left="720" w:header="567" w:footer="737" w:gutter="0"/>
       <w:cols w:space="708"/>
@@ -12717,6 +14565,184 @@
     </w:lvl>
   </w:abstractNum>
   <w:abstractNum w:abstractNumId="2" w15:restartNumberingAfterBreak="0">
+    <w:nsid w:val="0B835185"/>
+    <w:multiLevelType w:val="hybridMultilevel"/>
+    <w:tmpl w:val="6A98A878"/>
+    <w:lvl w:ilvl="0" w:tplc="FF0613F2">
+      <w:start w:val="1"/>
+      <w:numFmt w:val="decimal"/>
+      <w:lvlText w:val="%1."/>
+      <w:lvlJc w:val="left"/>
+      <w:pPr>
+        <w:ind w:left="720" w:hanging="360"/>
+      </w:pPr>
+      <w:rPr>
+        <w:rFonts w:hint="default"/>
+      </w:rPr>
+    </w:lvl>
+    <w:lvl w:ilvl="1" w:tplc="04100019" w:tentative="1">
+      <w:start w:val="1"/>
+      <w:numFmt w:val="lowerLetter"/>
+      <w:lvlText w:val="%2."/>
+      <w:lvlJc w:val="left"/>
+      <w:pPr>
+        <w:ind w:left="1440" w:hanging="360"/>
+      </w:pPr>
+    </w:lvl>
+    <w:lvl w:ilvl="2" w:tplc="0410001B" w:tentative="1">
+      <w:start w:val="1"/>
+      <w:numFmt w:val="lowerRoman"/>
+      <w:lvlText w:val="%3."/>
+      <w:lvlJc w:val="right"/>
+      <w:pPr>
+        <w:ind w:left="2160" w:hanging="180"/>
+      </w:pPr>
+    </w:lvl>
+    <w:lvl w:ilvl="3" w:tplc="0410000F" w:tentative="1">
+      <w:start w:val="1"/>
+      <w:numFmt w:val="decimal"/>
+      <w:lvlText w:val="%4."/>
+      <w:lvlJc w:val="left"/>
+      <w:pPr>
+        <w:ind w:left="2880" w:hanging="360"/>
+      </w:pPr>
+    </w:lvl>
+    <w:lvl w:ilvl="4" w:tplc="04100019" w:tentative="1">
+      <w:start w:val="1"/>
+      <w:numFmt w:val="lowerLetter"/>
+      <w:lvlText w:val="%5."/>
+      <w:lvlJc w:val="left"/>
+      <w:pPr>
+        <w:ind w:left="3600" w:hanging="360"/>
+      </w:pPr>
+    </w:lvl>
+    <w:lvl w:ilvl="5" w:tplc="0410001B" w:tentative="1">
+      <w:start w:val="1"/>
+      <w:numFmt w:val="lowerRoman"/>
+      <w:lvlText w:val="%6."/>
+      <w:lvlJc w:val="right"/>
+      <w:pPr>
+        <w:ind w:left="4320" w:hanging="180"/>
+      </w:pPr>
+    </w:lvl>
+    <w:lvl w:ilvl="6" w:tplc="0410000F" w:tentative="1">
+      <w:start w:val="1"/>
+      <w:numFmt w:val="decimal"/>
+      <w:lvlText w:val="%7."/>
+      <w:lvlJc w:val="left"/>
+      <w:pPr>
+        <w:ind w:left="5040" w:hanging="360"/>
+      </w:pPr>
+    </w:lvl>
+    <w:lvl w:ilvl="7" w:tplc="04100019" w:tentative="1">
+      <w:start w:val="1"/>
+      <w:numFmt w:val="lowerLetter"/>
+      <w:lvlText w:val="%8."/>
+      <w:lvlJc w:val="left"/>
+      <w:pPr>
+        <w:ind w:left="5760" w:hanging="360"/>
+      </w:pPr>
+    </w:lvl>
+    <w:lvl w:ilvl="8" w:tplc="0410001B" w:tentative="1">
+      <w:start w:val="1"/>
+      <w:numFmt w:val="lowerRoman"/>
+      <w:lvlText w:val="%9."/>
+      <w:lvlJc w:val="right"/>
+      <w:pPr>
+        <w:ind w:left="6480" w:hanging="180"/>
+      </w:pPr>
+    </w:lvl>
+  </w:abstractNum>
+  <w:abstractNum w:abstractNumId="3" w15:restartNumberingAfterBreak="0">
+    <w:nsid w:val="0C4269CF"/>
+    <w:multiLevelType w:val="hybridMultilevel"/>
+    <w:tmpl w:val="59AA5EE4"/>
+    <w:lvl w:ilvl="0" w:tplc="630658AC">
+      <w:start w:val="1"/>
+      <w:numFmt w:val="lowerLetter"/>
+      <w:lvlText w:val="%1."/>
+      <w:lvlJc w:val="left"/>
+      <w:pPr>
+        <w:ind w:left="1080" w:hanging="360"/>
+      </w:pPr>
+      <w:rPr>
+        <w:rFonts w:hint="default"/>
+      </w:rPr>
+    </w:lvl>
+    <w:lvl w:ilvl="1" w:tplc="04100019" w:tentative="1">
+      <w:start w:val="1"/>
+      <w:numFmt w:val="lowerLetter"/>
+      <w:lvlText w:val="%2."/>
+      <w:lvlJc w:val="left"/>
+      <w:pPr>
+        <w:ind w:left="1800" w:hanging="360"/>
+      </w:pPr>
+    </w:lvl>
+    <w:lvl w:ilvl="2" w:tplc="0410001B" w:tentative="1">
+      <w:start w:val="1"/>
+      <w:numFmt w:val="lowerRoman"/>
+      <w:lvlText w:val="%3."/>
+      <w:lvlJc w:val="right"/>
+      <w:pPr>
+        <w:ind w:left="2520" w:hanging="180"/>
+      </w:pPr>
+    </w:lvl>
+    <w:lvl w:ilvl="3" w:tplc="0410000F" w:tentative="1">
+      <w:start w:val="1"/>
+      <w:numFmt w:val="decimal"/>
+      <w:lvlText w:val="%4."/>
+      <w:lvlJc w:val="left"/>
+      <w:pPr>
+        <w:ind w:left="3240" w:hanging="360"/>
+      </w:pPr>
+    </w:lvl>
+    <w:lvl w:ilvl="4" w:tplc="04100019" w:tentative="1">
+      <w:start w:val="1"/>
+      <w:numFmt w:val="lowerLetter"/>
+      <w:lvlText w:val="%5."/>
+      <w:lvlJc w:val="left"/>
+      <w:pPr>
+        <w:ind w:left="3960" w:hanging="360"/>
+      </w:pPr>
+    </w:lvl>
+    <w:lvl w:ilvl="5" w:tplc="0410001B" w:tentative="1">
+      <w:start w:val="1"/>
+      <w:numFmt w:val="lowerRoman"/>
+      <w:lvlText w:val="%6."/>
+      <w:lvlJc w:val="right"/>
+      <w:pPr>
+        <w:ind w:left="4680" w:hanging="180"/>
+      </w:pPr>
+    </w:lvl>
+    <w:lvl w:ilvl="6" w:tplc="0410000F" w:tentative="1">
+      <w:start w:val="1"/>
+      <w:numFmt w:val="decimal"/>
+      <w:lvlText w:val="%7."/>
+      <w:lvlJc w:val="left"/>
+      <w:pPr>
+        <w:ind w:left="5400" w:hanging="360"/>
+      </w:pPr>
+    </w:lvl>
+    <w:lvl w:ilvl="7" w:tplc="04100019" w:tentative="1">
+      <w:start w:val="1"/>
+      <w:numFmt w:val="lowerLetter"/>
+      <w:lvlText w:val="%8."/>
+      <w:lvlJc w:val="left"/>
+      <w:pPr>
+        <w:ind w:left="6120" w:hanging="360"/>
+      </w:pPr>
+    </w:lvl>
+    <w:lvl w:ilvl="8" w:tplc="0410001B" w:tentative="1">
+      <w:start w:val="1"/>
+      <w:numFmt w:val="lowerRoman"/>
+      <w:lvlText w:val="%9."/>
+      <w:lvlJc w:val="right"/>
+      <w:pPr>
+        <w:ind w:left="6840" w:hanging="180"/>
+      </w:pPr>
+    </w:lvl>
+  </w:abstractNum>
+  <w:abstractNum w:abstractNumId="4" w15:restartNumberingAfterBreak="0">
     <w:nsid w:val="0E342633"/>
     <w:multiLevelType w:val="hybridMultilevel"/>
     <w:tmpl w:val="B21C6F2C"/>
@@ -12805,7 +14831,96 @@
       </w:pPr>
     </w:lvl>
   </w:abstractNum>
-  <w:abstractNum w:abstractNumId="3" w15:restartNumberingAfterBreak="0">
+  <w:abstractNum w:abstractNumId="5" w15:restartNumberingAfterBreak="0">
+    <w:nsid w:val="0EE64E7C"/>
+    <w:multiLevelType w:val="hybridMultilevel"/>
+    <w:tmpl w:val="97EA6C38"/>
+    <w:lvl w:ilvl="0" w:tplc="FB98BBA0">
+      <w:start w:val="1"/>
+      <w:numFmt w:val="lowerRoman"/>
+      <w:lvlText w:val="%1."/>
+      <w:lvlJc w:val="left"/>
+      <w:pPr>
+        <w:ind w:left="1800" w:hanging="720"/>
+      </w:pPr>
+      <w:rPr>
+        <w:rFonts w:hint="default"/>
+      </w:rPr>
+    </w:lvl>
+    <w:lvl w:ilvl="1" w:tplc="04100019" w:tentative="1">
+      <w:start w:val="1"/>
+      <w:numFmt w:val="lowerLetter"/>
+      <w:lvlText w:val="%2."/>
+      <w:lvlJc w:val="left"/>
+      <w:pPr>
+        <w:ind w:left="2160" w:hanging="360"/>
+      </w:pPr>
+    </w:lvl>
+    <w:lvl w:ilvl="2" w:tplc="0410001B" w:tentative="1">
+      <w:start w:val="1"/>
+      <w:numFmt w:val="lowerRoman"/>
+      <w:lvlText w:val="%3."/>
+      <w:lvlJc w:val="right"/>
+      <w:pPr>
+        <w:ind w:left="2880" w:hanging="180"/>
+      </w:pPr>
+    </w:lvl>
+    <w:lvl w:ilvl="3" w:tplc="0410000F" w:tentative="1">
+      <w:start w:val="1"/>
+      <w:numFmt w:val="decimal"/>
+      <w:lvlText w:val="%4."/>
+      <w:lvlJc w:val="left"/>
+      <w:pPr>
+        <w:ind w:left="3600" w:hanging="360"/>
+      </w:pPr>
+    </w:lvl>
+    <w:lvl w:ilvl="4" w:tplc="04100019" w:tentative="1">
+      <w:start w:val="1"/>
+      <w:numFmt w:val="lowerLetter"/>
+      <w:lvlText w:val="%5."/>
+      <w:lvlJc w:val="left"/>
+      <w:pPr>
+        <w:ind w:left="4320" w:hanging="360"/>
+      </w:pPr>
+    </w:lvl>
+    <w:lvl w:ilvl="5" w:tplc="0410001B" w:tentative="1">
+      <w:start w:val="1"/>
+      <w:numFmt w:val="lowerRoman"/>
+      <w:lvlText w:val="%6."/>
+      <w:lvlJc w:val="right"/>
+      <w:pPr>
+        <w:ind w:left="5040" w:hanging="180"/>
+      </w:pPr>
+    </w:lvl>
+    <w:lvl w:ilvl="6" w:tplc="0410000F" w:tentative="1">
+      <w:start w:val="1"/>
+      <w:numFmt w:val="decimal"/>
+      <w:lvlText w:val="%7."/>
+      <w:lvlJc w:val="left"/>
+      <w:pPr>
+        <w:ind w:left="5760" w:hanging="360"/>
+      </w:pPr>
+    </w:lvl>
+    <w:lvl w:ilvl="7" w:tplc="04100019" w:tentative="1">
+      <w:start w:val="1"/>
+      <w:numFmt w:val="lowerLetter"/>
+      <w:lvlText w:val="%8."/>
+      <w:lvlJc w:val="left"/>
+      <w:pPr>
+        <w:ind w:left="6480" w:hanging="360"/>
+      </w:pPr>
+    </w:lvl>
+    <w:lvl w:ilvl="8" w:tplc="0410001B" w:tentative="1">
+      <w:start w:val="1"/>
+      <w:numFmt w:val="lowerRoman"/>
+      <w:lvlText w:val="%9."/>
+      <w:lvlJc w:val="right"/>
+      <w:pPr>
+        <w:ind w:left="7200" w:hanging="180"/>
+      </w:pPr>
+    </w:lvl>
+  </w:abstractNum>
+  <w:abstractNum w:abstractNumId="6" w15:restartNumberingAfterBreak="0">
     <w:nsid w:val="11D54562"/>
     <w:multiLevelType w:val="hybridMultilevel"/>
     <w:tmpl w:val="466ABDC0"/>
@@ -12894,7 +15009,96 @@
       </w:pPr>
     </w:lvl>
   </w:abstractNum>
-  <w:abstractNum w:abstractNumId="4" w15:restartNumberingAfterBreak="0">
+  <w:abstractNum w:abstractNumId="7" w15:restartNumberingAfterBreak="0">
+    <w:nsid w:val="176B1595"/>
+    <w:multiLevelType w:val="hybridMultilevel"/>
+    <w:tmpl w:val="09766028"/>
+    <w:lvl w:ilvl="0" w:tplc="891436EA">
+      <w:start w:val="1"/>
+      <w:numFmt w:val="lowerLetter"/>
+      <w:lvlText w:val="%1."/>
+      <w:lvlJc w:val="left"/>
+      <w:pPr>
+        <w:ind w:left="1080" w:hanging="360"/>
+      </w:pPr>
+      <w:rPr>
+        <w:rFonts w:hint="default"/>
+      </w:rPr>
+    </w:lvl>
+    <w:lvl w:ilvl="1" w:tplc="04100019" w:tentative="1">
+      <w:start w:val="1"/>
+      <w:numFmt w:val="lowerLetter"/>
+      <w:lvlText w:val="%2."/>
+      <w:lvlJc w:val="left"/>
+      <w:pPr>
+        <w:ind w:left="1800" w:hanging="360"/>
+      </w:pPr>
+    </w:lvl>
+    <w:lvl w:ilvl="2" w:tplc="0410001B" w:tentative="1">
+      <w:start w:val="1"/>
+      <w:numFmt w:val="lowerRoman"/>
+      <w:lvlText w:val="%3."/>
+      <w:lvlJc w:val="right"/>
+      <w:pPr>
+        <w:ind w:left="2520" w:hanging="180"/>
+      </w:pPr>
+    </w:lvl>
+    <w:lvl w:ilvl="3" w:tplc="0410000F" w:tentative="1">
+      <w:start w:val="1"/>
+      <w:numFmt w:val="decimal"/>
+      <w:lvlText w:val="%4."/>
+      <w:lvlJc w:val="left"/>
+      <w:pPr>
+        <w:ind w:left="3240" w:hanging="360"/>
+      </w:pPr>
+    </w:lvl>
+    <w:lvl w:ilvl="4" w:tplc="04100019" w:tentative="1">
+      <w:start w:val="1"/>
+      <w:numFmt w:val="lowerLetter"/>
+      <w:lvlText w:val="%5."/>
+      <w:lvlJc w:val="left"/>
+      <w:pPr>
+        <w:ind w:left="3960" w:hanging="360"/>
+      </w:pPr>
+    </w:lvl>
+    <w:lvl w:ilvl="5" w:tplc="0410001B" w:tentative="1">
+      <w:start w:val="1"/>
+      <w:numFmt w:val="lowerRoman"/>
+      <w:lvlText w:val="%6."/>
+      <w:lvlJc w:val="right"/>
+      <w:pPr>
+        <w:ind w:left="4680" w:hanging="180"/>
+      </w:pPr>
+    </w:lvl>
+    <w:lvl w:ilvl="6" w:tplc="0410000F" w:tentative="1">
+      <w:start w:val="1"/>
+      <w:numFmt w:val="decimal"/>
+      <w:lvlText w:val="%7."/>
+      <w:lvlJc w:val="left"/>
+      <w:pPr>
+        <w:ind w:left="5400" w:hanging="360"/>
+      </w:pPr>
+    </w:lvl>
+    <w:lvl w:ilvl="7" w:tplc="04100019" w:tentative="1">
+      <w:start w:val="1"/>
+      <w:numFmt w:val="lowerLetter"/>
+      <w:lvlText w:val="%8."/>
+      <w:lvlJc w:val="left"/>
+      <w:pPr>
+        <w:ind w:left="6120" w:hanging="360"/>
+      </w:pPr>
+    </w:lvl>
+    <w:lvl w:ilvl="8" w:tplc="0410001B" w:tentative="1">
+      <w:start w:val="1"/>
+      <w:numFmt w:val="lowerRoman"/>
+      <w:lvlText w:val="%9."/>
+      <w:lvlJc w:val="right"/>
+      <w:pPr>
+        <w:ind w:left="6840" w:hanging="180"/>
+      </w:pPr>
+    </w:lvl>
+  </w:abstractNum>
+  <w:abstractNum w:abstractNumId="8" w15:restartNumberingAfterBreak="0">
     <w:nsid w:val="1AD646C2"/>
     <w:multiLevelType w:val="hybridMultilevel"/>
     <w:tmpl w:val="86E80100"/>
@@ -12983,7 +15187,185 @@
       </w:pPr>
     </w:lvl>
   </w:abstractNum>
-  <w:abstractNum w:abstractNumId="5" w15:restartNumberingAfterBreak="0">
+  <w:abstractNum w:abstractNumId="9" w15:restartNumberingAfterBreak="0">
+    <w:nsid w:val="1B542074"/>
+    <w:multiLevelType w:val="hybridMultilevel"/>
+    <w:tmpl w:val="2324866A"/>
+    <w:lvl w:ilvl="0" w:tplc="6A7205D6">
+      <w:start w:val="1"/>
+      <w:numFmt w:val="decimal"/>
+      <w:lvlText w:val="%1."/>
+      <w:lvlJc w:val="left"/>
+      <w:pPr>
+        <w:ind w:left="720" w:hanging="360"/>
+      </w:pPr>
+      <w:rPr>
+        <w:rFonts w:hint="default"/>
+      </w:rPr>
+    </w:lvl>
+    <w:lvl w:ilvl="1" w:tplc="04100019" w:tentative="1">
+      <w:start w:val="1"/>
+      <w:numFmt w:val="lowerLetter"/>
+      <w:lvlText w:val="%2."/>
+      <w:lvlJc w:val="left"/>
+      <w:pPr>
+        <w:ind w:left="1440" w:hanging="360"/>
+      </w:pPr>
+    </w:lvl>
+    <w:lvl w:ilvl="2" w:tplc="0410001B" w:tentative="1">
+      <w:start w:val="1"/>
+      <w:numFmt w:val="lowerRoman"/>
+      <w:lvlText w:val="%3."/>
+      <w:lvlJc w:val="right"/>
+      <w:pPr>
+        <w:ind w:left="2160" w:hanging="180"/>
+      </w:pPr>
+    </w:lvl>
+    <w:lvl w:ilvl="3" w:tplc="0410000F" w:tentative="1">
+      <w:start w:val="1"/>
+      <w:numFmt w:val="decimal"/>
+      <w:lvlText w:val="%4."/>
+      <w:lvlJc w:val="left"/>
+      <w:pPr>
+        <w:ind w:left="2880" w:hanging="360"/>
+      </w:pPr>
+    </w:lvl>
+    <w:lvl w:ilvl="4" w:tplc="04100019" w:tentative="1">
+      <w:start w:val="1"/>
+      <w:numFmt w:val="lowerLetter"/>
+      <w:lvlText w:val="%5."/>
+      <w:lvlJc w:val="left"/>
+      <w:pPr>
+        <w:ind w:left="3600" w:hanging="360"/>
+      </w:pPr>
+    </w:lvl>
+    <w:lvl w:ilvl="5" w:tplc="0410001B" w:tentative="1">
+      <w:start w:val="1"/>
+      <w:numFmt w:val="lowerRoman"/>
+      <w:lvlText w:val="%6."/>
+      <w:lvlJc w:val="right"/>
+      <w:pPr>
+        <w:ind w:left="4320" w:hanging="180"/>
+      </w:pPr>
+    </w:lvl>
+    <w:lvl w:ilvl="6" w:tplc="0410000F" w:tentative="1">
+      <w:start w:val="1"/>
+      <w:numFmt w:val="decimal"/>
+      <w:lvlText w:val="%7."/>
+      <w:lvlJc w:val="left"/>
+      <w:pPr>
+        <w:ind w:left="5040" w:hanging="360"/>
+      </w:pPr>
+    </w:lvl>
+    <w:lvl w:ilvl="7" w:tplc="04100019" w:tentative="1">
+      <w:start w:val="1"/>
+      <w:numFmt w:val="lowerLetter"/>
+      <w:lvlText w:val="%8."/>
+      <w:lvlJc w:val="left"/>
+      <w:pPr>
+        <w:ind w:left="5760" w:hanging="360"/>
+      </w:pPr>
+    </w:lvl>
+    <w:lvl w:ilvl="8" w:tplc="0410001B" w:tentative="1">
+      <w:start w:val="1"/>
+      <w:numFmt w:val="lowerRoman"/>
+      <w:lvlText w:val="%9."/>
+      <w:lvlJc w:val="right"/>
+      <w:pPr>
+        <w:ind w:left="6480" w:hanging="180"/>
+      </w:pPr>
+    </w:lvl>
+  </w:abstractNum>
+  <w:abstractNum w:abstractNumId="10" w15:restartNumberingAfterBreak="0">
+    <w:nsid w:val="1B7478C6"/>
+    <w:multiLevelType w:val="hybridMultilevel"/>
+    <w:tmpl w:val="7F7C1B22"/>
+    <w:lvl w:ilvl="0" w:tplc="4858BD58">
+      <w:start w:val="1"/>
+      <w:numFmt w:val="lowerLetter"/>
+      <w:lvlText w:val="%1."/>
+      <w:lvlJc w:val="left"/>
+      <w:pPr>
+        <w:ind w:left="1080" w:hanging="360"/>
+      </w:pPr>
+      <w:rPr>
+        <w:rFonts w:hint="default"/>
+      </w:rPr>
+    </w:lvl>
+    <w:lvl w:ilvl="1" w:tplc="04100019" w:tentative="1">
+      <w:start w:val="1"/>
+      <w:numFmt w:val="lowerLetter"/>
+      <w:lvlText w:val="%2."/>
+      <w:lvlJc w:val="left"/>
+      <w:pPr>
+        <w:ind w:left="1800" w:hanging="360"/>
+      </w:pPr>
+    </w:lvl>
+    <w:lvl w:ilvl="2" w:tplc="0410001B" w:tentative="1">
+      <w:start w:val="1"/>
+      <w:numFmt w:val="lowerRoman"/>
+      <w:lvlText w:val="%3."/>
+      <w:lvlJc w:val="right"/>
+      <w:pPr>
+        <w:ind w:left="2520" w:hanging="180"/>
+      </w:pPr>
+    </w:lvl>
+    <w:lvl w:ilvl="3" w:tplc="0410000F" w:tentative="1">
+      <w:start w:val="1"/>
+      <w:numFmt w:val="decimal"/>
+      <w:lvlText w:val="%4."/>
+      <w:lvlJc w:val="left"/>
+      <w:pPr>
+        <w:ind w:left="3240" w:hanging="360"/>
+      </w:pPr>
+    </w:lvl>
+    <w:lvl w:ilvl="4" w:tplc="04100019" w:tentative="1">
+      <w:start w:val="1"/>
+      <w:numFmt w:val="lowerLetter"/>
+      <w:lvlText w:val="%5."/>
+      <w:lvlJc w:val="left"/>
+      <w:pPr>
+        <w:ind w:left="3960" w:hanging="360"/>
+      </w:pPr>
+    </w:lvl>
+    <w:lvl w:ilvl="5" w:tplc="0410001B" w:tentative="1">
+      <w:start w:val="1"/>
+      <w:numFmt w:val="lowerRoman"/>
+      <w:lvlText w:val="%6."/>
+      <w:lvlJc w:val="right"/>
+      <w:pPr>
+        <w:ind w:left="4680" w:hanging="180"/>
+      </w:pPr>
+    </w:lvl>
+    <w:lvl w:ilvl="6" w:tplc="0410000F" w:tentative="1">
+      <w:start w:val="1"/>
+      <w:numFmt w:val="decimal"/>
+      <w:lvlText w:val="%7."/>
+      <w:lvlJc w:val="left"/>
+      <w:pPr>
+        <w:ind w:left="5400" w:hanging="360"/>
+      </w:pPr>
+    </w:lvl>
+    <w:lvl w:ilvl="7" w:tplc="04100019" w:tentative="1">
+      <w:start w:val="1"/>
+      <w:numFmt w:val="lowerLetter"/>
+      <w:lvlText w:val="%8."/>
+      <w:lvlJc w:val="left"/>
+      <w:pPr>
+        <w:ind w:left="6120" w:hanging="360"/>
+      </w:pPr>
+    </w:lvl>
+    <w:lvl w:ilvl="8" w:tplc="0410001B" w:tentative="1">
+      <w:start w:val="1"/>
+      <w:numFmt w:val="lowerRoman"/>
+      <w:lvlText w:val="%9."/>
+      <w:lvlJc w:val="right"/>
+      <w:pPr>
+        <w:ind w:left="6840" w:hanging="180"/>
+      </w:pPr>
+    </w:lvl>
+  </w:abstractNum>
+  <w:abstractNum w:abstractNumId="11" w15:restartNumberingAfterBreak="0">
     <w:nsid w:val="21487576"/>
     <w:multiLevelType w:val="hybridMultilevel"/>
     <w:tmpl w:val="D2021F98"/>
@@ -13072,7 +15454,7 @@
       </w:pPr>
     </w:lvl>
   </w:abstractNum>
-  <w:abstractNum w:abstractNumId="6" w15:restartNumberingAfterBreak="0">
+  <w:abstractNum w:abstractNumId="12" w15:restartNumberingAfterBreak="0">
     <w:nsid w:val="27D3764E"/>
     <w:multiLevelType w:val="hybridMultilevel"/>
     <w:tmpl w:val="52C8214A"/>
@@ -13161,7 +15543,7 @@
       </w:pPr>
     </w:lvl>
   </w:abstractNum>
-  <w:abstractNum w:abstractNumId="7" w15:restartNumberingAfterBreak="0">
+  <w:abstractNum w:abstractNumId="13" w15:restartNumberingAfterBreak="0">
     <w:nsid w:val="29FF5125"/>
     <w:multiLevelType w:val="hybridMultilevel"/>
     <w:tmpl w:val="BB3EF09C"/>
@@ -13250,7 +15632,96 @@
       </w:pPr>
     </w:lvl>
   </w:abstractNum>
-  <w:abstractNum w:abstractNumId="8" w15:restartNumberingAfterBreak="0">
+  <w:abstractNum w:abstractNumId="14" w15:restartNumberingAfterBreak="0">
+    <w:nsid w:val="33101F86"/>
+    <w:multiLevelType w:val="hybridMultilevel"/>
+    <w:tmpl w:val="7A2A3798"/>
+    <w:lvl w:ilvl="0" w:tplc="0FD0239C">
+      <w:start w:val="1"/>
+      <w:numFmt w:val="lowerLetter"/>
+      <w:lvlText w:val="%1."/>
+      <w:lvlJc w:val="left"/>
+      <w:pPr>
+        <w:ind w:left="1080" w:hanging="360"/>
+      </w:pPr>
+      <w:rPr>
+        <w:rFonts w:hint="default"/>
+      </w:rPr>
+    </w:lvl>
+    <w:lvl w:ilvl="1" w:tplc="04100019" w:tentative="1">
+      <w:start w:val="1"/>
+      <w:numFmt w:val="lowerLetter"/>
+      <w:lvlText w:val="%2."/>
+      <w:lvlJc w:val="left"/>
+      <w:pPr>
+        <w:ind w:left="1800" w:hanging="360"/>
+      </w:pPr>
+    </w:lvl>
+    <w:lvl w:ilvl="2" w:tplc="0410001B" w:tentative="1">
+      <w:start w:val="1"/>
+      <w:numFmt w:val="lowerRoman"/>
+      <w:lvlText w:val="%3."/>
+      <w:lvlJc w:val="right"/>
+      <w:pPr>
+        <w:ind w:left="2520" w:hanging="180"/>
+      </w:pPr>
+    </w:lvl>
+    <w:lvl w:ilvl="3" w:tplc="0410000F" w:tentative="1">
+      <w:start w:val="1"/>
+      <w:numFmt w:val="decimal"/>
+      <w:lvlText w:val="%4."/>
+      <w:lvlJc w:val="left"/>
+      <w:pPr>
+        <w:ind w:left="3240" w:hanging="360"/>
+      </w:pPr>
+    </w:lvl>
+    <w:lvl w:ilvl="4" w:tplc="04100019" w:tentative="1">
+      <w:start w:val="1"/>
+      <w:numFmt w:val="lowerLetter"/>
+      <w:lvlText w:val="%5."/>
+      <w:lvlJc w:val="left"/>
+      <w:pPr>
+        <w:ind w:left="3960" w:hanging="360"/>
+      </w:pPr>
+    </w:lvl>
+    <w:lvl w:ilvl="5" w:tplc="0410001B" w:tentative="1">
+      <w:start w:val="1"/>
+      <w:numFmt w:val="lowerRoman"/>
+      <w:lvlText w:val="%6."/>
+      <w:lvlJc w:val="right"/>
+      <w:pPr>
+        <w:ind w:left="4680" w:hanging="180"/>
+      </w:pPr>
+    </w:lvl>
+    <w:lvl w:ilvl="6" w:tplc="0410000F" w:tentative="1">
+      <w:start w:val="1"/>
+      <w:numFmt w:val="decimal"/>
+      <w:lvlText w:val="%7."/>
+      <w:lvlJc w:val="left"/>
+      <w:pPr>
+        <w:ind w:left="5400" w:hanging="360"/>
+      </w:pPr>
+    </w:lvl>
+    <w:lvl w:ilvl="7" w:tplc="04100019" w:tentative="1">
+      <w:start w:val="1"/>
+      <w:numFmt w:val="lowerLetter"/>
+      <w:lvlText w:val="%8."/>
+      <w:lvlJc w:val="left"/>
+      <w:pPr>
+        <w:ind w:left="6120" w:hanging="360"/>
+      </w:pPr>
+    </w:lvl>
+    <w:lvl w:ilvl="8" w:tplc="0410001B" w:tentative="1">
+      <w:start w:val="1"/>
+      <w:numFmt w:val="lowerRoman"/>
+      <w:lvlText w:val="%9."/>
+      <w:lvlJc w:val="right"/>
+      <w:pPr>
+        <w:ind w:left="6840" w:hanging="180"/>
+      </w:pPr>
+    </w:lvl>
+  </w:abstractNum>
+  <w:abstractNum w:abstractNumId="15" w15:restartNumberingAfterBreak="0">
     <w:nsid w:val="33C13C43"/>
     <w:multiLevelType w:val="hybridMultilevel"/>
     <w:tmpl w:val="ACE8E25A"/>
@@ -13339,7 +15810,7 @@
       </w:pPr>
     </w:lvl>
   </w:abstractNum>
-  <w:abstractNum w:abstractNumId="9" w15:restartNumberingAfterBreak="0">
+  <w:abstractNum w:abstractNumId="16" w15:restartNumberingAfterBreak="0">
     <w:nsid w:val="33F325E0"/>
     <w:multiLevelType w:val="hybridMultilevel"/>
     <w:tmpl w:val="022803C2"/>
@@ -13428,7 +15899,7 @@
       </w:pPr>
     </w:lvl>
   </w:abstractNum>
-  <w:abstractNum w:abstractNumId="10" w15:restartNumberingAfterBreak="0">
+  <w:abstractNum w:abstractNumId="17" w15:restartNumberingAfterBreak="0">
     <w:nsid w:val="365D58C8"/>
     <w:multiLevelType w:val="hybridMultilevel"/>
     <w:tmpl w:val="EE6664D4"/>
@@ -13517,7 +15988,7 @@
       </w:pPr>
     </w:lvl>
   </w:abstractNum>
-  <w:abstractNum w:abstractNumId="11" w15:restartNumberingAfterBreak="0">
+  <w:abstractNum w:abstractNumId="18" w15:restartNumberingAfterBreak="0">
     <w:nsid w:val="38473AF6"/>
     <w:multiLevelType w:val="hybridMultilevel"/>
     <w:tmpl w:val="26445BCE"/>
@@ -13606,7 +16077,7 @@
       </w:pPr>
     </w:lvl>
   </w:abstractNum>
-  <w:abstractNum w:abstractNumId="12" w15:restartNumberingAfterBreak="0">
+  <w:abstractNum w:abstractNumId="19" w15:restartNumberingAfterBreak="0">
     <w:nsid w:val="3E8129C4"/>
     <w:multiLevelType w:val="hybridMultilevel"/>
     <w:tmpl w:val="EE6664D4"/>
@@ -13695,7 +16166,7 @@
       </w:pPr>
     </w:lvl>
   </w:abstractNum>
-  <w:abstractNum w:abstractNumId="13" w15:restartNumberingAfterBreak="0">
+  <w:abstractNum w:abstractNumId="20" w15:restartNumberingAfterBreak="0">
     <w:nsid w:val="47FE25B6"/>
     <w:multiLevelType w:val="hybridMultilevel"/>
     <w:tmpl w:val="B3762F1A"/>
@@ -13784,7 +16255,7 @@
       </w:pPr>
     </w:lvl>
   </w:abstractNum>
-  <w:abstractNum w:abstractNumId="14" w15:restartNumberingAfterBreak="0">
+  <w:abstractNum w:abstractNumId="21" w15:restartNumberingAfterBreak="0">
     <w:nsid w:val="4D7D7AC4"/>
     <w:multiLevelType w:val="hybridMultilevel"/>
     <w:tmpl w:val="34284F86"/>
@@ -13873,7 +16344,7 @@
       </w:pPr>
     </w:lvl>
   </w:abstractNum>
-  <w:abstractNum w:abstractNumId="15" w15:restartNumberingAfterBreak="0">
+  <w:abstractNum w:abstractNumId="22" w15:restartNumberingAfterBreak="0">
     <w:nsid w:val="50464C80"/>
     <w:multiLevelType w:val="hybridMultilevel"/>
     <w:tmpl w:val="FEA4684E"/>
@@ -13962,7 +16433,96 @@
       </w:pPr>
     </w:lvl>
   </w:abstractNum>
-  <w:abstractNum w:abstractNumId="16" w15:restartNumberingAfterBreak="0">
+  <w:abstractNum w:abstractNumId="23" w15:restartNumberingAfterBreak="0">
+    <w:nsid w:val="52A6009E"/>
+    <w:multiLevelType w:val="hybridMultilevel"/>
+    <w:tmpl w:val="845C344A"/>
+    <w:lvl w:ilvl="0" w:tplc="3132B176">
+      <w:start w:val="1"/>
+      <w:numFmt w:val="lowerRoman"/>
+      <w:lvlText w:val="%1."/>
+      <w:lvlJc w:val="left"/>
+      <w:pPr>
+        <w:ind w:left="1800" w:hanging="720"/>
+      </w:pPr>
+      <w:rPr>
+        <w:rFonts w:hint="default"/>
+      </w:rPr>
+    </w:lvl>
+    <w:lvl w:ilvl="1" w:tplc="04100019" w:tentative="1">
+      <w:start w:val="1"/>
+      <w:numFmt w:val="lowerLetter"/>
+      <w:lvlText w:val="%2."/>
+      <w:lvlJc w:val="left"/>
+      <w:pPr>
+        <w:ind w:left="2160" w:hanging="360"/>
+      </w:pPr>
+    </w:lvl>
+    <w:lvl w:ilvl="2" w:tplc="0410001B" w:tentative="1">
+      <w:start w:val="1"/>
+      <w:numFmt w:val="lowerRoman"/>
+      <w:lvlText w:val="%3."/>
+      <w:lvlJc w:val="right"/>
+      <w:pPr>
+        <w:ind w:left="2880" w:hanging="180"/>
+      </w:pPr>
+    </w:lvl>
+    <w:lvl w:ilvl="3" w:tplc="0410000F" w:tentative="1">
+      <w:start w:val="1"/>
+      <w:numFmt w:val="decimal"/>
+      <w:lvlText w:val="%4."/>
+      <w:lvlJc w:val="left"/>
+      <w:pPr>
+        <w:ind w:left="3600" w:hanging="360"/>
+      </w:pPr>
+    </w:lvl>
+    <w:lvl w:ilvl="4" w:tplc="04100019" w:tentative="1">
+      <w:start w:val="1"/>
+      <w:numFmt w:val="lowerLetter"/>
+      <w:lvlText w:val="%5."/>
+      <w:lvlJc w:val="left"/>
+      <w:pPr>
+        <w:ind w:left="4320" w:hanging="360"/>
+      </w:pPr>
+    </w:lvl>
+    <w:lvl w:ilvl="5" w:tplc="0410001B" w:tentative="1">
+      <w:start w:val="1"/>
+      <w:numFmt w:val="lowerRoman"/>
+      <w:lvlText w:val="%6."/>
+      <w:lvlJc w:val="right"/>
+      <w:pPr>
+        <w:ind w:left="5040" w:hanging="180"/>
+      </w:pPr>
+    </w:lvl>
+    <w:lvl w:ilvl="6" w:tplc="0410000F" w:tentative="1">
+      <w:start w:val="1"/>
+      <w:numFmt w:val="decimal"/>
+      <w:lvlText w:val="%7."/>
+      <w:lvlJc w:val="left"/>
+      <w:pPr>
+        <w:ind w:left="5760" w:hanging="360"/>
+      </w:pPr>
+    </w:lvl>
+    <w:lvl w:ilvl="7" w:tplc="04100019" w:tentative="1">
+      <w:start w:val="1"/>
+      <w:numFmt w:val="lowerLetter"/>
+      <w:lvlText w:val="%8."/>
+      <w:lvlJc w:val="left"/>
+      <w:pPr>
+        <w:ind w:left="6480" w:hanging="360"/>
+      </w:pPr>
+    </w:lvl>
+    <w:lvl w:ilvl="8" w:tplc="0410001B" w:tentative="1">
+      <w:start w:val="1"/>
+      <w:numFmt w:val="lowerRoman"/>
+      <w:lvlText w:val="%9."/>
+      <w:lvlJc w:val="right"/>
+      <w:pPr>
+        <w:ind w:left="7200" w:hanging="180"/>
+      </w:pPr>
+    </w:lvl>
+  </w:abstractNum>
+  <w:abstractNum w:abstractNumId="24" w15:restartNumberingAfterBreak="0">
     <w:nsid w:val="53D436CF"/>
     <w:multiLevelType w:val="hybridMultilevel"/>
     <w:tmpl w:val="DE3AFEDA"/>
@@ -14051,7 +16611,96 @@
       </w:pPr>
     </w:lvl>
   </w:abstractNum>
-  <w:abstractNum w:abstractNumId="17" w15:restartNumberingAfterBreak="0">
+  <w:abstractNum w:abstractNumId="25" w15:restartNumberingAfterBreak="0">
+    <w:nsid w:val="56C9287F"/>
+    <w:multiLevelType w:val="hybridMultilevel"/>
+    <w:tmpl w:val="C046BC38"/>
+    <w:lvl w:ilvl="0" w:tplc="895E5D96">
+      <w:start w:val="1"/>
+      <w:numFmt w:val="decimal"/>
+      <w:lvlText w:val="%1."/>
+      <w:lvlJc w:val="left"/>
+      <w:pPr>
+        <w:ind w:left="432" w:hanging="360"/>
+      </w:pPr>
+      <w:rPr>
+        <w:rFonts w:hint="default"/>
+      </w:rPr>
+    </w:lvl>
+    <w:lvl w:ilvl="1" w:tplc="04100019" w:tentative="1">
+      <w:start w:val="1"/>
+      <w:numFmt w:val="lowerLetter"/>
+      <w:lvlText w:val="%2."/>
+      <w:lvlJc w:val="left"/>
+      <w:pPr>
+        <w:ind w:left="1152" w:hanging="360"/>
+      </w:pPr>
+    </w:lvl>
+    <w:lvl w:ilvl="2" w:tplc="0410001B" w:tentative="1">
+      <w:start w:val="1"/>
+      <w:numFmt w:val="lowerRoman"/>
+      <w:lvlText w:val="%3."/>
+      <w:lvlJc w:val="right"/>
+      <w:pPr>
+        <w:ind w:left="1872" w:hanging="180"/>
+      </w:pPr>
+    </w:lvl>
+    <w:lvl w:ilvl="3" w:tplc="0410000F" w:tentative="1">
+      <w:start w:val="1"/>
+      <w:numFmt w:val="decimal"/>
+      <w:lvlText w:val="%4."/>
+      <w:lvlJc w:val="left"/>
+      <w:pPr>
+        <w:ind w:left="2592" w:hanging="360"/>
+      </w:pPr>
+    </w:lvl>
+    <w:lvl w:ilvl="4" w:tplc="04100019" w:tentative="1">
+      <w:start w:val="1"/>
+      <w:numFmt w:val="lowerLetter"/>
+      <w:lvlText w:val="%5."/>
+      <w:lvlJc w:val="left"/>
+      <w:pPr>
+        <w:ind w:left="3312" w:hanging="360"/>
+      </w:pPr>
+    </w:lvl>
+    <w:lvl w:ilvl="5" w:tplc="0410001B" w:tentative="1">
+      <w:start w:val="1"/>
+      <w:numFmt w:val="lowerRoman"/>
+      <w:lvlText w:val="%6."/>
+      <w:lvlJc w:val="right"/>
+      <w:pPr>
+        <w:ind w:left="4032" w:hanging="180"/>
+      </w:pPr>
+    </w:lvl>
+    <w:lvl w:ilvl="6" w:tplc="0410000F" w:tentative="1">
+      <w:start w:val="1"/>
+      <w:numFmt w:val="decimal"/>
+      <w:lvlText w:val="%7."/>
+      <w:lvlJc w:val="left"/>
+      <w:pPr>
+        <w:ind w:left="4752" w:hanging="360"/>
+      </w:pPr>
+    </w:lvl>
+    <w:lvl w:ilvl="7" w:tplc="04100019" w:tentative="1">
+      <w:start w:val="1"/>
+      <w:numFmt w:val="lowerLetter"/>
+      <w:lvlText w:val="%8."/>
+      <w:lvlJc w:val="left"/>
+      <w:pPr>
+        <w:ind w:left="5472" w:hanging="360"/>
+      </w:pPr>
+    </w:lvl>
+    <w:lvl w:ilvl="8" w:tplc="0410001B" w:tentative="1">
+      <w:start w:val="1"/>
+      <w:numFmt w:val="lowerRoman"/>
+      <w:lvlText w:val="%9."/>
+      <w:lvlJc w:val="right"/>
+      <w:pPr>
+        <w:ind w:left="6192" w:hanging="180"/>
+      </w:pPr>
+    </w:lvl>
+  </w:abstractNum>
+  <w:abstractNum w:abstractNumId="26" w15:restartNumberingAfterBreak="0">
     <w:nsid w:val="5CC2512E"/>
     <w:multiLevelType w:val="hybridMultilevel"/>
     <w:tmpl w:val="F140DD7A"/>
@@ -14140,7 +16789,96 @@
       </w:pPr>
     </w:lvl>
   </w:abstractNum>
-  <w:abstractNum w:abstractNumId="18" w15:restartNumberingAfterBreak="0">
+  <w:abstractNum w:abstractNumId="27" w15:restartNumberingAfterBreak="0">
+    <w:nsid w:val="5FE52F00"/>
+    <w:multiLevelType w:val="hybridMultilevel"/>
+    <w:tmpl w:val="5EDA627C"/>
+    <w:lvl w:ilvl="0" w:tplc="D63C72B8">
+      <w:start w:val="1"/>
+      <w:numFmt w:val="decimal"/>
+      <w:lvlText w:val="%1-"/>
+      <w:lvlJc w:val="left"/>
+      <w:pPr>
+        <w:ind w:left="720" w:hanging="360"/>
+      </w:pPr>
+      <w:rPr>
+        <w:rFonts w:hint="default"/>
+      </w:rPr>
+    </w:lvl>
+    <w:lvl w:ilvl="1" w:tplc="04100019" w:tentative="1">
+      <w:start w:val="1"/>
+      <w:numFmt w:val="lowerLetter"/>
+      <w:lvlText w:val="%2."/>
+      <w:lvlJc w:val="left"/>
+      <w:pPr>
+        <w:ind w:left="1440" w:hanging="360"/>
+      </w:pPr>
+    </w:lvl>
+    <w:lvl w:ilvl="2" w:tplc="0410001B" w:tentative="1">
+      <w:start w:val="1"/>
+      <w:numFmt w:val="lowerRoman"/>
+      <w:lvlText w:val="%3."/>
+      <w:lvlJc w:val="right"/>
+      <w:pPr>
+        <w:ind w:left="2160" w:hanging="180"/>
+      </w:pPr>
+    </w:lvl>
+    <w:lvl w:ilvl="3" w:tplc="0410000F" w:tentative="1">
+      <w:start w:val="1"/>
+      <w:numFmt w:val="decimal"/>
+      <w:lvlText w:val="%4."/>
+      <w:lvlJc w:val="left"/>
+      <w:pPr>
+        <w:ind w:left="2880" w:hanging="360"/>
+      </w:pPr>
+    </w:lvl>
+    <w:lvl w:ilvl="4" w:tplc="04100019" w:tentative="1">
+      <w:start w:val="1"/>
+      <w:numFmt w:val="lowerLetter"/>
+      <w:lvlText w:val="%5."/>
+      <w:lvlJc w:val="left"/>
+      <w:pPr>
+        <w:ind w:left="3600" w:hanging="360"/>
+      </w:pPr>
+    </w:lvl>
+    <w:lvl w:ilvl="5" w:tplc="0410001B" w:tentative="1">
+      <w:start w:val="1"/>
+      <w:numFmt w:val="lowerRoman"/>
+      <w:lvlText w:val="%6."/>
+      <w:lvlJc w:val="right"/>
+      <w:pPr>
+        <w:ind w:left="4320" w:hanging="180"/>
+      </w:pPr>
+    </w:lvl>
+    <w:lvl w:ilvl="6" w:tplc="0410000F" w:tentative="1">
+      <w:start w:val="1"/>
+      <w:numFmt w:val="decimal"/>
+      <w:lvlText w:val="%7."/>
+      <w:lvlJc w:val="left"/>
+      <w:pPr>
+        <w:ind w:left="5040" w:hanging="360"/>
+      </w:pPr>
+    </w:lvl>
+    <w:lvl w:ilvl="7" w:tplc="04100019" w:tentative="1">
+      <w:start w:val="1"/>
+      <w:numFmt w:val="lowerLetter"/>
+      <w:lvlText w:val="%8."/>
+      <w:lvlJc w:val="left"/>
+      <w:pPr>
+        <w:ind w:left="5760" w:hanging="360"/>
+      </w:pPr>
+    </w:lvl>
+    <w:lvl w:ilvl="8" w:tplc="0410001B" w:tentative="1">
+      <w:start w:val="1"/>
+      <w:numFmt w:val="lowerRoman"/>
+      <w:lvlText w:val="%9."/>
+      <w:lvlJc w:val="right"/>
+      <w:pPr>
+        <w:ind w:left="6480" w:hanging="180"/>
+      </w:pPr>
+    </w:lvl>
+  </w:abstractNum>
+  <w:abstractNum w:abstractNumId="28" w15:restartNumberingAfterBreak="0">
     <w:nsid w:val="61497CBE"/>
     <w:multiLevelType w:val="hybridMultilevel"/>
     <w:tmpl w:val="4DD42B7A"/>
@@ -14252,7 +16990,96 @@
       </w:rPr>
     </w:lvl>
   </w:abstractNum>
-  <w:abstractNum w:abstractNumId="19" w15:restartNumberingAfterBreak="0">
+  <w:abstractNum w:abstractNumId="29" w15:restartNumberingAfterBreak="0">
+    <w:nsid w:val="63AB513C"/>
+    <w:multiLevelType w:val="hybridMultilevel"/>
+    <w:tmpl w:val="B6E61C24"/>
+    <w:lvl w:ilvl="0" w:tplc="09A2F98A">
+      <w:start w:val="1"/>
+      <w:numFmt w:val="decimal"/>
+      <w:lvlText w:val="%1."/>
+      <w:lvlJc w:val="left"/>
+      <w:pPr>
+        <w:ind w:left="720" w:hanging="360"/>
+      </w:pPr>
+      <w:rPr>
+        <w:rFonts w:hint="default"/>
+      </w:rPr>
+    </w:lvl>
+    <w:lvl w:ilvl="1" w:tplc="04100019" w:tentative="1">
+      <w:start w:val="1"/>
+      <w:numFmt w:val="lowerLetter"/>
+      <w:lvlText w:val="%2."/>
+      <w:lvlJc w:val="left"/>
+      <w:pPr>
+        <w:ind w:left="1440" w:hanging="360"/>
+      </w:pPr>
+    </w:lvl>
+    <w:lvl w:ilvl="2" w:tplc="0410001B" w:tentative="1">
+      <w:start w:val="1"/>
+      <w:numFmt w:val="lowerRoman"/>
+      <w:lvlText w:val="%3."/>
+      <w:lvlJc w:val="right"/>
+      <w:pPr>
+        <w:ind w:left="2160" w:hanging="180"/>
+      </w:pPr>
+    </w:lvl>
+    <w:lvl w:ilvl="3" w:tplc="0410000F" w:tentative="1">
+      <w:start w:val="1"/>
+      <w:numFmt w:val="decimal"/>
+      <w:lvlText w:val="%4."/>
+      <w:lvlJc w:val="left"/>
+      <w:pPr>
+        <w:ind w:left="2880" w:hanging="360"/>
+      </w:pPr>
+    </w:lvl>
+    <w:lvl w:ilvl="4" w:tplc="04100019" w:tentative="1">
+      <w:start w:val="1"/>
+      <w:numFmt w:val="lowerLetter"/>
+      <w:lvlText w:val="%5."/>
+      <w:lvlJc w:val="left"/>
+      <w:pPr>
+        <w:ind w:left="3600" w:hanging="360"/>
+      </w:pPr>
+    </w:lvl>
+    <w:lvl w:ilvl="5" w:tplc="0410001B" w:tentative="1">
+      <w:start w:val="1"/>
+      <w:numFmt w:val="lowerRoman"/>
+      <w:lvlText w:val="%6."/>
+      <w:lvlJc w:val="right"/>
+      <w:pPr>
+        <w:ind w:left="4320" w:hanging="180"/>
+      </w:pPr>
+    </w:lvl>
+    <w:lvl w:ilvl="6" w:tplc="0410000F" w:tentative="1">
+      <w:start w:val="1"/>
+      <w:numFmt w:val="decimal"/>
+      <w:lvlText w:val="%7."/>
+      <w:lvlJc w:val="left"/>
+      <w:pPr>
+        <w:ind w:left="5040" w:hanging="360"/>
+      </w:pPr>
+    </w:lvl>
+    <w:lvl w:ilvl="7" w:tplc="04100019" w:tentative="1">
+      <w:start w:val="1"/>
+      <w:numFmt w:val="lowerLetter"/>
+      <w:lvlText w:val="%8."/>
+      <w:lvlJc w:val="left"/>
+      <w:pPr>
+        <w:ind w:left="5760" w:hanging="360"/>
+      </w:pPr>
+    </w:lvl>
+    <w:lvl w:ilvl="8" w:tplc="0410001B" w:tentative="1">
+      <w:start w:val="1"/>
+      <w:numFmt w:val="lowerRoman"/>
+      <w:lvlText w:val="%9."/>
+      <w:lvlJc w:val="right"/>
+      <w:pPr>
+        <w:ind w:left="6480" w:hanging="180"/>
+      </w:pPr>
+    </w:lvl>
+  </w:abstractNum>
+  <w:abstractNum w:abstractNumId="30" w15:restartNumberingAfterBreak="0">
     <w:nsid w:val="65ED0052"/>
     <w:multiLevelType w:val="hybridMultilevel"/>
     <w:tmpl w:val="CC545A36"/>
@@ -14341,7 +17168,7 @@
       </w:pPr>
     </w:lvl>
   </w:abstractNum>
-  <w:abstractNum w:abstractNumId="20" w15:restartNumberingAfterBreak="0">
+  <w:abstractNum w:abstractNumId="31" w15:restartNumberingAfterBreak="0">
     <w:nsid w:val="66E76A2A"/>
     <w:multiLevelType w:val="hybridMultilevel"/>
     <w:tmpl w:val="7CB80372"/>
@@ -14430,7 +17257,7 @@
       </w:pPr>
     </w:lvl>
   </w:abstractNum>
-  <w:abstractNum w:abstractNumId="21" w15:restartNumberingAfterBreak="0">
+  <w:abstractNum w:abstractNumId="32" w15:restartNumberingAfterBreak="0">
     <w:nsid w:val="67C8227B"/>
     <w:multiLevelType w:val="hybridMultilevel"/>
     <w:tmpl w:val="EE6664D4"/>
@@ -14519,7 +17346,7 @@
       </w:pPr>
     </w:lvl>
   </w:abstractNum>
-  <w:abstractNum w:abstractNumId="22" w15:restartNumberingAfterBreak="0">
+  <w:abstractNum w:abstractNumId="33" w15:restartNumberingAfterBreak="0">
     <w:nsid w:val="6BEB616A"/>
     <w:multiLevelType w:val="hybridMultilevel"/>
     <w:tmpl w:val="3028C714"/>
@@ -14608,7 +17435,7 @@
       </w:pPr>
     </w:lvl>
   </w:abstractNum>
-  <w:abstractNum w:abstractNumId="23" w15:restartNumberingAfterBreak="0">
+  <w:abstractNum w:abstractNumId="34" w15:restartNumberingAfterBreak="0">
     <w:nsid w:val="6C6F1F1F"/>
     <w:multiLevelType w:val="hybridMultilevel"/>
     <w:tmpl w:val="BD94701E"/>
@@ -14697,7 +17524,96 @@
       </w:pPr>
     </w:lvl>
   </w:abstractNum>
-  <w:abstractNum w:abstractNumId="24" w15:restartNumberingAfterBreak="0">
+  <w:abstractNum w:abstractNumId="35" w15:restartNumberingAfterBreak="0">
+    <w:nsid w:val="75254EBE"/>
+    <w:multiLevelType w:val="hybridMultilevel"/>
+    <w:tmpl w:val="F124BA82"/>
+    <w:lvl w:ilvl="0" w:tplc="3252C8C0">
+      <w:start w:val="1"/>
+      <w:numFmt w:val="decimal"/>
+      <w:lvlText w:val="%1."/>
+      <w:lvlJc w:val="left"/>
+      <w:pPr>
+        <w:ind w:left="720" w:hanging="360"/>
+      </w:pPr>
+      <w:rPr>
+        <w:rFonts w:hint="default"/>
+      </w:rPr>
+    </w:lvl>
+    <w:lvl w:ilvl="1" w:tplc="04100019" w:tentative="1">
+      <w:start w:val="1"/>
+      <w:numFmt w:val="lowerLetter"/>
+      <w:lvlText w:val="%2."/>
+      <w:lvlJc w:val="left"/>
+      <w:pPr>
+        <w:ind w:left="1440" w:hanging="360"/>
+      </w:pPr>
+    </w:lvl>
+    <w:lvl w:ilvl="2" w:tplc="0410001B" w:tentative="1">
+      <w:start w:val="1"/>
+      <w:numFmt w:val="lowerRoman"/>
+      <w:lvlText w:val="%3."/>
+      <w:lvlJc w:val="right"/>
+      <w:pPr>
+        <w:ind w:left="2160" w:hanging="180"/>
+      </w:pPr>
+    </w:lvl>
+    <w:lvl w:ilvl="3" w:tplc="0410000F" w:tentative="1">
+      <w:start w:val="1"/>
+      <w:numFmt w:val="decimal"/>
+      <w:lvlText w:val="%4."/>
+      <w:lvlJc w:val="left"/>
+      <w:pPr>
+        <w:ind w:left="2880" w:hanging="360"/>
+      </w:pPr>
+    </w:lvl>
+    <w:lvl w:ilvl="4" w:tplc="04100019" w:tentative="1">
+      <w:start w:val="1"/>
+      <w:numFmt w:val="lowerLetter"/>
+      <w:lvlText w:val="%5."/>
+      <w:lvlJc w:val="left"/>
+      <w:pPr>
+        <w:ind w:left="3600" w:hanging="360"/>
+      </w:pPr>
+    </w:lvl>
+    <w:lvl w:ilvl="5" w:tplc="0410001B" w:tentative="1">
+      <w:start w:val="1"/>
+      <w:numFmt w:val="lowerRoman"/>
+      <w:lvlText w:val="%6."/>
+      <w:lvlJc w:val="right"/>
+      <w:pPr>
+        <w:ind w:left="4320" w:hanging="180"/>
+      </w:pPr>
+    </w:lvl>
+    <w:lvl w:ilvl="6" w:tplc="0410000F" w:tentative="1">
+      <w:start w:val="1"/>
+      <w:numFmt w:val="decimal"/>
+      <w:lvlText w:val="%7."/>
+      <w:lvlJc w:val="left"/>
+      <w:pPr>
+        <w:ind w:left="5040" w:hanging="360"/>
+      </w:pPr>
+    </w:lvl>
+    <w:lvl w:ilvl="7" w:tplc="04100019" w:tentative="1">
+      <w:start w:val="1"/>
+      <w:numFmt w:val="lowerLetter"/>
+      <w:lvlText w:val="%8."/>
+      <w:lvlJc w:val="left"/>
+      <w:pPr>
+        <w:ind w:left="5760" w:hanging="360"/>
+      </w:pPr>
+    </w:lvl>
+    <w:lvl w:ilvl="8" w:tplc="0410001B" w:tentative="1">
+      <w:start w:val="1"/>
+      <w:numFmt w:val="lowerRoman"/>
+      <w:lvlText w:val="%9."/>
+      <w:lvlJc w:val="right"/>
+      <w:pPr>
+        <w:ind w:left="6480" w:hanging="180"/>
+      </w:pPr>
+    </w:lvl>
+  </w:abstractNum>
+  <w:abstractNum w:abstractNumId="36" w15:restartNumberingAfterBreak="0">
     <w:nsid w:val="7ACF37B5"/>
     <w:multiLevelType w:val="hybridMultilevel"/>
     <w:tmpl w:val="216470E6"/>
@@ -14786,7 +17702,7 @@
       </w:pPr>
     </w:lvl>
   </w:abstractNum>
-  <w:abstractNum w:abstractNumId="25" w15:restartNumberingAfterBreak="0">
+  <w:abstractNum w:abstractNumId="37" w15:restartNumberingAfterBreak="0">
     <w:nsid w:val="7D5168FD"/>
     <w:multiLevelType w:val="hybridMultilevel"/>
     <w:tmpl w:val="EBA6D436"/>
@@ -14875,7 +17791,7 @@
       </w:pPr>
     </w:lvl>
   </w:abstractNum>
-  <w:abstractNum w:abstractNumId="26" w15:restartNumberingAfterBreak="0">
+  <w:abstractNum w:abstractNumId="38" w15:restartNumberingAfterBreak="0">
     <w:nsid w:val="7E107404"/>
     <w:multiLevelType w:val="hybridMultilevel"/>
     <w:tmpl w:val="87A68C9E"/>
@@ -14964,86 +17880,214 @@
       </w:pPr>
     </w:lvl>
   </w:abstractNum>
+  <w:abstractNum w:abstractNumId="39" w15:restartNumberingAfterBreak="0">
+    <w:nsid w:val="7FBA697D"/>
+    <w:multiLevelType w:val="hybridMultilevel"/>
+    <w:tmpl w:val="0BA89490"/>
+    <w:lvl w:ilvl="0" w:tplc="DFC05226">
+      <w:start w:val="1"/>
+      <w:numFmt w:val="decimal"/>
+      <w:lvlText w:val="%1."/>
+      <w:lvlJc w:val="left"/>
+      <w:pPr>
+        <w:ind w:left="720" w:hanging="360"/>
+      </w:pPr>
+      <w:rPr>
+        <w:rFonts w:hint="default"/>
+      </w:rPr>
+    </w:lvl>
+    <w:lvl w:ilvl="1" w:tplc="04100019" w:tentative="1">
+      <w:start w:val="1"/>
+      <w:numFmt w:val="lowerLetter"/>
+      <w:lvlText w:val="%2."/>
+      <w:lvlJc w:val="left"/>
+      <w:pPr>
+        <w:ind w:left="1440" w:hanging="360"/>
+      </w:pPr>
+    </w:lvl>
+    <w:lvl w:ilvl="2" w:tplc="0410001B" w:tentative="1">
+      <w:start w:val="1"/>
+      <w:numFmt w:val="lowerRoman"/>
+      <w:lvlText w:val="%3."/>
+      <w:lvlJc w:val="right"/>
+      <w:pPr>
+        <w:ind w:left="2160" w:hanging="180"/>
+      </w:pPr>
+    </w:lvl>
+    <w:lvl w:ilvl="3" w:tplc="0410000F" w:tentative="1">
+      <w:start w:val="1"/>
+      <w:numFmt w:val="decimal"/>
+      <w:lvlText w:val="%4."/>
+      <w:lvlJc w:val="left"/>
+      <w:pPr>
+        <w:ind w:left="2880" w:hanging="360"/>
+      </w:pPr>
+    </w:lvl>
+    <w:lvl w:ilvl="4" w:tplc="04100019" w:tentative="1">
+      <w:start w:val="1"/>
+      <w:numFmt w:val="lowerLetter"/>
+      <w:lvlText w:val="%5."/>
+      <w:lvlJc w:val="left"/>
+      <w:pPr>
+        <w:ind w:left="3600" w:hanging="360"/>
+      </w:pPr>
+    </w:lvl>
+    <w:lvl w:ilvl="5" w:tplc="0410001B" w:tentative="1">
+      <w:start w:val="1"/>
+      <w:numFmt w:val="lowerRoman"/>
+      <w:lvlText w:val="%6."/>
+      <w:lvlJc w:val="right"/>
+      <w:pPr>
+        <w:ind w:left="4320" w:hanging="180"/>
+      </w:pPr>
+    </w:lvl>
+    <w:lvl w:ilvl="6" w:tplc="0410000F" w:tentative="1">
+      <w:start w:val="1"/>
+      <w:numFmt w:val="decimal"/>
+      <w:lvlText w:val="%7."/>
+      <w:lvlJc w:val="left"/>
+      <w:pPr>
+        <w:ind w:left="5040" w:hanging="360"/>
+      </w:pPr>
+    </w:lvl>
+    <w:lvl w:ilvl="7" w:tplc="04100019" w:tentative="1">
+      <w:start w:val="1"/>
+      <w:numFmt w:val="lowerLetter"/>
+      <w:lvlText w:val="%8."/>
+      <w:lvlJc w:val="left"/>
+      <w:pPr>
+        <w:ind w:left="5760" w:hanging="360"/>
+      </w:pPr>
+    </w:lvl>
+    <w:lvl w:ilvl="8" w:tplc="0410001B" w:tentative="1">
+      <w:start w:val="1"/>
+      <w:numFmt w:val="lowerRoman"/>
+      <w:lvlText w:val="%9."/>
+      <w:lvlJc w:val="right"/>
+      <w:pPr>
+        <w:ind w:left="6480" w:hanging="180"/>
+      </w:pPr>
+    </w:lvl>
+  </w:abstractNum>
   <w:num w:numId="1" w16cid:durableId="1700161644">
-    <w:abstractNumId w:val="18"/>
+    <w:abstractNumId w:val="28"/>
   </w:num>
   <w:num w:numId="2" w16cid:durableId="932250573">
     <w:abstractNumId w:val="1"/>
   </w:num>
   <w:num w:numId="3" w16cid:durableId="337780381">
-    <w:abstractNumId w:val="3"/>
+    <w:abstractNumId w:val="6"/>
   </w:num>
   <w:num w:numId="4" w16cid:durableId="1079836731">
+    <w:abstractNumId w:val="30"/>
+  </w:num>
+  <w:num w:numId="5" w16cid:durableId="114178494">
+    <w:abstractNumId w:val="4"/>
+  </w:num>
+  <w:num w:numId="6" w16cid:durableId="1007247427">
+    <w:abstractNumId w:val="20"/>
+  </w:num>
+  <w:num w:numId="7" w16cid:durableId="1655641184">
+    <w:abstractNumId w:val="11"/>
+  </w:num>
+  <w:num w:numId="8" w16cid:durableId="2116904396">
+    <w:abstractNumId w:val="15"/>
+  </w:num>
+  <w:num w:numId="9" w16cid:durableId="2082756071">
+    <w:abstractNumId w:val="17"/>
+  </w:num>
+  <w:num w:numId="10" w16cid:durableId="1871457465">
     <w:abstractNumId w:val="19"/>
   </w:num>
-  <w:num w:numId="5" w16cid:durableId="114178494">
-    <w:abstractNumId w:val="2"/>
-  </w:num>
-  <w:num w:numId="6" w16cid:durableId="1007247427">
-    <w:abstractNumId w:val="13"/>
-  </w:num>
-  <w:num w:numId="7" w16cid:durableId="1655641184">
-    <w:abstractNumId w:val="5"/>
-  </w:num>
-  <w:num w:numId="8" w16cid:durableId="2116904396">
-    <w:abstractNumId w:val="8"/>
-  </w:num>
-  <w:num w:numId="9" w16cid:durableId="2082756071">
-    <w:abstractNumId w:val="10"/>
-  </w:num>
-  <w:num w:numId="10" w16cid:durableId="1871457465">
+  <w:num w:numId="11" w16cid:durableId="1565219773">
     <w:abstractNumId w:val="12"/>
   </w:num>
-  <w:num w:numId="11" w16cid:durableId="1565219773">
-    <w:abstractNumId w:val="6"/>
-  </w:num>
   <w:num w:numId="12" w16cid:durableId="121463437">
-    <w:abstractNumId w:val="20"/>
+    <w:abstractNumId w:val="31"/>
   </w:num>
   <w:num w:numId="13" w16cid:durableId="200944567">
-    <w:abstractNumId w:val="21"/>
+    <w:abstractNumId w:val="32"/>
   </w:num>
   <w:num w:numId="14" w16cid:durableId="1928033961">
     <w:abstractNumId w:val="0"/>
   </w:num>
   <w:num w:numId="15" w16cid:durableId="957373156">
+    <w:abstractNumId w:val="33"/>
+  </w:num>
+  <w:num w:numId="16" w16cid:durableId="1840458487">
+    <w:abstractNumId w:val="34"/>
+  </w:num>
+  <w:num w:numId="17" w16cid:durableId="2137140155">
+    <w:abstractNumId w:val="18"/>
+  </w:num>
+  <w:num w:numId="18" w16cid:durableId="22681578">
+    <w:abstractNumId w:val="37"/>
+  </w:num>
+  <w:num w:numId="19" w16cid:durableId="1543053511">
+    <w:abstractNumId w:val="16"/>
+  </w:num>
+  <w:num w:numId="20" w16cid:durableId="170798929">
     <w:abstractNumId w:val="22"/>
   </w:num>
-  <w:num w:numId="16" w16cid:durableId="1840458487">
+  <w:num w:numId="21" w16cid:durableId="479077536">
+    <w:abstractNumId w:val="36"/>
+  </w:num>
+  <w:num w:numId="22" w16cid:durableId="13118314">
+    <w:abstractNumId w:val="26"/>
+  </w:num>
+  <w:num w:numId="23" w16cid:durableId="1648779624">
+    <w:abstractNumId w:val="24"/>
+  </w:num>
+  <w:num w:numId="24" w16cid:durableId="1352995898">
+    <w:abstractNumId w:val="13"/>
+  </w:num>
+  <w:num w:numId="25" w16cid:durableId="669794285">
+    <w:abstractNumId w:val="21"/>
+  </w:num>
+  <w:num w:numId="26" w16cid:durableId="1311593526">
+    <w:abstractNumId w:val="38"/>
+  </w:num>
+  <w:num w:numId="27" w16cid:durableId="2017222980">
+    <w:abstractNumId w:val="8"/>
+  </w:num>
+  <w:num w:numId="28" w16cid:durableId="739445186">
+    <w:abstractNumId w:val="2"/>
+  </w:num>
+  <w:num w:numId="29" w16cid:durableId="1187864072">
+    <w:abstractNumId w:val="3"/>
+  </w:num>
+  <w:num w:numId="30" w16cid:durableId="797457675">
+    <w:abstractNumId w:val="14"/>
+  </w:num>
+  <w:num w:numId="31" w16cid:durableId="2115830470">
+    <w:abstractNumId w:val="35"/>
+  </w:num>
+  <w:num w:numId="32" w16cid:durableId="1656911969">
+    <w:abstractNumId w:val="5"/>
+  </w:num>
+  <w:num w:numId="33" w16cid:durableId="1845393255">
+    <w:abstractNumId w:val="27"/>
+  </w:num>
+  <w:num w:numId="34" w16cid:durableId="779107174">
+    <w:abstractNumId w:val="29"/>
+  </w:num>
+  <w:num w:numId="35" w16cid:durableId="2087605141">
+    <w:abstractNumId w:val="25"/>
+  </w:num>
+  <w:num w:numId="36" w16cid:durableId="1743329092">
+    <w:abstractNumId w:val="9"/>
+  </w:num>
+  <w:num w:numId="37" w16cid:durableId="1437483750">
+    <w:abstractNumId w:val="7"/>
+  </w:num>
+  <w:num w:numId="38" w16cid:durableId="1218855759">
+    <w:abstractNumId w:val="39"/>
+  </w:num>
+  <w:num w:numId="39" w16cid:durableId="418066829">
     <w:abstractNumId w:val="23"/>
   </w:num>
-  <w:num w:numId="17" w16cid:durableId="2137140155">
-    <w:abstractNumId w:val="11"/>
-  </w:num>
-  <w:num w:numId="18" w16cid:durableId="22681578">
-    <w:abstractNumId w:val="25"/>
-  </w:num>
-  <w:num w:numId="19" w16cid:durableId="1543053511">
-    <w:abstractNumId w:val="9"/>
-  </w:num>
-  <w:num w:numId="20" w16cid:durableId="170798929">
-    <w:abstractNumId w:val="15"/>
-  </w:num>
-  <w:num w:numId="21" w16cid:durableId="479077536">
-    <w:abstractNumId w:val="24"/>
-  </w:num>
-  <w:num w:numId="22" w16cid:durableId="13118314">
-    <w:abstractNumId w:val="17"/>
-  </w:num>
-  <w:num w:numId="23" w16cid:durableId="1648779624">
-    <w:abstractNumId w:val="16"/>
-  </w:num>
-  <w:num w:numId="24" w16cid:durableId="1352995898">
-    <w:abstractNumId w:val="7"/>
-  </w:num>
-  <w:num w:numId="25" w16cid:durableId="669794285">
-    <w:abstractNumId w:val="14"/>
-  </w:num>
-  <w:num w:numId="26" w16cid:durableId="1311593526">
-    <w:abstractNumId w:val="26"/>
-  </w:num>
-  <w:num w:numId="27" w16cid:durableId="2017222980">
-    <w:abstractNumId w:val="4"/>
+  <w:num w:numId="40" w16cid:durableId="1643342512">
+    <w:abstractNumId w:val="10"/>
   </w:num>
 </w:numbering>
 </file>
@@ -15446,7 +18490,7 @@
   <w:style w:type="paragraph" w:default="1" w:styleId="Normale">
     <w:name w:val="Normal"/>
     <w:qFormat/>
-    <w:rsid w:val="00B035F4"/>
+    <w:rsid w:val="00453897"/>
   </w:style>
   <w:style w:type="paragraph" w:styleId="Titolo1">
     <w:name w:val="heading 1"/>

</xml_diff>

<commit_message>
Aggiornato RAD e aggiunto ASTAH
</commit_message>
<xml_diff>
--- a/Documentazione aggiornata/RAD.docx
+++ b/Documentazione aggiornata/RAD.docx
@@ -16432,16 +16432,6 @@
       <w:r>
         <w:rPr>
           <w:rFonts w:ascii="Arial" w:hAnsi="Arial" w:cs="Arial"/>
-          <w:b/>
-          <w:bCs/>
-          <w:sz w:val="24"/>
-          <w:szCs w:val="24"/>
-        </w:rPr>
-        <w:t>[tipo=Utente]</w:t>
-      </w:r>
-      <w:r>
-        <w:rPr>
-          <w:rFonts w:ascii="Arial" w:hAnsi="Arial" w:cs="Arial"/>
           <w:sz w:val="24"/>
           <w:szCs w:val="24"/>
         </w:rPr>
@@ -16477,7 +16467,15 @@
           <w:sz w:val="24"/>
           <w:szCs w:val="24"/>
         </w:rPr>
-        <w:t xml:space="preserve">Login può usufruire. </w:t>
+        <w:t>l</w:t>
+      </w:r>
+      <w:r>
+        <w:rPr>
+          <w:rFonts w:ascii="Arial" w:hAnsi="Arial" w:cs="Arial"/>
+          <w:sz w:val="24"/>
+          <w:szCs w:val="24"/>
+        </w:rPr>
+        <w:t xml:space="preserve">ogin può usufruire. </w:t>
       </w:r>
       <w:r>
         <w:rPr>
@@ -16523,31 +16521,7 @@
           <w:sz w:val="24"/>
           <w:szCs w:val="24"/>
         </w:rPr>
-        <w:t>[tipo=</w:t>
-      </w:r>
-      <w:r>
-        <w:rPr>
-          <w:rFonts w:ascii="Arial" w:hAnsi="Arial" w:cs="Arial"/>
-          <w:sz w:val="24"/>
-          <w:szCs w:val="24"/>
-        </w:rPr>
-        <w:t>Farmacista</w:t>
-      </w:r>
-      <w:r>
-        <w:rPr>
-          <w:rFonts w:ascii="Arial" w:hAnsi="Arial" w:cs="Arial"/>
-          <w:sz w:val="24"/>
-          <w:szCs w:val="24"/>
-        </w:rPr>
-        <w:t>]</w:t>
-      </w:r>
-      <w:r>
-        <w:rPr>
-          <w:rFonts w:ascii="Arial" w:hAnsi="Arial" w:cs="Arial"/>
-          <w:sz w:val="24"/>
-          <w:szCs w:val="24"/>
-        </w:rPr>
-        <w:t>;</w:t>
+        <w:t>Farmacista;</w:t>
       </w:r>
     </w:p>
     <w:p>
@@ -16569,31 +16543,7 @@
           <w:sz w:val="24"/>
           <w:szCs w:val="24"/>
         </w:rPr>
-        <w:t>[tipo=</w:t>
-      </w:r>
-      <w:r>
-        <w:rPr>
-          <w:rFonts w:ascii="Arial" w:hAnsi="Arial" w:cs="Arial"/>
-          <w:sz w:val="24"/>
-          <w:szCs w:val="24"/>
-        </w:rPr>
-        <w:t>Magazziniere</w:t>
-      </w:r>
-      <w:r>
-        <w:rPr>
-          <w:rFonts w:ascii="Arial" w:hAnsi="Arial" w:cs="Arial"/>
-          <w:sz w:val="24"/>
-          <w:szCs w:val="24"/>
-        </w:rPr>
-        <w:t>]</w:t>
-      </w:r>
-      <w:r>
-        <w:rPr>
-          <w:rFonts w:ascii="Arial" w:hAnsi="Arial" w:cs="Arial"/>
-          <w:sz w:val="24"/>
-          <w:szCs w:val="24"/>
-        </w:rPr>
-        <w:t>;</w:t>
+        <w:t>Magazziniere;</w:t>
       </w:r>
     </w:p>
     <w:p>
@@ -16615,31 +16565,7 @@
           <w:sz w:val="24"/>
           <w:szCs w:val="24"/>
         </w:rPr>
-        <w:t>[tipo=</w:t>
-      </w:r>
-      <w:r>
-        <w:rPr>
-          <w:rFonts w:ascii="Arial" w:hAnsi="Arial" w:cs="Arial"/>
-          <w:sz w:val="24"/>
-          <w:szCs w:val="24"/>
-        </w:rPr>
-        <w:t>Fattorino</w:t>
-      </w:r>
-      <w:r>
-        <w:rPr>
-          <w:rFonts w:ascii="Arial" w:hAnsi="Arial" w:cs="Arial"/>
-          <w:sz w:val="24"/>
-          <w:szCs w:val="24"/>
-        </w:rPr>
-        <w:t>]</w:t>
-      </w:r>
-      <w:r>
-        <w:rPr>
-          <w:rFonts w:ascii="Arial" w:hAnsi="Arial" w:cs="Arial"/>
-          <w:sz w:val="24"/>
-          <w:szCs w:val="24"/>
-        </w:rPr>
-        <w:t>.</w:t>
+        <w:t>Fattorino.</w:t>
       </w:r>
     </w:p>
     <w:p>
@@ -17091,19 +17017,9 @@
           <w:sz w:val="24"/>
           <w:szCs w:val="24"/>
         </w:rPr>
-        <w:t>InterfacciaOrdinaFarmaci</w:t>
+        <w:t>finestraCatalogo</w:t>
       </w:r>
       <w:proofErr w:type="spellEnd"/>
-      <w:r>
-        <w:rPr>
-          <w:rFonts w:ascii="Arial" w:hAnsi="Arial" w:cs="Arial"/>
-          <w:b/>
-          <w:bCs/>
-          <w:sz w:val="24"/>
-          <w:szCs w:val="24"/>
-        </w:rPr>
-        <w:t>[Farmaco]</w:t>
-      </w:r>
       <w:r>
         <w:rPr>
           <w:rFonts w:ascii="Arial" w:hAnsi="Arial" w:cs="Arial"/>
@@ -17143,7 +17059,7 @@
           <w:sz w:val="24"/>
           <w:szCs w:val="24"/>
         </w:rPr>
-        <w:t>InterfacciaModificaOrdinePeriodico</w:t>
+        <w:t>schermataContratto</w:t>
       </w:r>
       <w:proofErr w:type="spellEnd"/>
       <w:r>
@@ -17168,7 +17084,47 @@
           <w:sz w:val="24"/>
           <w:szCs w:val="24"/>
         </w:rPr>
-        <w:t>antità sia il periodo di quando vengono spediti i farmaci.</w:t>
+        <w:t xml:space="preserve">antità </w:t>
+      </w:r>
+      <w:r>
+        <w:rPr>
+          <w:rFonts w:ascii="Arial" w:hAnsi="Arial" w:cs="Arial"/>
+          <w:sz w:val="24"/>
+          <w:szCs w:val="24"/>
+        </w:rPr>
+        <w:t>che</w:t>
+      </w:r>
+      <w:r>
+        <w:rPr>
+          <w:rFonts w:ascii="Arial" w:hAnsi="Arial" w:cs="Arial"/>
+          <w:sz w:val="24"/>
+          <w:szCs w:val="24"/>
+        </w:rPr>
+        <w:t xml:space="preserve"> il periodo </w:t>
+      </w:r>
+      <w:r>
+        <w:rPr>
+          <w:rFonts w:ascii="Arial" w:hAnsi="Arial" w:cs="Arial"/>
+          <w:sz w:val="24"/>
+          <w:szCs w:val="24"/>
+        </w:rPr>
+        <w:t>dei</w:t>
+      </w:r>
+      <w:r>
+        <w:rPr>
+          <w:rFonts w:ascii="Arial" w:hAnsi="Arial" w:cs="Arial"/>
+          <w:sz w:val="24"/>
+          <w:szCs w:val="24"/>
+        </w:rPr>
+        <w:t xml:space="preserve"> farmaci</w:t>
+      </w:r>
+      <w:r>
+        <w:rPr>
+          <w:rFonts w:ascii="Arial" w:hAnsi="Arial" w:cs="Arial"/>
+          <w:sz w:val="24"/>
+          <w:szCs w:val="24"/>
+        </w:rPr>
+        <w:t xml:space="preserve"> da banco presenti nel proprio contratto.</w:t>
       </w:r>
     </w:p>
     <w:p>
@@ -17193,36 +17149,16 @@
           <w:sz w:val="24"/>
           <w:szCs w:val="24"/>
         </w:rPr>
-        <w:t>AlertAvvisoScadenza</w:t>
+        <w:t>alertOrdine</w:t>
       </w:r>
       <w:proofErr w:type="spellEnd"/>
       <w:r>
         <w:rPr>
           <w:rFonts w:ascii="Arial" w:hAnsi="Arial" w:cs="Arial"/>
-          <w:b/>
-          <w:bCs/>
-          <w:sz w:val="24"/>
-          <w:szCs w:val="24"/>
-        </w:rPr>
-        <w:t>:</w:t>
-      </w:r>
-      <w:r>
-        <w:rPr>
-          <w:rFonts w:ascii="Arial" w:hAnsi="Arial" w:cs="Arial"/>
-          <w:b/>
-          <w:bCs/>
-          <w:sz w:val="24"/>
-          <w:szCs w:val="24"/>
-        </w:rPr>
-        <w:t xml:space="preserve"> </w:t>
-      </w:r>
-      <w:r>
-        <w:rPr>
-          <w:rFonts w:ascii="Arial" w:hAnsi="Arial" w:cs="Arial"/>
-          <w:sz w:val="24"/>
-          <w:szCs w:val="24"/>
-        </w:rPr>
-        <w:t>pannello di avviso che comunica a un Farmacista che il farmaco che vuole ordinare scadrà entro due mesi dalla data corrente.</w:t>
+          <w:sz w:val="24"/>
+          <w:szCs w:val="24"/>
+        </w:rPr>
+        <w:t>: pannello di avviso che comunica a un Farmacista che non è stato possibile effettuare un ordine.</w:t>
       </w:r>
     </w:p>
     <w:p>
@@ -17247,7 +17183,7 @@
           <w:sz w:val="24"/>
           <w:szCs w:val="24"/>
         </w:rPr>
-        <w:t>AlertAvvisoDisponibilità</w:t>
+        <w:t>schermataOrdine</w:t>
       </w:r>
       <w:proofErr w:type="spellEnd"/>
       <w:r>
@@ -17256,15 +17192,53 @@
           <w:sz w:val="24"/>
           <w:szCs w:val="24"/>
         </w:rPr>
-        <w:t xml:space="preserve">: pannello </w:t>
-      </w:r>
-      <w:r>
-        <w:rPr>
-          <w:rFonts w:ascii="Arial" w:hAnsi="Arial" w:cs="Arial"/>
-          <w:sz w:val="24"/>
-          <w:szCs w:val="24"/>
-        </w:rPr>
-        <w:t>di avviso che comunica a un Farmacista che la quantità da lui richiesta è superiore rispetto a quella disponibile, e permette di scegliere se ordinare i farmaci non appena sono disponibili oppure non effettuare l’ordine.</w:t>
+        <w:t>: pannello di avviso che comunica a un Farmacista che i farmaci selezionati sono in scadenza. Inoltre, vi è la possibilità di scegliere se il Farmacista vuole ugualmente ordinarli o se annullare l’ordine.</w:t>
+      </w:r>
+    </w:p>
+    <w:p>
+      <w:pPr>
+        <w:pStyle w:val="Nessunaspaziatura"/>
+        <w:rPr>
+          <w:rFonts w:ascii="Arial" w:hAnsi="Arial" w:cs="Arial"/>
+          <w:sz w:val="24"/>
+          <w:szCs w:val="24"/>
+        </w:rPr>
+      </w:pPr>
+    </w:p>
+    <w:p>
+      <w:pPr>
+        <w:pStyle w:val="Nessunaspaziatura"/>
+        <w:rPr>
+          <w:rFonts w:ascii="Arial" w:hAnsi="Arial" w:cs="Arial"/>
+          <w:sz w:val="24"/>
+          <w:szCs w:val="24"/>
+        </w:rPr>
+      </w:pPr>
+      <w:r>
+        <w:rPr>
+          <w:rFonts w:ascii="Arial" w:hAnsi="Arial" w:cs="Arial"/>
+          <w:sz w:val="24"/>
+          <w:szCs w:val="24"/>
+        </w:rPr>
+        <w:t xml:space="preserve">All’interno del macro-caso d’uso </w:t>
+      </w:r>
+      <w:r>
+        <w:rPr>
+          <w:rFonts w:ascii="Arial" w:hAnsi="Arial" w:cs="Arial"/>
+          <w:b/>
+          <w:bCs/>
+          <w:sz w:val="24"/>
+          <w:szCs w:val="24"/>
+        </w:rPr>
+        <w:t>Gestione Ordini</w:t>
+      </w:r>
+      <w:r>
+        <w:rPr>
+          <w:rFonts w:ascii="Arial" w:hAnsi="Arial" w:cs="Arial"/>
+          <w:sz w:val="24"/>
+          <w:szCs w:val="24"/>
+        </w:rPr>
+        <w:t xml:space="preserve"> sono presenti i seguenti oggetti boundary:</w:t>
       </w:r>
     </w:p>
     <w:p>
@@ -17289,14 +17263,12 @@
           <w:sz w:val="24"/>
           <w:szCs w:val="24"/>
         </w:rPr>
-        <w:t>AlertAvvisoConfermaOrdine</w:t>
+        <w:t>InterfacciaTracciaOrdini</w:t>
       </w:r>
       <w:proofErr w:type="spellEnd"/>
       <w:r>
         <w:rPr>
           <w:rFonts w:ascii="Arial" w:hAnsi="Arial" w:cs="Arial"/>
-          <w:b/>
-          <w:bCs/>
           <w:sz w:val="24"/>
           <w:szCs w:val="24"/>
         </w:rPr>
@@ -17308,53 +17280,15 @@
           <w:sz w:val="24"/>
           <w:szCs w:val="24"/>
         </w:rPr>
-        <w:t xml:space="preserve"> pannello di avviso che comunica a un Farmacista che l’ordine è stato effettuato correttamente.</w:t>
-      </w:r>
-    </w:p>
-    <w:p>
-      <w:pPr>
-        <w:pStyle w:val="Nessunaspaziatura"/>
-        <w:rPr>
-          <w:rFonts w:ascii="Arial" w:hAnsi="Arial" w:cs="Arial"/>
-          <w:sz w:val="24"/>
-          <w:szCs w:val="24"/>
-        </w:rPr>
-      </w:pPr>
-    </w:p>
-    <w:p>
-      <w:pPr>
-        <w:pStyle w:val="Nessunaspaziatura"/>
-        <w:rPr>
-          <w:rFonts w:ascii="Arial" w:hAnsi="Arial" w:cs="Arial"/>
-          <w:sz w:val="24"/>
-          <w:szCs w:val="24"/>
-        </w:rPr>
-      </w:pPr>
-      <w:r>
-        <w:rPr>
-          <w:rFonts w:ascii="Arial" w:hAnsi="Arial" w:cs="Arial"/>
-          <w:sz w:val="24"/>
-          <w:szCs w:val="24"/>
-        </w:rPr>
-        <w:t xml:space="preserve">All’interno del macro-caso d’uso </w:t>
-      </w:r>
-      <w:r>
-        <w:rPr>
-          <w:rFonts w:ascii="Arial" w:hAnsi="Arial" w:cs="Arial"/>
-          <w:b/>
-          <w:bCs/>
-          <w:sz w:val="24"/>
-          <w:szCs w:val="24"/>
-        </w:rPr>
-        <w:t>Gestione Ordini</w:t>
-      </w:r>
-      <w:r>
-        <w:rPr>
-          <w:rFonts w:ascii="Arial" w:hAnsi="Arial" w:cs="Arial"/>
-          <w:sz w:val="24"/>
-          <w:szCs w:val="24"/>
-        </w:rPr>
-        <w:t xml:space="preserve"> sono presenti i seguenti oggetti boundary:</w:t>
+        <w:t xml:space="preserve"> interfaccia che permette a un Farmacista di poter visionare </w:t>
+      </w:r>
+      <w:r>
+        <w:rPr>
+          <w:rFonts w:ascii="Arial" w:hAnsi="Arial" w:cs="Arial"/>
+          <w:sz w:val="24"/>
+          <w:szCs w:val="24"/>
+        </w:rPr>
+        <w:t>tutti gli ordini che sono stati effettuati e che risultato in stato “In preparazione” o “In consegna”.</w:t>
       </w:r>
     </w:p>
     <w:p>
@@ -17379,7 +17313,7 @@
           <w:sz w:val="24"/>
           <w:szCs w:val="24"/>
         </w:rPr>
-        <w:t>InterfacciaTracciaOrdini</w:t>
+        <w:t>InterfacciaStoricoOrdini</w:t>
       </w:r>
       <w:proofErr w:type="spellEnd"/>
       <w:r>
@@ -17396,15 +17330,15 @@
           <w:sz w:val="24"/>
           <w:szCs w:val="24"/>
         </w:rPr>
-        <w:t xml:space="preserve"> interfaccia che permette a un Farmacista di poter visionare </w:t>
-      </w:r>
-      <w:r>
-        <w:rPr>
-          <w:rFonts w:ascii="Arial" w:hAnsi="Arial" w:cs="Arial"/>
-          <w:sz w:val="24"/>
-          <w:szCs w:val="24"/>
-        </w:rPr>
-        <w:t>tutti gli ordini che sono stati effettuati e che risultato in stato “In preparazione” o “In consegna”.</w:t>
+        <w:t xml:space="preserve"> </w:t>
+      </w:r>
+      <w:r>
+        <w:rPr>
+          <w:rFonts w:ascii="Arial" w:hAnsi="Arial" w:cs="Arial"/>
+          <w:sz w:val="24"/>
+          <w:szCs w:val="24"/>
+        </w:rPr>
+        <w:t>interfaccia che permette a un Farmacista di poter visionare tutti gli ordini che sono stati effettuati e che risultato in stato “Consegnato”.</w:t>
       </w:r>
     </w:p>
     <w:p>
@@ -17429,7 +17363,17 @@
           <w:sz w:val="24"/>
           <w:szCs w:val="24"/>
         </w:rPr>
-        <w:t>InterfacciaStoricoOrdini</w:t>
+        <w:t>Interfaccia</w:t>
+      </w:r>
+      <w:r>
+        <w:rPr>
+          <w:rFonts w:ascii="Arial" w:hAnsi="Arial" w:cs="Arial"/>
+          <w:b/>
+          <w:bCs/>
+          <w:sz w:val="24"/>
+          <w:szCs w:val="24"/>
+        </w:rPr>
+        <w:t>ModificaOrdine</w:t>
       </w:r>
       <w:proofErr w:type="spellEnd"/>
       <w:r>
@@ -17438,23 +17382,7 @@
           <w:sz w:val="24"/>
           <w:szCs w:val="24"/>
         </w:rPr>
-        <w:t>:</w:t>
-      </w:r>
-      <w:r>
-        <w:rPr>
-          <w:rFonts w:ascii="Arial" w:hAnsi="Arial" w:cs="Arial"/>
-          <w:sz w:val="24"/>
-          <w:szCs w:val="24"/>
-        </w:rPr>
-        <w:t xml:space="preserve"> </w:t>
-      </w:r>
-      <w:r>
-        <w:rPr>
-          <w:rFonts w:ascii="Arial" w:hAnsi="Arial" w:cs="Arial"/>
-          <w:sz w:val="24"/>
-          <w:szCs w:val="24"/>
-        </w:rPr>
-        <w:t>interfaccia che permette a un Farmacista di poter visionare tutti gli ordini che sono stati effettuati e che risultato in stato “Consegnato”.</w:t>
+        <w:t>: interfaccia che permette a un Farmacista di poter modificare un ordine che risulta in stato “In preparazione”. Inoltre, è possibile effettuare delle modifiche entro giorni prima della consegna rispetto alla data corrente.</w:t>
       </w:r>
     </w:p>
     <w:p>
@@ -17479,17 +17407,7 @@
           <w:sz w:val="24"/>
           <w:szCs w:val="24"/>
         </w:rPr>
-        <w:t>Interfaccia</w:t>
-      </w:r>
-      <w:r>
-        <w:rPr>
-          <w:rFonts w:ascii="Arial" w:hAnsi="Arial" w:cs="Arial"/>
-          <w:b/>
-          <w:bCs/>
-          <w:sz w:val="24"/>
-          <w:szCs w:val="24"/>
-        </w:rPr>
-        <w:t>ModificaOrdine</w:t>
+        <w:t>AlertErroreModificaOrdine</w:t>
       </w:r>
       <w:proofErr w:type="spellEnd"/>
       <w:r>
@@ -17498,7 +17416,15 @@
           <w:sz w:val="24"/>
           <w:szCs w:val="24"/>
         </w:rPr>
-        <w:t>: interfaccia che permette a un Farmacista di poter modificare un ordine che risulta in stato “In preparazione”. Inoltre, è possibile effettuare delle modifiche entro giorni prima della consegna rispetto alla data corrente.</w:t>
+        <w:t>:</w:t>
+      </w:r>
+      <w:r>
+        <w:rPr>
+          <w:rFonts w:ascii="Arial" w:hAnsi="Arial" w:cs="Arial"/>
+          <w:sz w:val="24"/>
+          <w:szCs w:val="24"/>
+        </w:rPr>
+        <w:t xml:space="preserve"> pannello di avviso che comunica a un Farmacista che le modifiche apportate ad un ordine non sono state effettuate.</w:t>
       </w:r>
     </w:p>
     <w:p>
@@ -17523,7 +17449,7 @@
           <w:sz w:val="24"/>
           <w:szCs w:val="24"/>
         </w:rPr>
-        <w:t>AlertConfermaModificaOrdine</w:t>
+        <w:t>InterfacciaCaricaOrdineRicevuti</w:t>
       </w:r>
       <w:proofErr w:type="spellEnd"/>
       <w:r>
@@ -17540,7 +17466,23 @@
           <w:sz w:val="24"/>
           <w:szCs w:val="24"/>
         </w:rPr>
-        <w:t xml:space="preserve"> pannello di avviso che comunica a un Farmacista che le modifiche apportate ad un ordine sono state effettuate correttamente.</w:t>
+        <w:t xml:space="preserve"> interfaccia che permette a un Farmacista di poter caricare gli ordini (lotti) consegnati dal Fattorino.</w:t>
+      </w:r>
+      <w:r>
+        <w:rPr>
+          <w:rFonts w:ascii="Arial" w:hAnsi="Arial" w:cs="Arial"/>
+          <w:sz w:val="24"/>
+          <w:szCs w:val="24"/>
+        </w:rPr>
+        <w:t xml:space="preserve"> Inoltre, l’ordine deve essere caricato entro le ore 20:00 nello stesso giorno della data di consegna.</w:t>
+      </w:r>
+      <w:r>
+        <w:rPr>
+          <w:rFonts w:ascii="Arial" w:hAnsi="Arial" w:cs="Arial"/>
+          <w:sz w:val="24"/>
+          <w:szCs w:val="24"/>
+        </w:rPr>
+        <w:t xml:space="preserve"> </w:t>
       </w:r>
     </w:p>
     <w:p>
@@ -17565,7 +17507,7 @@
           <w:sz w:val="24"/>
           <w:szCs w:val="24"/>
         </w:rPr>
-        <w:t>AlertErroreModificaOrdine</w:t>
+        <w:t>AlertErroreCaricaOrdineRicevuti</w:t>
       </w:r>
       <w:proofErr w:type="spellEnd"/>
       <w:r>
@@ -17582,7 +17524,7 @@
           <w:sz w:val="24"/>
           <w:szCs w:val="24"/>
         </w:rPr>
-        <w:t xml:space="preserve"> pannello di avviso che comunica a un Farmacista che le modifiche apportate ad un ordine non sono state effettuate.</w:t>
+        <w:t xml:space="preserve"> pannello di avviso che comunica a un Farmacista il caricamento dell’ordine nel proprio sistema non è stato possibile farlo.</w:t>
       </w:r>
     </w:p>
     <w:p>
@@ -17607,7 +17549,7 @@
           <w:sz w:val="24"/>
           <w:szCs w:val="24"/>
         </w:rPr>
-        <w:t>InterfacciaCaricaOrdineRicevuti</w:t>
+        <w:t>InterfacciaSupervisionaOrdini</w:t>
       </w:r>
       <w:proofErr w:type="spellEnd"/>
       <w:r>
@@ -17624,23 +17566,7 @@
           <w:sz w:val="24"/>
           <w:szCs w:val="24"/>
         </w:rPr>
-        <w:t xml:space="preserve"> interfaccia che permette a un Farmacista di poter caricare gli ordini (lotti) consegnati dal Fattorino.</w:t>
-      </w:r>
-      <w:r>
-        <w:rPr>
-          <w:rFonts w:ascii="Arial" w:hAnsi="Arial" w:cs="Arial"/>
-          <w:sz w:val="24"/>
-          <w:szCs w:val="24"/>
-        </w:rPr>
-        <w:t xml:space="preserve"> Inoltre, l’ordine deve essere caricato entro le ore 20:00 nello stesso giorno della data di consegna.</w:t>
-      </w:r>
-      <w:r>
-        <w:rPr>
-          <w:rFonts w:ascii="Arial" w:hAnsi="Arial" w:cs="Arial"/>
-          <w:sz w:val="24"/>
-          <w:szCs w:val="24"/>
-        </w:rPr>
-        <w:t xml:space="preserve"> </w:t>
+        <w:t xml:space="preserve"> interfaccia che permette a un Magazziniere di poter risolvere tutti quegli ordini che risultano in stato “Errore”.</w:t>
       </w:r>
     </w:p>
     <w:p>
@@ -17665,7 +17591,7 @@
           <w:sz w:val="24"/>
           <w:szCs w:val="24"/>
         </w:rPr>
-        <w:t>AlertErroreCaricaOrdineRicevuti</w:t>
+        <w:t>AlertErrore</w:t>
       </w:r>
       <w:proofErr w:type="spellEnd"/>
       <w:r>
@@ -17674,15 +17600,53 @@
           <w:sz w:val="24"/>
           <w:szCs w:val="24"/>
         </w:rPr>
-        <w:t>:</w:t>
-      </w:r>
-      <w:r>
-        <w:rPr>
-          <w:rFonts w:ascii="Arial" w:hAnsi="Arial" w:cs="Arial"/>
-          <w:sz w:val="24"/>
-          <w:szCs w:val="24"/>
-        </w:rPr>
-        <w:t xml:space="preserve"> pannello di avviso che comunica a un Farmacista il caricamento dell’ordine nel proprio sistema non è stato possibile farlo.</w:t>
+        <w:t>: pannello di avviso che comunica a un Farmacista che il farmaco selezionato risulta essere non disponibile (a seconda della quantità da lui stabilito) o scaduto.</w:t>
+      </w:r>
+    </w:p>
+    <w:p>
+      <w:pPr>
+        <w:pStyle w:val="Nessunaspaziatura"/>
+        <w:rPr>
+          <w:rFonts w:ascii="Arial" w:hAnsi="Arial" w:cs="Arial"/>
+          <w:sz w:val="24"/>
+          <w:szCs w:val="24"/>
+        </w:rPr>
+      </w:pPr>
+    </w:p>
+    <w:p>
+      <w:pPr>
+        <w:pStyle w:val="Nessunaspaziatura"/>
+        <w:rPr>
+          <w:rFonts w:ascii="Arial" w:hAnsi="Arial" w:cs="Arial"/>
+          <w:sz w:val="24"/>
+          <w:szCs w:val="24"/>
+        </w:rPr>
+      </w:pPr>
+      <w:r>
+        <w:rPr>
+          <w:rFonts w:ascii="Arial" w:hAnsi="Arial" w:cs="Arial"/>
+          <w:sz w:val="24"/>
+          <w:szCs w:val="24"/>
+        </w:rPr>
+        <w:t xml:space="preserve">All’interno del macro-caso d’uso </w:t>
+      </w:r>
+      <w:r>
+        <w:rPr>
+          <w:rFonts w:ascii="Arial" w:hAnsi="Arial" w:cs="Arial"/>
+          <w:b/>
+          <w:bCs/>
+          <w:sz w:val="24"/>
+          <w:szCs w:val="24"/>
+        </w:rPr>
+        <w:t>Gestione Consegne</w:t>
+      </w:r>
+      <w:r>
+        <w:rPr>
+          <w:rFonts w:ascii="Arial" w:hAnsi="Arial" w:cs="Arial"/>
+          <w:sz w:val="24"/>
+          <w:szCs w:val="24"/>
+        </w:rPr>
+        <w:t xml:space="preserve"> sono presenti i seguenti oggetti boundary:</w:t>
       </w:r>
     </w:p>
     <w:p>
@@ -17707,7 +17671,7 @@
           <w:sz w:val="24"/>
           <w:szCs w:val="24"/>
         </w:rPr>
-        <w:t>AlertConfermaCaricaOrdineRicevuti</w:t>
+        <w:t>schermataOrdiniAssegnato</w:t>
       </w:r>
       <w:proofErr w:type="spellEnd"/>
       <w:r>
@@ -17724,7 +17688,7 @@
           <w:sz w:val="24"/>
           <w:szCs w:val="24"/>
         </w:rPr>
-        <w:t xml:space="preserve"> pannello di avviso che comunica a un Farmacista il caricamento dell’ordine nel proprio sistema non è stato possibile farlo.</w:t>
+        <w:t xml:space="preserve"> interfaccia che permette a un Fattorino di visionare il primo ordine disponibile da consegnare, assegnatogli automaticamente dal sistema.</w:t>
       </w:r>
     </w:p>
     <w:p>
@@ -17749,7 +17713,7 @@
           <w:sz w:val="24"/>
           <w:szCs w:val="24"/>
         </w:rPr>
-        <w:t>InterfacciaSupervisionaOrdini</w:t>
+        <w:t>formFirmaConsegna</w:t>
       </w:r>
       <w:proofErr w:type="spellEnd"/>
       <w:r>
@@ -17766,7 +17730,7 @@
           <w:sz w:val="24"/>
           <w:szCs w:val="24"/>
         </w:rPr>
-        <w:t xml:space="preserve"> interfaccia che permette a un Magazziniere di poter risolvere tutti quegli ordini che risultano in stato “Errore”.</w:t>
+        <w:t xml:space="preserve"> interfaccia che permette a un Fattorino di poter far firmare a un Farmacista l’avvenuta consegna di uno o più ordini.</w:t>
       </w:r>
     </w:p>
     <w:p>
@@ -17791,7 +17755,7 @@
           <w:sz w:val="24"/>
           <w:szCs w:val="24"/>
         </w:rPr>
-        <w:t>AlterConfermaCorrezioneOrdini</w:t>
+        <w:t>ErroreCredenziali</w:t>
       </w:r>
       <w:proofErr w:type="spellEnd"/>
       <w:r>
@@ -17808,51 +17772,7 @@
           <w:sz w:val="24"/>
           <w:szCs w:val="24"/>
         </w:rPr>
-        <w:t xml:space="preserve"> pannello di avviso che </w:t>
-      </w:r>
-      <w:r>
-        <w:rPr>
-          <w:rFonts w:ascii="Arial" w:hAnsi="Arial" w:cs="Arial"/>
-          <w:sz w:val="24"/>
-          <w:szCs w:val="24"/>
-        </w:rPr>
-        <w:t>comunica a un Magazziniere che le correzioni degli ordini sono state effettuate correttamente.</w:t>
-      </w:r>
-    </w:p>
-    <w:p>
-      <w:pPr>
-        <w:pStyle w:val="Nessunaspaziatura"/>
-        <w:rPr>
-          <w:rFonts w:ascii="Arial" w:hAnsi="Arial" w:cs="Arial"/>
-          <w:sz w:val="24"/>
-          <w:szCs w:val="24"/>
-        </w:rPr>
-      </w:pPr>
-      <w:r>
-        <w:rPr>
-          <w:rFonts w:ascii="Arial" w:hAnsi="Arial" w:cs="Arial"/>
-          <w:sz w:val="24"/>
-          <w:szCs w:val="24"/>
-        </w:rPr>
-        <w:t xml:space="preserve">All’interno del macro-caso d’uso </w:t>
-      </w:r>
-      <w:r>
-        <w:rPr>
-          <w:rFonts w:ascii="Arial" w:hAnsi="Arial" w:cs="Arial"/>
-          <w:b/>
-          <w:bCs/>
-          <w:sz w:val="24"/>
-          <w:szCs w:val="24"/>
-        </w:rPr>
-        <w:t>Gestione Consegne</w:t>
-      </w:r>
-      <w:r>
-        <w:rPr>
-          <w:rFonts w:ascii="Arial" w:hAnsi="Arial" w:cs="Arial"/>
-          <w:sz w:val="24"/>
-          <w:szCs w:val="24"/>
-        </w:rPr>
-        <w:t xml:space="preserve"> sono presenti i seguenti oggetti boundary:</w:t>
+        <w:t xml:space="preserve"> pannello di avviso che comunica a un Fattorino che la consegna non è andata a buon fine.</w:t>
       </w:r>
     </w:p>
     <w:p>
@@ -17877,7 +17797,7 @@
           <w:sz w:val="24"/>
           <w:szCs w:val="24"/>
         </w:rPr>
-        <w:t>InterfacciaPresaInCarico</w:t>
+        <w:t>AlertNienteOrdini</w:t>
       </w:r>
       <w:proofErr w:type="spellEnd"/>
       <w:r>
@@ -17886,15 +17806,80 @@
           <w:sz w:val="24"/>
           <w:szCs w:val="24"/>
         </w:rPr>
-        <w:t>:</w:t>
-      </w:r>
-      <w:r>
-        <w:rPr>
-          <w:rFonts w:ascii="Arial" w:hAnsi="Arial" w:cs="Arial"/>
-          <w:sz w:val="24"/>
-          <w:szCs w:val="24"/>
-        </w:rPr>
-        <w:t xml:space="preserve"> interfaccia che permette a un Fattorino di visionare il primo ordine disponibile da consegnare, assegnatogli automaticamente dal sistema.</w:t>
+        <w:t>: pannello di avviso che comunica a un Fattorino che non c’è alcun ordine da poter consegnare.</w:t>
+      </w:r>
+    </w:p>
+    <w:p>
+      <w:pPr>
+        <w:pStyle w:val="Nessunaspaziatura"/>
+        <w:rPr>
+          <w:rFonts w:ascii="Arial" w:hAnsi="Arial" w:cs="Arial"/>
+          <w:sz w:val="24"/>
+          <w:szCs w:val="24"/>
+        </w:rPr>
+      </w:pPr>
+    </w:p>
+    <w:p>
+      <w:pPr>
+        <w:pStyle w:val="Nessunaspaziatura"/>
+        <w:rPr>
+          <w:rFonts w:ascii="Arial" w:hAnsi="Arial" w:cs="Arial"/>
+          <w:sz w:val="24"/>
+          <w:szCs w:val="24"/>
+        </w:rPr>
+      </w:pPr>
+    </w:p>
+    <w:p>
+      <w:pPr>
+        <w:pStyle w:val="Nessunaspaziatura"/>
+        <w:rPr>
+          <w:rFonts w:ascii="Arial" w:hAnsi="Arial" w:cs="Arial"/>
+          <w:sz w:val="24"/>
+          <w:szCs w:val="24"/>
+        </w:rPr>
+      </w:pPr>
+    </w:p>
+    <w:p>
+      <w:pPr>
+        <w:pStyle w:val="Nessunaspaziatura"/>
+        <w:rPr>
+          <w:rFonts w:ascii="Arial" w:hAnsi="Arial" w:cs="Arial"/>
+          <w:sz w:val="24"/>
+          <w:szCs w:val="24"/>
+        </w:rPr>
+      </w:pPr>
+    </w:p>
+    <w:p>
+      <w:pPr>
+        <w:pStyle w:val="Nessunaspaziatura"/>
+        <w:outlineLvl w:val="1"/>
+        <w:rPr>
+          <w:rFonts w:ascii="Arial" w:hAnsi="Arial" w:cs="Arial"/>
+          <w:color w:val="2F5496"/>
+          <w:sz w:val="32"/>
+          <w:szCs w:val="32"/>
+        </w:rPr>
+      </w:pPr>
+      <w:bookmarkStart w:id="38" w:name="_Toc109819303"/>
+      <w:r>
+        <w:rPr>
+          <w:rFonts w:ascii="Arial" w:hAnsi="Arial" w:cs="Arial"/>
+          <w:color w:val="2F5496"/>
+          <w:sz w:val="32"/>
+          <w:szCs w:val="32"/>
+        </w:rPr>
+        <w:lastRenderedPageBreak/>
+        <w:t xml:space="preserve">Oggetti </w:t>
+      </w:r>
+      <w:bookmarkEnd w:id="38"/>
+      <w:r>
+        <w:rPr>
+          <w:rFonts w:ascii="Arial" w:hAnsi="Arial" w:cs="Arial"/>
+          <w:color w:val="2F5496"/>
+          <w:sz w:val="32"/>
+          <w:szCs w:val="32"/>
+        </w:rPr>
+        <w:t>Control</w:t>
       </w:r>
     </w:p>
     <w:p>
@@ -17911,6 +17896,7 @@
         </w:rPr>
       </w:pPr>
       <w:proofErr w:type="spellStart"/>
+      <w:proofErr w:type="gramStart"/>
       <w:r>
         <w:rPr>
           <w:rFonts w:ascii="Arial" w:hAnsi="Arial" w:cs="Arial"/>
@@ -17919,24 +17905,327 @@
           <w:sz w:val="24"/>
           <w:szCs w:val="24"/>
         </w:rPr>
-        <w:t>formFirmaConsegna</w:t>
+        <w:t>g</w:t>
+      </w:r>
+      <w:r>
+        <w:rPr>
+          <w:rFonts w:ascii="Arial" w:hAnsi="Arial" w:cs="Arial"/>
+          <w:b/>
+          <w:bCs/>
+          <w:sz w:val="24"/>
+          <w:szCs w:val="24"/>
+        </w:rPr>
+        <w:t>estore</w:t>
+      </w:r>
+      <w:r>
+        <w:rPr>
+          <w:rFonts w:ascii="Arial" w:hAnsi="Arial" w:cs="Arial"/>
+          <w:b/>
+          <w:bCs/>
+          <w:sz w:val="24"/>
+          <w:szCs w:val="24"/>
+        </w:rPr>
+        <w:t>S</w:t>
+      </w:r>
+      <w:r>
+        <w:rPr>
+          <w:rFonts w:ascii="Arial" w:hAnsi="Arial" w:cs="Arial"/>
+          <w:b/>
+          <w:bCs/>
+          <w:sz w:val="24"/>
+          <w:szCs w:val="24"/>
+        </w:rPr>
+        <w:t>istema</w:t>
       </w:r>
       <w:proofErr w:type="spellEnd"/>
-      <w:r>
-        <w:rPr>
-          <w:rFonts w:ascii="Arial" w:hAnsi="Arial" w:cs="Arial"/>
-          <w:sz w:val="24"/>
-          <w:szCs w:val="24"/>
-        </w:rPr>
-        <w:t>:</w:t>
-      </w:r>
-      <w:r>
-        <w:rPr>
-          <w:rFonts w:ascii="Arial" w:hAnsi="Arial" w:cs="Arial"/>
-          <w:sz w:val="24"/>
-          <w:szCs w:val="24"/>
-        </w:rPr>
-        <w:t xml:space="preserve"> interfaccia che permette a un Fattorino di poter far firmare a un Farmacista l’avvenuta consegna di uno o più ordini.</w:t>
+      <w:proofErr w:type="gramEnd"/>
+      <w:r>
+        <w:rPr>
+          <w:rFonts w:ascii="Arial" w:hAnsi="Arial" w:cs="Arial"/>
+          <w:sz w:val="24"/>
+          <w:szCs w:val="24"/>
+        </w:rPr>
+        <w:t>,</w:t>
+      </w:r>
+      <w:r>
+        <w:rPr>
+          <w:rFonts w:ascii="Arial" w:hAnsi="Arial" w:cs="Arial"/>
+          <w:b/>
+          <w:bCs/>
+          <w:sz w:val="24"/>
+          <w:szCs w:val="24"/>
+        </w:rPr>
+        <w:t xml:space="preserve"> </w:t>
+      </w:r>
+      <w:r>
+        <w:rPr>
+          <w:rFonts w:ascii="Arial" w:hAnsi="Arial" w:cs="Arial"/>
+          <w:sz w:val="24"/>
+          <w:szCs w:val="24"/>
+        </w:rPr>
+        <w:t>in particolare:</w:t>
+      </w:r>
+    </w:p>
+    <w:p>
+      <w:pPr>
+        <w:pStyle w:val="Nessunaspaziatura"/>
+        <w:numPr>
+          <w:ilvl w:val="1"/>
+          <w:numId w:val="45"/>
+        </w:numPr>
+        <w:rPr>
+          <w:rFonts w:ascii="Arial" w:hAnsi="Arial" w:cs="Arial"/>
+          <w:sz w:val="24"/>
+          <w:szCs w:val="24"/>
+        </w:rPr>
+      </w:pPr>
+      <w:r>
+        <w:rPr>
+          <w:rFonts w:ascii="Arial" w:hAnsi="Arial" w:cs="Arial"/>
+          <w:sz w:val="24"/>
+          <w:szCs w:val="24"/>
+        </w:rPr>
+        <w:t xml:space="preserve">Si interfaccia con </w:t>
+      </w:r>
+      <w:proofErr w:type="spellStart"/>
+      <w:r>
+        <w:rPr>
+          <w:rFonts w:ascii="Arial" w:hAnsi="Arial" w:cs="Arial"/>
+          <w:b/>
+          <w:bCs/>
+          <w:sz w:val="24"/>
+          <w:szCs w:val="24"/>
+        </w:rPr>
+        <w:t>DBMSBoundary</w:t>
+      </w:r>
+      <w:proofErr w:type="spellEnd"/>
+      <w:r>
+        <w:rPr>
+          <w:rFonts w:ascii="Arial" w:hAnsi="Arial" w:cs="Arial"/>
+          <w:b/>
+          <w:bCs/>
+          <w:sz w:val="24"/>
+          <w:szCs w:val="24"/>
+        </w:rPr>
+        <w:t xml:space="preserve"> </w:t>
+      </w:r>
+      <w:r>
+        <w:rPr>
+          <w:rFonts w:ascii="Arial" w:hAnsi="Arial" w:cs="Arial"/>
+          <w:sz w:val="24"/>
+          <w:szCs w:val="24"/>
+        </w:rPr>
+        <w:t>per aggiornare le scorte dell’azienda nel giorno specifico di produzione.</w:t>
+      </w:r>
+    </w:p>
+    <w:p>
+      <w:pPr>
+        <w:pStyle w:val="Nessunaspaziatura"/>
+        <w:numPr>
+          <w:ilvl w:val="1"/>
+          <w:numId w:val="45"/>
+        </w:numPr>
+        <w:rPr>
+          <w:rFonts w:ascii="Arial" w:hAnsi="Arial" w:cs="Arial"/>
+          <w:sz w:val="24"/>
+          <w:szCs w:val="24"/>
+        </w:rPr>
+      </w:pPr>
+      <w:r>
+        <w:rPr>
+          <w:rFonts w:ascii="Arial" w:hAnsi="Arial" w:cs="Arial"/>
+          <w:sz w:val="24"/>
+          <w:szCs w:val="24"/>
+        </w:rPr>
+        <w:t xml:space="preserve">Si interfaccia con </w:t>
+      </w:r>
+      <w:proofErr w:type="spellStart"/>
+      <w:r>
+        <w:rPr>
+          <w:rFonts w:ascii="Arial" w:hAnsi="Arial" w:cs="Arial"/>
+          <w:b/>
+          <w:bCs/>
+          <w:sz w:val="24"/>
+          <w:szCs w:val="24"/>
+        </w:rPr>
+        <w:t>DBMSBoundary</w:t>
+      </w:r>
+      <w:proofErr w:type="spellEnd"/>
+      <w:r>
+        <w:rPr>
+          <w:rFonts w:ascii="Arial" w:hAnsi="Arial" w:cs="Arial"/>
+          <w:b/>
+          <w:bCs/>
+          <w:sz w:val="24"/>
+          <w:szCs w:val="24"/>
+        </w:rPr>
+        <w:t xml:space="preserve"> </w:t>
+      </w:r>
+      <w:r>
+        <w:rPr>
+          <w:rFonts w:ascii="Arial" w:hAnsi="Arial" w:cs="Arial"/>
+          <w:sz w:val="24"/>
+          <w:szCs w:val="24"/>
+        </w:rPr>
+        <w:t>per creare ordini automatici periodici alle farmacie che dispongono di almeno un contratto</w:t>
+      </w:r>
+      <w:r>
+        <w:rPr>
+          <w:rFonts w:ascii="Arial" w:hAnsi="Arial" w:cs="Arial"/>
+          <w:sz w:val="24"/>
+          <w:szCs w:val="24"/>
+        </w:rPr>
+        <w:t>.</w:t>
+      </w:r>
+    </w:p>
+    <w:p>
+      <w:pPr>
+        <w:pStyle w:val="Nessunaspaziatura"/>
+        <w:numPr>
+          <w:ilvl w:val="1"/>
+          <w:numId w:val="45"/>
+        </w:numPr>
+        <w:rPr>
+          <w:rFonts w:ascii="Arial" w:hAnsi="Arial" w:cs="Arial"/>
+          <w:sz w:val="24"/>
+          <w:szCs w:val="24"/>
+        </w:rPr>
+      </w:pPr>
+      <w:r>
+        <w:rPr>
+          <w:rFonts w:ascii="Arial" w:hAnsi="Arial" w:cs="Arial"/>
+          <w:sz w:val="24"/>
+          <w:szCs w:val="24"/>
+        </w:rPr>
+        <w:t xml:space="preserve">Si interfaccia con </w:t>
+      </w:r>
+      <w:proofErr w:type="spellStart"/>
+      <w:r>
+        <w:rPr>
+          <w:rFonts w:ascii="Arial" w:hAnsi="Arial" w:cs="Arial"/>
+          <w:b/>
+          <w:bCs/>
+          <w:sz w:val="24"/>
+          <w:szCs w:val="24"/>
+        </w:rPr>
+        <w:t>DBMSBoundary</w:t>
+      </w:r>
+      <w:proofErr w:type="spellEnd"/>
+      <w:r>
+        <w:rPr>
+          <w:rFonts w:ascii="Arial" w:hAnsi="Arial" w:cs="Arial"/>
+          <w:b/>
+          <w:bCs/>
+          <w:sz w:val="24"/>
+          <w:szCs w:val="24"/>
+        </w:rPr>
+        <w:t xml:space="preserve"> </w:t>
+      </w:r>
+      <w:r>
+        <w:rPr>
+          <w:rFonts w:ascii="Arial" w:hAnsi="Arial" w:cs="Arial"/>
+          <w:sz w:val="24"/>
+          <w:szCs w:val="24"/>
+        </w:rPr>
+        <w:t xml:space="preserve">per verificare che gli ordini in consegna risultano essere caricati da parte del Farmacista; di conseguenza, verranno create le entity </w:t>
+      </w:r>
+      <w:r>
+        <w:rPr>
+          <w:rFonts w:ascii="Arial" w:hAnsi="Arial" w:cs="Arial"/>
+          <w:b/>
+          <w:bCs/>
+          <w:sz w:val="24"/>
+          <w:szCs w:val="24"/>
+        </w:rPr>
+        <w:t>Ordine</w:t>
+      </w:r>
+      <w:r>
+        <w:rPr>
+          <w:rFonts w:ascii="Arial" w:hAnsi="Arial" w:cs="Arial"/>
+          <w:sz w:val="24"/>
+          <w:szCs w:val="24"/>
+        </w:rPr>
+        <w:t xml:space="preserve"> e </w:t>
+      </w:r>
+      <w:r>
+        <w:rPr>
+          <w:rFonts w:ascii="Arial" w:hAnsi="Arial" w:cs="Arial"/>
+          <w:b/>
+          <w:bCs/>
+          <w:sz w:val="24"/>
+          <w:szCs w:val="24"/>
+        </w:rPr>
+        <w:t>Farmaco</w:t>
+      </w:r>
+      <w:r>
+        <w:rPr>
+          <w:rFonts w:ascii="Arial" w:hAnsi="Arial" w:cs="Arial"/>
+          <w:sz w:val="24"/>
+          <w:szCs w:val="24"/>
+        </w:rPr>
+        <w:t xml:space="preserve">. In caso contrario, verrà creata la boundary </w:t>
+      </w:r>
+      <w:proofErr w:type="spellStart"/>
+      <w:r>
+        <w:rPr>
+          <w:rFonts w:ascii="Arial" w:hAnsi="Arial" w:cs="Arial"/>
+          <w:b/>
+          <w:bCs/>
+          <w:sz w:val="24"/>
+          <w:szCs w:val="24"/>
+        </w:rPr>
+        <w:t>AlertErroreCaricaOrdineRicevuti</w:t>
+      </w:r>
+      <w:proofErr w:type="spellEnd"/>
+      <w:r>
+        <w:rPr>
+          <w:rFonts w:ascii="Arial" w:hAnsi="Arial" w:cs="Arial"/>
+          <w:b/>
+          <w:bCs/>
+          <w:sz w:val="24"/>
+          <w:szCs w:val="24"/>
+        </w:rPr>
+        <w:t xml:space="preserve"> </w:t>
+      </w:r>
+      <w:r>
+        <w:rPr>
+          <w:rFonts w:ascii="Arial" w:hAnsi="Arial" w:cs="Arial"/>
+          <w:sz w:val="24"/>
+          <w:szCs w:val="24"/>
+        </w:rPr>
+        <w:t>e contrassegna gli ordini con stato “Errore”.</w:t>
+      </w:r>
+    </w:p>
+    <w:p>
+      <w:pPr>
+        <w:pStyle w:val="Nessunaspaziatura"/>
+        <w:rPr>
+          <w:rFonts w:ascii="Arial" w:hAnsi="Arial" w:cs="Arial"/>
+          <w:i/>
+          <w:iCs/>
+          <w:sz w:val="24"/>
+          <w:szCs w:val="24"/>
+        </w:rPr>
+      </w:pPr>
+    </w:p>
+    <w:p>
+      <w:pPr>
+        <w:pStyle w:val="Nessunaspaziatura"/>
+        <w:rPr>
+          <w:rFonts w:ascii="Arial" w:hAnsi="Arial" w:cs="Arial"/>
+          <w:sz w:val="24"/>
+          <w:szCs w:val="24"/>
+        </w:rPr>
+      </w:pPr>
+      <w:r>
+        <w:rPr>
+          <w:rFonts w:ascii="Arial" w:hAnsi="Arial" w:cs="Arial"/>
+          <w:i/>
+          <w:iCs/>
+          <w:sz w:val="24"/>
+          <w:szCs w:val="24"/>
+        </w:rPr>
+        <w:t>Autenticazione:</w:t>
       </w:r>
     </w:p>
     <w:p>
@@ -17961,7 +18250,7 @@
           <w:sz w:val="24"/>
           <w:szCs w:val="24"/>
         </w:rPr>
-        <w:t>ErroreC</w:t>
+        <w:t>g</w:t>
       </w:r>
       <w:r>
         <w:rPr>
@@ -17971,7 +18260,7 @@
           <w:sz w:val="24"/>
           <w:szCs w:val="24"/>
         </w:rPr>
-        <w:t>redenziali</w:t>
+        <w:t>estoreLogin</w:t>
       </w:r>
       <w:proofErr w:type="spellEnd"/>
       <w:r>
@@ -17980,58 +18269,169 @@
           <w:sz w:val="24"/>
           <w:szCs w:val="24"/>
         </w:rPr>
-        <w:t>:</w:t>
-      </w:r>
-      <w:r>
-        <w:rPr>
-          <w:rFonts w:ascii="Arial" w:hAnsi="Arial" w:cs="Arial"/>
-          <w:sz w:val="24"/>
-          <w:szCs w:val="24"/>
-        </w:rPr>
-        <w:t xml:space="preserve"> pannello di avviso che comunica a un Fattorino che la consegna non è andata a buon fine.</w:t>
+        <w:t>, in particolare:</w:t>
       </w:r>
     </w:p>
     <w:p>
       <w:pPr>
         <w:pStyle w:val="Nessunaspaziatura"/>
-        <w:rPr>
-          <w:rFonts w:ascii="Arial" w:hAnsi="Arial" w:cs="Arial"/>
-          <w:sz w:val="24"/>
-          <w:szCs w:val="24"/>
-        </w:rPr>
-      </w:pPr>
+        <w:numPr>
+          <w:ilvl w:val="1"/>
+          <w:numId w:val="45"/>
+        </w:numPr>
+        <w:rPr>
+          <w:rFonts w:ascii="Arial" w:hAnsi="Arial" w:cs="Arial"/>
+          <w:sz w:val="24"/>
+          <w:szCs w:val="24"/>
+        </w:rPr>
+      </w:pPr>
+      <w:r>
+        <w:rPr>
+          <w:rFonts w:ascii="Arial" w:hAnsi="Arial" w:cs="Arial"/>
+          <w:sz w:val="24"/>
+          <w:szCs w:val="24"/>
+        </w:rPr>
+        <w:t xml:space="preserve">Si interfaccia con </w:t>
+      </w:r>
+      <w:proofErr w:type="spellStart"/>
+      <w:r>
+        <w:rPr>
+          <w:rFonts w:ascii="Arial" w:hAnsi="Arial" w:cs="Arial"/>
+          <w:b/>
+          <w:bCs/>
+          <w:sz w:val="24"/>
+          <w:szCs w:val="24"/>
+        </w:rPr>
+        <w:t>DBMSBoundary</w:t>
+      </w:r>
+      <w:proofErr w:type="spellEnd"/>
+      <w:r>
+        <w:rPr>
+          <w:rFonts w:ascii="Arial" w:hAnsi="Arial" w:cs="Arial"/>
+          <w:b/>
+          <w:bCs/>
+          <w:sz w:val="24"/>
+          <w:szCs w:val="24"/>
+        </w:rPr>
+        <w:t xml:space="preserve"> </w:t>
+      </w:r>
+      <w:r>
+        <w:rPr>
+          <w:rFonts w:ascii="Arial" w:hAnsi="Arial" w:cs="Arial"/>
+          <w:sz w:val="24"/>
+          <w:szCs w:val="24"/>
+        </w:rPr>
+        <w:t>per verificare se le credenziali inserite dall’Utente siano corrette; in caso contrario, verrà creata la boundary</w:t>
+      </w:r>
+      <w:r>
+        <w:rPr>
+          <w:rFonts w:ascii="Arial" w:hAnsi="Arial" w:cs="Arial"/>
+          <w:sz w:val="24"/>
+          <w:szCs w:val="24"/>
+        </w:rPr>
+        <w:t xml:space="preserve"> </w:t>
+      </w:r>
+      <w:proofErr w:type="spellStart"/>
+      <w:r>
+        <w:rPr>
+          <w:rFonts w:ascii="Arial" w:hAnsi="Arial" w:cs="Arial"/>
+          <w:b/>
+          <w:bCs/>
+          <w:sz w:val="24"/>
+          <w:szCs w:val="24"/>
+        </w:rPr>
+        <w:t>ErroreAccesso</w:t>
+      </w:r>
+      <w:proofErr w:type="spellEnd"/>
+      <w:r>
+        <w:rPr>
+          <w:rFonts w:ascii="Arial" w:hAnsi="Arial" w:cs="Arial"/>
+          <w:sz w:val="24"/>
+          <w:szCs w:val="24"/>
+        </w:rPr>
+        <w:t>.</w:t>
+      </w:r>
     </w:p>
     <w:p>
       <w:pPr>
         <w:pStyle w:val="Nessunaspaziatura"/>
-        <w:outlineLvl w:val="1"/>
-        <w:rPr>
-          <w:rFonts w:ascii="Arial" w:hAnsi="Arial" w:cs="Arial"/>
-          <w:color w:val="2F5496"/>
-          <w:sz w:val="32"/>
-          <w:szCs w:val="32"/>
-        </w:rPr>
-      </w:pPr>
-      <w:bookmarkStart w:id="38" w:name="_Toc109819303"/>
-      <w:r>
-        <w:rPr>
-          <w:rFonts w:ascii="Arial" w:hAnsi="Arial" w:cs="Arial"/>
-          <w:color w:val="2F5496"/>
-          <w:sz w:val="32"/>
-          <w:szCs w:val="32"/>
-        </w:rPr>
-        <w:lastRenderedPageBreak/>
-        <w:t xml:space="preserve">Oggetti </w:t>
-      </w:r>
-      <w:bookmarkEnd w:id="38"/>
-      <w:r>
-        <w:rPr>
-          <w:rFonts w:ascii="Arial" w:hAnsi="Arial" w:cs="Arial"/>
-          <w:color w:val="2F5496"/>
-          <w:sz w:val="32"/>
-          <w:szCs w:val="32"/>
-        </w:rPr>
-        <w:t>Control</w:t>
+        <w:numPr>
+          <w:ilvl w:val="1"/>
+          <w:numId w:val="45"/>
+        </w:numPr>
+        <w:rPr>
+          <w:rFonts w:ascii="Arial" w:hAnsi="Arial" w:cs="Arial"/>
+          <w:sz w:val="24"/>
+          <w:szCs w:val="24"/>
+        </w:rPr>
+      </w:pPr>
+      <w:r>
+        <w:rPr>
+          <w:rFonts w:ascii="Arial" w:hAnsi="Arial" w:cs="Arial"/>
+          <w:sz w:val="24"/>
+          <w:szCs w:val="24"/>
+        </w:rPr>
+        <w:t xml:space="preserve">Crea l’entity </w:t>
+      </w:r>
+      <w:r>
+        <w:rPr>
+          <w:rFonts w:ascii="Arial" w:hAnsi="Arial" w:cs="Arial"/>
+          <w:b/>
+          <w:bCs/>
+          <w:sz w:val="24"/>
+          <w:szCs w:val="24"/>
+        </w:rPr>
+        <w:t>User</w:t>
+      </w:r>
+      <w:r>
+        <w:rPr>
+          <w:rFonts w:ascii="Arial" w:hAnsi="Arial" w:cs="Arial"/>
+          <w:sz w:val="24"/>
+          <w:szCs w:val="24"/>
+        </w:rPr>
+        <w:t>.</w:t>
+      </w:r>
+    </w:p>
+    <w:p>
+      <w:pPr>
+        <w:pStyle w:val="Nessunaspaziatura"/>
+        <w:numPr>
+          <w:ilvl w:val="1"/>
+          <w:numId w:val="45"/>
+        </w:numPr>
+        <w:rPr>
+          <w:rFonts w:ascii="Arial" w:hAnsi="Arial" w:cs="Arial"/>
+          <w:sz w:val="24"/>
+          <w:szCs w:val="24"/>
+        </w:rPr>
+      </w:pPr>
+      <w:r>
+        <w:rPr>
+          <w:rFonts w:ascii="Arial" w:hAnsi="Arial" w:cs="Arial"/>
+          <w:sz w:val="24"/>
+          <w:szCs w:val="24"/>
+        </w:rPr>
+        <w:t xml:space="preserve">Crea la Boundary </w:t>
+      </w:r>
+      <w:proofErr w:type="spellStart"/>
+      <w:r>
+        <w:rPr>
+          <w:rFonts w:ascii="Arial" w:hAnsi="Arial" w:cs="Arial"/>
+          <w:b/>
+          <w:bCs/>
+          <w:sz w:val="24"/>
+          <w:szCs w:val="24"/>
+        </w:rPr>
+        <w:t>AreaUtente</w:t>
+      </w:r>
+      <w:proofErr w:type="spellEnd"/>
+      <w:r>
+        <w:rPr>
+          <w:rFonts w:ascii="Arial" w:hAnsi="Arial" w:cs="Arial"/>
+          <w:sz w:val="24"/>
+          <w:szCs w:val="24"/>
+        </w:rPr>
+        <w:t>, a seconda della tipologia di utente.</w:t>
       </w:r>
     </w:p>
     <w:p>
@@ -18067,27 +18467,7 @@
           <w:sz w:val="24"/>
           <w:szCs w:val="24"/>
         </w:rPr>
-        <w:t>estore</w:t>
-      </w:r>
-      <w:r>
-        <w:rPr>
-          <w:rFonts w:ascii="Arial" w:hAnsi="Arial" w:cs="Arial"/>
-          <w:b/>
-          <w:bCs/>
-          <w:sz w:val="24"/>
-          <w:szCs w:val="24"/>
-        </w:rPr>
-        <w:t>S</w:t>
-      </w:r>
-      <w:r>
-        <w:rPr>
-          <w:rFonts w:ascii="Arial" w:hAnsi="Arial" w:cs="Arial"/>
-          <w:b/>
-          <w:bCs/>
-          <w:sz w:val="24"/>
-          <w:szCs w:val="24"/>
-        </w:rPr>
-        <w:t>istema</w:t>
+        <w:t>estoreRecupero</w:t>
       </w:r>
       <w:proofErr w:type="spellEnd"/>
       <w:proofErr w:type="gramEnd"/>
@@ -18097,25 +18477,7 @@
           <w:sz w:val="24"/>
           <w:szCs w:val="24"/>
         </w:rPr>
-        <w:t>,</w:t>
-      </w:r>
-      <w:r>
-        <w:rPr>
-          <w:rFonts w:ascii="Arial" w:hAnsi="Arial" w:cs="Arial"/>
-          <w:b/>
-          <w:bCs/>
-          <w:sz w:val="24"/>
-          <w:szCs w:val="24"/>
-        </w:rPr>
-        <w:t xml:space="preserve"> </w:t>
-      </w:r>
-      <w:r>
-        <w:rPr>
-          <w:rFonts w:ascii="Arial" w:hAnsi="Arial" w:cs="Arial"/>
-          <w:sz w:val="24"/>
-          <w:szCs w:val="24"/>
-        </w:rPr>
-        <w:t>in particolare:</w:t>
+        <w:t>, in particolare:</w:t>
       </w:r>
     </w:p>
     <w:p>
@@ -18137,7 +18499,7 @@
           <w:sz w:val="24"/>
           <w:szCs w:val="24"/>
         </w:rPr>
-        <w:t xml:space="preserve">Si interfaccia con </w:t>
+        <w:t xml:space="preserve">Crea la boundary </w:t>
       </w:r>
       <w:proofErr w:type="spellStart"/>
       <w:r>
@@ -18148,26 +18510,16 @@
           <w:sz w:val="24"/>
           <w:szCs w:val="24"/>
         </w:rPr>
-        <w:t>DBMSBoundary</w:t>
+        <w:t>schermataRecupero</w:t>
       </w:r>
       <w:proofErr w:type="spellEnd"/>
       <w:r>
         <w:rPr>
           <w:rFonts w:ascii="Arial" w:hAnsi="Arial" w:cs="Arial"/>
-          <w:b/>
-          <w:bCs/>
-          <w:sz w:val="24"/>
-          <w:szCs w:val="24"/>
-        </w:rPr>
-        <w:t xml:space="preserve"> </w:t>
-      </w:r>
-      <w:r>
-        <w:rPr>
-          <w:rFonts w:ascii="Arial" w:hAnsi="Arial" w:cs="Arial"/>
-          <w:sz w:val="24"/>
-          <w:szCs w:val="24"/>
-        </w:rPr>
-        <w:t>per aggiornare le scorte dell’azienda nel giorno specifico di produzione.</w:t>
+          <w:sz w:val="24"/>
+          <w:szCs w:val="24"/>
+        </w:rPr>
+        <w:t>;</w:t>
       </w:r>
     </w:p>
     <w:p>
@@ -18219,23 +18571,7 @@
           <w:sz w:val="24"/>
           <w:szCs w:val="24"/>
         </w:rPr>
-        <w:t xml:space="preserve">per </w:t>
-      </w:r>
-      <w:r>
-        <w:rPr>
-          <w:rFonts w:ascii="Arial" w:hAnsi="Arial" w:cs="Arial"/>
-          <w:sz w:val="24"/>
-          <w:szCs w:val="24"/>
-        </w:rPr>
-        <w:t>creare ordini automatici periodici alle farmacie che dispongono di almeno un contratto</w:t>
-      </w:r>
-      <w:r>
-        <w:rPr>
-          <w:rFonts w:ascii="Arial" w:hAnsi="Arial" w:cs="Arial"/>
-          <w:sz w:val="24"/>
-          <w:szCs w:val="24"/>
-        </w:rPr>
-        <w:t>.</w:t>
+        <w:t>per verificare se l’e-mail inserita dall’utente esiste e, in tal caso, invierà un’e-mail al destinatario con contenuto la password di autenticazione.</w:t>
       </w:r>
     </w:p>
     <w:p>
@@ -18257,9 +18593,10 @@
           <w:sz w:val="24"/>
           <w:szCs w:val="24"/>
         </w:rPr>
-        <w:t xml:space="preserve">Si interfaccia con </w:t>
+        <w:t xml:space="preserve">Crea la Boundary </w:t>
       </w:r>
       <w:proofErr w:type="spellStart"/>
+      <w:proofErr w:type="gramStart"/>
       <w:r>
         <w:rPr>
           <w:rFonts w:ascii="Arial" w:hAnsi="Arial" w:cs="Arial"/>
@@ -18268,9 +18605,40 @@
           <w:sz w:val="24"/>
           <w:szCs w:val="24"/>
         </w:rPr>
-        <w:t>DBMSBoundary</w:t>
+        <w:t>ErroreRecupero</w:t>
       </w:r>
       <w:proofErr w:type="spellEnd"/>
+      <w:proofErr w:type="gramEnd"/>
+      <w:r>
+        <w:rPr>
+          <w:rFonts w:ascii="Arial" w:hAnsi="Arial" w:cs="Arial"/>
+          <w:sz w:val="24"/>
+          <w:szCs w:val="24"/>
+        </w:rPr>
+        <w:t xml:space="preserve"> se si verificassero degli errori;</w:t>
+      </w:r>
+    </w:p>
+    <w:p>
+      <w:pPr>
+        <w:pStyle w:val="Nessunaspaziatura"/>
+        <w:numPr>
+          <w:ilvl w:val="1"/>
+          <w:numId w:val="45"/>
+        </w:numPr>
+        <w:rPr>
+          <w:rFonts w:ascii="Arial" w:hAnsi="Arial" w:cs="Arial"/>
+          <w:sz w:val="24"/>
+          <w:szCs w:val="24"/>
+        </w:rPr>
+      </w:pPr>
+      <w:r>
+        <w:rPr>
+          <w:rFonts w:ascii="Arial" w:hAnsi="Arial" w:cs="Arial"/>
+          <w:sz w:val="24"/>
+          <w:szCs w:val="24"/>
+        </w:rPr>
+        <w:t xml:space="preserve">Crea la Boundary </w:t>
+      </w:r>
       <w:r>
         <w:rPr>
           <w:rFonts w:ascii="Arial" w:hAnsi="Arial" w:cs="Arial"/>
@@ -18279,15 +18647,7 @@
           <w:sz w:val="24"/>
           <w:szCs w:val="24"/>
         </w:rPr>
-        <w:t xml:space="preserve"> </w:t>
-      </w:r>
-      <w:r>
-        <w:rPr>
-          <w:rFonts w:ascii="Arial" w:hAnsi="Arial" w:cs="Arial"/>
-          <w:sz w:val="24"/>
-          <w:szCs w:val="24"/>
-        </w:rPr>
-        <w:t xml:space="preserve">per verificare che gli ordini in consegna risultano essere caricati da parte del Farmacista; di conseguenza, verranno create le entity </w:t>
+        <w:t>Schermata_Conferma</w:t>
       </w:r>
       <w:r>
         <w:rPr>
@@ -18297,54 +18657,6 @@
           <w:sz w:val="24"/>
           <w:szCs w:val="24"/>
         </w:rPr>
-        <w:t>Ordine</w:t>
-      </w:r>
-      <w:r>
-        <w:rPr>
-          <w:rFonts w:ascii="Arial" w:hAnsi="Arial" w:cs="Arial"/>
-          <w:sz w:val="24"/>
-          <w:szCs w:val="24"/>
-        </w:rPr>
-        <w:t xml:space="preserve"> e </w:t>
-      </w:r>
-      <w:r>
-        <w:rPr>
-          <w:rFonts w:ascii="Arial" w:hAnsi="Arial" w:cs="Arial"/>
-          <w:b/>
-          <w:bCs/>
-          <w:sz w:val="24"/>
-          <w:szCs w:val="24"/>
-        </w:rPr>
-        <w:t>Farmaco</w:t>
-      </w:r>
-      <w:r>
-        <w:rPr>
-          <w:rFonts w:ascii="Arial" w:hAnsi="Arial" w:cs="Arial"/>
-          <w:sz w:val="24"/>
-          <w:szCs w:val="24"/>
-        </w:rPr>
-        <w:t xml:space="preserve">. In caso contrario, verrà creata la boundary </w:t>
-      </w:r>
-      <w:proofErr w:type="spellStart"/>
-      <w:r>
-        <w:rPr>
-          <w:rFonts w:ascii="Arial" w:hAnsi="Arial" w:cs="Arial"/>
-          <w:b/>
-          <w:bCs/>
-          <w:sz w:val="24"/>
-          <w:szCs w:val="24"/>
-        </w:rPr>
-        <w:t>AlertErroreCaricaOrdineRicevuti</w:t>
-      </w:r>
-      <w:proofErr w:type="spellEnd"/>
-      <w:r>
-        <w:rPr>
-          <w:rFonts w:ascii="Arial" w:hAnsi="Arial" w:cs="Arial"/>
-          <w:b/>
-          <w:bCs/>
-          <w:sz w:val="24"/>
-          <w:szCs w:val="24"/>
-        </w:rPr>
         <w:t xml:space="preserve"> </w:t>
       </w:r>
       <w:r>
@@ -18353,7 +18665,7 @@
           <w:sz w:val="24"/>
           <w:szCs w:val="24"/>
         </w:rPr>
-        <w:t>e contrassegna gli ordini con stato “Errore”.</w:t>
+        <w:t>se il recupero è stato effettuato correttamente.</w:t>
       </w:r>
     </w:p>
     <w:p>
@@ -18373,19 +18685,21 @@
         <w:pStyle w:val="Nessunaspaziatura"/>
         <w:rPr>
           <w:rFonts w:ascii="Arial" w:hAnsi="Arial" w:cs="Arial"/>
-          <w:sz w:val="24"/>
-          <w:szCs w:val="24"/>
-        </w:rPr>
-      </w:pPr>
-      <w:r>
-        <w:rPr>
-          <w:rFonts w:ascii="Arial" w:hAnsi="Arial" w:cs="Arial"/>
           <w:i/>
           <w:iCs/>
           <w:sz w:val="24"/>
           <w:szCs w:val="24"/>
         </w:rPr>
-        <w:t>Autenticazione:</w:t>
+      </w:pPr>
+      <w:r>
+        <w:rPr>
+          <w:rFonts w:ascii="Arial" w:hAnsi="Arial" w:cs="Arial"/>
+          <w:i/>
+          <w:iCs/>
+          <w:sz w:val="24"/>
+          <w:szCs w:val="24"/>
+        </w:rPr>
+        <w:t>Gestione Farmaci:</w:t>
       </w:r>
     </w:p>
     <w:p>
@@ -18402,6 +18716,7 @@
         </w:rPr>
       </w:pPr>
       <w:proofErr w:type="spellStart"/>
+      <w:proofErr w:type="gramStart"/>
       <w:r>
         <w:rPr>
           <w:rFonts w:ascii="Arial" w:hAnsi="Arial" w:cs="Arial"/>
@@ -18410,19 +18725,10 @@
           <w:sz w:val="24"/>
           <w:szCs w:val="24"/>
         </w:rPr>
-        <w:t>g</w:t>
-      </w:r>
-      <w:r>
-        <w:rPr>
-          <w:rFonts w:ascii="Arial" w:hAnsi="Arial" w:cs="Arial"/>
-          <w:b/>
-          <w:bCs/>
-          <w:sz w:val="24"/>
-          <w:szCs w:val="24"/>
-        </w:rPr>
-        <w:t>estoreLogin</w:t>
+        <w:t>gestoreCatalogo</w:t>
       </w:r>
       <w:proofErr w:type="spellEnd"/>
+      <w:proofErr w:type="gramEnd"/>
       <w:r>
         <w:rPr>
           <w:rFonts w:ascii="Arial" w:hAnsi="Arial" w:cs="Arial"/>
@@ -18451,7 +18757,7 @@
           <w:sz w:val="24"/>
           <w:szCs w:val="24"/>
         </w:rPr>
-        <w:t xml:space="preserve">Si interfaccia con </w:t>
+        <w:t xml:space="preserve">Si interfaccia con il </w:t>
       </w:r>
       <w:proofErr w:type="spellStart"/>
       <w:r>
@@ -18468,48 +18774,10 @@
       <w:r>
         <w:rPr>
           <w:rFonts w:ascii="Arial" w:hAnsi="Arial" w:cs="Arial"/>
-          <w:b/>
-          <w:bCs/>
-          <w:sz w:val="24"/>
-          <w:szCs w:val="24"/>
-        </w:rPr>
-        <w:t xml:space="preserve"> </w:t>
-      </w:r>
-      <w:r>
-        <w:rPr>
-          <w:rFonts w:ascii="Arial" w:hAnsi="Arial" w:cs="Arial"/>
-          <w:sz w:val="24"/>
-          <w:szCs w:val="24"/>
-        </w:rPr>
-        <w:t>per verificare se le credenziali inserite dall’Utente siano corrette; in caso contrario, verrà creata la boundary</w:t>
-      </w:r>
-      <w:r>
-        <w:rPr>
-          <w:rFonts w:ascii="Arial" w:hAnsi="Arial" w:cs="Arial"/>
-          <w:sz w:val="24"/>
-          <w:szCs w:val="24"/>
-        </w:rPr>
-        <w:t xml:space="preserve"> </w:t>
-      </w:r>
-      <w:proofErr w:type="spellStart"/>
-      <w:r>
-        <w:rPr>
-          <w:rFonts w:ascii="Arial" w:hAnsi="Arial" w:cs="Arial"/>
-          <w:b/>
-          <w:bCs/>
-          <w:sz w:val="24"/>
-          <w:szCs w:val="24"/>
-        </w:rPr>
-        <w:t>ErroreAccesso</w:t>
-      </w:r>
-      <w:proofErr w:type="spellEnd"/>
-      <w:r>
-        <w:rPr>
-          <w:rFonts w:ascii="Arial" w:hAnsi="Arial" w:cs="Arial"/>
-          <w:sz w:val="24"/>
-          <w:szCs w:val="24"/>
-        </w:rPr>
-        <w:t>.</w:t>
+          <w:sz w:val="24"/>
+          <w:szCs w:val="24"/>
+        </w:rPr>
+        <w:t xml:space="preserve"> per ottenere tutti i farmaci non da banco presenti in Azienda.</w:t>
       </w:r>
     </w:p>
     <w:p>
@@ -18531,8 +18799,10 @@
           <w:sz w:val="24"/>
           <w:szCs w:val="24"/>
         </w:rPr>
-        <w:t xml:space="preserve">Crea l’entity </w:t>
-      </w:r>
+        <w:t xml:space="preserve">Crea la boundary </w:t>
+      </w:r>
+      <w:proofErr w:type="spellStart"/>
+      <w:proofErr w:type="gramStart"/>
       <w:r>
         <w:rPr>
           <w:rFonts w:ascii="Arial" w:hAnsi="Arial" w:cs="Arial"/>
@@ -18541,15 +18811,63 @@
           <w:sz w:val="24"/>
           <w:szCs w:val="24"/>
         </w:rPr>
-        <w:t>User</w:t>
-      </w:r>
-      <w:r>
-        <w:rPr>
-          <w:rFonts w:ascii="Arial" w:hAnsi="Arial" w:cs="Arial"/>
-          <w:sz w:val="24"/>
-          <w:szCs w:val="24"/>
-        </w:rPr>
-        <w:t>.</w:t>
+        <w:t>finestraCatalogo</w:t>
+      </w:r>
+      <w:proofErr w:type="spellEnd"/>
+      <w:proofErr w:type="gramEnd"/>
+      <w:r>
+        <w:rPr>
+          <w:rFonts w:ascii="Arial" w:hAnsi="Arial" w:cs="Arial"/>
+          <w:b/>
+          <w:bCs/>
+          <w:sz w:val="24"/>
+          <w:szCs w:val="24"/>
+        </w:rPr>
+        <w:t xml:space="preserve"> </w:t>
+      </w:r>
+      <w:r>
+        <w:rPr>
+          <w:rFonts w:ascii="Arial" w:hAnsi="Arial" w:cs="Arial"/>
+          <w:sz w:val="24"/>
+          <w:szCs w:val="24"/>
+        </w:rPr>
+        <w:t>dove vengono mostrati tutti i farmaci non da banco in Azienda.</w:t>
+      </w:r>
+    </w:p>
+    <w:p>
+      <w:pPr>
+        <w:pStyle w:val="Nessunaspaziatura"/>
+        <w:numPr>
+          <w:ilvl w:val="0"/>
+          <w:numId w:val="45"/>
+        </w:numPr>
+        <w:rPr>
+          <w:rFonts w:ascii="Arial" w:hAnsi="Arial" w:cs="Arial"/>
+          <w:sz w:val="24"/>
+          <w:szCs w:val="24"/>
+        </w:rPr>
+      </w:pPr>
+      <w:proofErr w:type="spellStart"/>
+      <w:proofErr w:type="gramStart"/>
+      <w:r>
+        <w:rPr>
+          <w:rFonts w:ascii="Arial" w:hAnsi="Arial" w:cs="Arial"/>
+          <w:b/>
+          <w:bCs/>
+          <w:sz w:val="24"/>
+          <w:szCs w:val="24"/>
+        </w:rPr>
+        <w:t>gestoreOrdine</w:t>
+      </w:r>
+      <w:proofErr w:type="spellEnd"/>
+      <w:proofErr w:type="gramEnd"/>
+      <w:r>
+        <w:rPr>
+          <w:rFonts w:ascii="Arial" w:hAnsi="Arial" w:cs="Arial"/>
+          <w:sz w:val="24"/>
+          <w:szCs w:val="24"/>
+        </w:rPr>
+        <w:t>, in particolare:</w:t>
       </w:r>
     </w:p>
     <w:p>
@@ -18571,7 +18889,7 @@
           <w:sz w:val="24"/>
           <w:szCs w:val="24"/>
         </w:rPr>
-        <w:t xml:space="preserve">Crea la Boundary </w:t>
+        <w:t xml:space="preserve">Si interfaccia con il </w:t>
       </w:r>
       <w:proofErr w:type="spellStart"/>
       <w:r>
@@ -18582,16 +18900,130 @@
           <w:sz w:val="24"/>
           <w:szCs w:val="24"/>
         </w:rPr>
-        <w:t>AreaUtente</w:t>
+        <w:t>DBMSBoundary</w:t>
       </w:r>
       <w:proofErr w:type="spellEnd"/>
       <w:r>
         <w:rPr>
           <w:rFonts w:ascii="Arial" w:hAnsi="Arial" w:cs="Arial"/>
-          <w:sz w:val="24"/>
-          <w:szCs w:val="24"/>
-        </w:rPr>
-        <w:t>, a seconda della tipologia di utente.</w:t>
+          <w:b/>
+          <w:bCs/>
+          <w:sz w:val="24"/>
+          <w:szCs w:val="24"/>
+        </w:rPr>
+        <w:t xml:space="preserve"> </w:t>
+      </w:r>
+      <w:r>
+        <w:rPr>
+          <w:rFonts w:ascii="Arial" w:hAnsi="Arial" w:cs="Arial"/>
+          <w:sz w:val="24"/>
+          <w:szCs w:val="24"/>
+        </w:rPr>
+        <w:t>per registrare un ordine effettuato dal Farmacista.</w:t>
+      </w:r>
+    </w:p>
+    <w:p>
+      <w:pPr>
+        <w:pStyle w:val="Nessunaspaziatura"/>
+        <w:numPr>
+          <w:ilvl w:val="1"/>
+          <w:numId w:val="45"/>
+        </w:numPr>
+        <w:rPr>
+          <w:rFonts w:ascii="Arial" w:hAnsi="Arial" w:cs="Arial"/>
+          <w:sz w:val="24"/>
+          <w:szCs w:val="24"/>
+        </w:rPr>
+      </w:pPr>
+      <w:r>
+        <w:rPr>
+          <w:rFonts w:ascii="Arial" w:hAnsi="Arial" w:cs="Arial"/>
+          <w:sz w:val="24"/>
+          <w:szCs w:val="24"/>
+        </w:rPr>
+        <w:t xml:space="preserve">Se la creazione dell’ordine è andata a buon fine, verrà creata la boundary </w:t>
+      </w:r>
+      <w:proofErr w:type="spellStart"/>
+      <w:proofErr w:type="gramStart"/>
+      <w:r>
+        <w:rPr>
+          <w:rFonts w:ascii="Arial" w:hAnsi="Arial" w:cs="Arial"/>
+          <w:b/>
+          <w:bCs/>
+          <w:sz w:val="24"/>
+          <w:szCs w:val="24"/>
+        </w:rPr>
+        <w:t>SchermataConferma</w:t>
+      </w:r>
+      <w:proofErr w:type="spellEnd"/>
+      <w:proofErr w:type="gramEnd"/>
+      <w:r>
+        <w:rPr>
+          <w:rFonts w:ascii="Arial" w:hAnsi="Arial" w:cs="Arial"/>
+          <w:sz w:val="24"/>
+          <w:szCs w:val="24"/>
+        </w:rPr>
+        <w:t xml:space="preserve"> </w:t>
+      </w:r>
+      <w:r>
+        <w:rPr>
+          <w:rFonts w:ascii="Arial" w:hAnsi="Arial" w:cs="Arial"/>
+          <w:sz w:val="24"/>
+          <w:szCs w:val="24"/>
+        </w:rPr>
+        <w:t>per notificare al Farmacista che l’ordine è stato creato.</w:t>
+      </w:r>
+    </w:p>
+    <w:p>
+      <w:pPr>
+        <w:pStyle w:val="Nessunaspaziatura"/>
+        <w:numPr>
+          <w:ilvl w:val="1"/>
+          <w:numId w:val="45"/>
+        </w:numPr>
+        <w:rPr>
+          <w:rFonts w:ascii="Arial" w:hAnsi="Arial" w:cs="Arial"/>
+          <w:sz w:val="24"/>
+          <w:szCs w:val="24"/>
+        </w:rPr>
+      </w:pPr>
+      <w:r>
+        <w:rPr>
+          <w:rFonts w:ascii="Arial" w:hAnsi="Arial" w:cs="Arial"/>
+          <w:sz w:val="24"/>
+          <w:szCs w:val="24"/>
+        </w:rPr>
+        <w:t xml:space="preserve">Altrimenti, verrà creata la boundary </w:t>
+      </w:r>
+      <w:proofErr w:type="spellStart"/>
+      <w:r>
+        <w:rPr>
+          <w:rFonts w:ascii="Arial" w:hAnsi="Arial" w:cs="Arial"/>
+          <w:b/>
+          <w:bCs/>
+          <w:sz w:val="24"/>
+          <w:szCs w:val="24"/>
+        </w:rPr>
+        <w:t>alertOrdine</w:t>
+      </w:r>
+      <w:proofErr w:type="spellEnd"/>
+      <w:r>
+        <w:rPr>
+          <w:rFonts w:ascii="Arial" w:hAnsi="Arial" w:cs="Arial"/>
+          <w:b/>
+          <w:bCs/>
+          <w:sz w:val="24"/>
+          <w:szCs w:val="24"/>
+        </w:rPr>
+        <w:t xml:space="preserve"> </w:t>
+      </w:r>
+      <w:r>
+        <w:rPr>
+          <w:rFonts w:ascii="Arial" w:hAnsi="Arial" w:cs="Arial"/>
+          <w:sz w:val="24"/>
+          <w:szCs w:val="24"/>
+        </w:rPr>
+        <w:t>per notificare al Farmacista che l’ordine non è stato creato.</w:t>
       </w:r>
     </w:p>
     <w:p>
@@ -18617,17 +19049,7 @@
           <w:sz w:val="24"/>
           <w:szCs w:val="24"/>
         </w:rPr>
-        <w:t>g</w:t>
-      </w:r>
-      <w:r>
-        <w:rPr>
-          <w:rFonts w:ascii="Arial" w:hAnsi="Arial" w:cs="Arial"/>
-          <w:b/>
-          <w:bCs/>
-          <w:sz w:val="24"/>
-          <w:szCs w:val="24"/>
-        </w:rPr>
-        <w:t>estoreRecupero</w:t>
+        <w:t>gestoreControllo</w:t>
       </w:r>
       <w:proofErr w:type="spellEnd"/>
       <w:proofErr w:type="gramEnd"/>
@@ -18659,7 +19081,7 @@
           <w:sz w:val="24"/>
           <w:szCs w:val="24"/>
         </w:rPr>
-        <w:t xml:space="preserve">Crea la boundary </w:t>
+        <w:t xml:space="preserve">Si interfaccia con </w:t>
       </w:r>
       <w:proofErr w:type="spellStart"/>
       <w:r>
@@ -18670,16 +19092,26 @@
           <w:sz w:val="24"/>
           <w:szCs w:val="24"/>
         </w:rPr>
-        <w:t>schermataRecupero</w:t>
+        <w:t>DBMSBoundary</w:t>
       </w:r>
       <w:proofErr w:type="spellEnd"/>
       <w:r>
         <w:rPr>
           <w:rFonts w:ascii="Arial" w:hAnsi="Arial" w:cs="Arial"/>
-          <w:sz w:val="24"/>
-          <w:szCs w:val="24"/>
-        </w:rPr>
-        <w:t>;</w:t>
+          <w:b/>
+          <w:bCs/>
+          <w:sz w:val="24"/>
+          <w:szCs w:val="24"/>
+        </w:rPr>
+        <w:t xml:space="preserve"> </w:t>
+      </w:r>
+      <w:r>
+        <w:rPr>
+          <w:rFonts w:ascii="Arial" w:hAnsi="Arial" w:cs="Arial"/>
+          <w:sz w:val="24"/>
+          <w:szCs w:val="24"/>
+        </w:rPr>
+        <w:t>per verificare se esistono farmaci presenti nel catalogo in scadenza o già scaduti.</w:t>
       </w:r>
     </w:p>
     <w:p>
@@ -18701,7 +19133,15 @@
           <w:sz w:val="24"/>
           <w:szCs w:val="24"/>
         </w:rPr>
-        <w:t xml:space="preserve">Si interfaccia con </w:t>
+        <w:t xml:space="preserve">Se risultano essere </w:t>
+      </w:r>
+      <w:r>
+        <w:rPr>
+          <w:rFonts w:ascii="Arial" w:hAnsi="Arial" w:cs="Arial"/>
+          <w:sz w:val="24"/>
+          <w:szCs w:val="24"/>
+        </w:rPr>
+        <w:t xml:space="preserve">non disponibili o scaduti, verrà creata la boundary </w:t>
       </w:r>
       <w:proofErr w:type="spellStart"/>
       <w:r>
@@ -18712,26 +19152,16 @@
           <w:sz w:val="24"/>
           <w:szCs w:val="24"/>
         </w:rPr>
-        <w:t>DBMSBoundary</w:t>
+        <w:t>alertErrore</w:t>
       </w:r>
       <w:proofErr w:type="spellEnd"/>
       <w:r>
         <w:rPr>
           <w:rFonts w:ascii="Arial" w:hAnsi="Arial" w:cs="Arial"/>
-          <w:b/>
-          <w:bCs/>
-          <w:sz w:val="24"/>
-          <w:szCs w:val="24"/>
-        </w:rPr>
-        <w:t xml:space="preserve"> </w:t>
-      </w:r>
-      <w:r>
-        <w:rPr>
-          <w:rFonts w:ascii="Arial" w:hAnsi="Arial" w:cs="Arial"/>
-          <w:sz w:val="24"/>
-          <w:szCs w:val="24"/>
-        </w:rPr>
-        <w:t>per verificare se l’e-mail inserita dall’utente esiste e, in tal caso, invierà un’e-mail al destinatario con contenuto la password di autenticazione.</w:t>
+          <w:sz w:val="24"/>
+          <w:szCs w:val="24"/>
+        </w:rPr>
+        <w:t>.</w:t>
       </w:r>
     </w:p>
     <w:p>
@@ -18753,8 +19183,42 @@
           <w:sz w:val="24"/>
           <w:szCs w:val="24"/>
         </w:rPr>
-        <w:t xml:space="preserve">Crea la Boundary </w:t>
-      </w:r>
+        <w:t xml:space="preserve">Altrimenti, verrà creata la boundary </w:t>
+      </w:r>
+      <w:proofErr w:type="spellStart"/>
+      <w:r>
+        <w:rPr>
+          <w:rFonts w:ascii="Arial" w:hAnsi="Arial" w:cs="Arial"/>
+          <w:b/>
+          <w:bCs/>
+          <w:sz w:val="24"/>
+          <w:szCs w:val="24"/>
+        </w:rPr>
+        <w:t>schermataOrdine</w:t>
+      </w:r>
+      <w:proofErr w:type="spellEnd"/>
+      <w:r>
+        <w:rPr>
+          <w:rFonts w:ascii="Arial" w:hAnsi="Arial" w:cs="Arial"/>
+          <w:sz w:val="24"/>
+          <w:szCs w:val="24"/>
+        </w:rPr>
+        <w:t>.</w:t>
+      </w:r>
+    </w:p>
+    <w:p>
+      <w:pPr>
+        <w:pStyle w:val="Nessunaspaziatura"/>
+        <w:numPr>
+          <w:ilvl w:val="0"/>
+          <w:numId w:val="45"/>
+        </w:numPr>
+        <w:rPr>
+          <w:rFonts w:ascii="Arial" w:hAnsi="Arial" w:cs="Arial"/>
+          <w:sz w:val="24"/>
+          <w:szCs w:val="24"/>
+        </w:rPr>
+      </w:pPr>
       <w:proofErr w:type="spellStart"/>
       <w:proofErr w:type="gramStart"/>
       <w:r>
@@ -18765,7 +19229,7 @@
           <w:sz w:val="24"/>
           <w:szCs w:val="24"/>
         </w:rPr>
-        <w:t>ErroreRecupero</w:t>
+        <w:t>gestoreContratto</w:t>
       </w:r>
       <w:proofErr w:type="spellEnd"/>
       <w:proofErr w:type="gramEnd"/>
@@ -18775,7 +19239,7 @@
           <w:sz w:val="24"/>
           <w:szCs w:val="24"/>
         </w:rPr>
-        <w:t xml:space="preserve"> se si verificassero degli errori;</w:t>
+        <w:t>, in particolare:</w:t>
       </w:r>
     </w:p>
     <w:p>
@@ -18797,8 +19261,9 @@
           <w:sz w:val="24"/>
           <w:szCs w:val="24"/>
         </w:rPr>
-        <w:t xml:space="preserve">Crea la Boundary </w:t>
-      </w:r>
+        <w:t xml:space="preserve">Si interfaccia con </w:t>
+      </w:r>
+      <w:proofErr w:type="spellStart"/>
       <w:r>
         <w:rPr>
           <w:rFonts w:ascii="Arial" w:hAnsi="Arial" w:cs="Arial"/>
@@ -18807,8 +19272,40 @@
           <w:sz w:val="24"/>
           <w:szCs w:val="24"/>
         </w:rPr>
-        <w:t>Schermata_Conferma</w:t>
-      </w:r>
+        <w:t>DBMSBoundary</w:t>
+      </w:r>
+      <w:proofErr w:type="spellEnd"/>
+      <w:r>
+        <w:rPr>
+          <w:rFonts w:ascii="Arial" w:hAnsi="Arial" w:cs="Arial"/>
+          <w:sz w:val="24"/>
+          <w:szCs w:val="24"/>
+        </w:rPr>
+        <w:t xml:space="preserve"> per ottenere tutti i farmaci da contratto per quel relativo Farmacista che ha eseguito il login.</w:t>
+      </w:r>
+    </w:p>
+    <w:p>
+      <w:pPr>
+        <w:pStyle w:val="Nessunaspaziatura"/>
+        <w:numPr>
+          <w:ilvl w:val="1"/>
+          <w:numId w:val="45"/>
+        </w:numPr>
+        <w:rPr>
+          <w:rFonts w:ascii="Arial" w:hAnsi="Arial" w:cs="Arial"/>
+          <w:sz w:val="24"/>
+          <w:szCs w:val="24"/>
+        </w:rPr>
+      </w:pPr>
+      <w:r>
+        <w:rPr>
+          <w:rFonts w:ascii="Arial" w:hAnsi="Arial" w:cs="Arial"/>
+          <w:sz w:val="24"/>
+          <w:szCs w:val="24"/>
+        </w:rPr>
+        <w:t xml:space="preserve">Crea l’entity </w:t>
+      </w:r>
+      <w:proofErr w:type="spellStart"/>
       <w:r>
         <w:rPr>
           <w:rFonts w:ascii="Arial" w:hAnsi="Arial" w:cs="Arial"/>
@@ -18817,30 +19314,105 @@
           <w:sz w:val="24"/>
           <w:szCs w:val="24"/>
         </w:rPr>
-        <w:t xml:space="preserve"> </w:t>
-      </w:r>
-      <w:r>
-        <w:rPr>
-          <w:rFonts w:ascii="Arial" w:hAnsi="Arial" w:cs="Arial"/>
-          <w:sz w:val="24"/>
-          <w:szCs w:val="24"/>
-        </w:rPr>
-        <w:t>se il recupero è stato effettuato correttamente.</w:t>
+        <w:t>contrattoList</w:t>
+      </w:r>
+      <w:proofErr w:type="spellEnd"/>
+      <w:r>
+        <w:rPr>
+          <w:rFonts w:ascii="Arial" w:hAnsi="Arial" w:cs="Arial"/>
+          <w:sz w:val="24"/>
+          <w:szCs w:val="24"/>
+        </w:rPr>
+        <w:t>.</w:t>
       </w:r>
     </w:p>
     <w:p>
       <w:pPr>
         <w:pStyle w:val="Nessunaspaziatura"/>
-        <w:rPr>
-          <w:rFonts w:ascii="Arial" w:hAnsi="Arial" w:cs="Arial"/>
-          <w:sz w:val="24"/>
-          <w:szCs w:val="24"/>
-        </w:rPr>
-      </w:pPr>
+        <w:numPr>
+          <w:ilvl w:val="1"/>
+          <w:numId w:val="45"/>
+        </w:numPr>
+        <w:rPr>
+          <w:rFonts w:ascii="Arial" w:hAnsi="Arial" w:cs="Arial"/>
+          <w:sz w:val="24"/>
+          <w:szCs w:val="24"/>
+        </w:rPr>
+      </w:pPr>
+      <w:r>
+        <w:rPr>
+          <w:rFonts w:ascii="Arial" w:hAnsi="Arial" w:cs="Arial"/>
+          <w:sz w:val="24"/>
+          <w:szCs w:val="24"/>
+        </w:rPr>
+        <w:t xml:space="preserve">Crea la boundary </w:t>
+      </w:r>
+      <w:proofErr w:type="spellStart"/>
+      <w:r>
+        <w:rPr>
+          <w:rFonts w:ascii="Arial" w:hAnsi="Arial" w:cs="Arial"/>
+          <w:b/>
+          <w:bCs/>
+          <w:sz w:val="24"/>
+          <w:szCs w:val="24"/>
+        </w:rPr>
+        <w:t>schermataContratto</w:t>
+      </w:r>
+      <w:proofErr w:type="spellEnd"/>
+      <w:r>
+        <w:rPr>
+          <w:rFonts w:ascii="Arial" w:hAnsi="Arial" w:cs="Arial"/>
+          <w:sz w:val="24"/>
+          <w:szCs w:val="24"/>
+        </w:rPr>
+        <w:t>.</w:t>
+      </w:r>
     </w:p>
     <w:p>
       <w:pPr>
         <w:pStyle w:val="Nessunaspaziatura"/>
+        <w:numPr>
+          <w:ilvl w:val="1"/>
+          <w:numId w:val="45"/>
+        </w:numPr>
+        <w:rPr>
+          <w:rFonts w:ascii="Arial" w:hAnsi="Arial" w:cs="Arial"/>
+          <w:sz w:val="24"/>
+          <w:szCs w:val="24"/>
+        </w:rPr>
+      </w:pPr>
+      <w:r>
+        <w:rPr>
+          <w:rFonts w:ascii="Arial" w:hAnsi="Arial" w:cs="Arial"/>
+          <w:sz w:val="24"/>
+          <w:szCs w:val="24"/>
+        </w:rPr>
+        <w:t xml:space="preserve">Crea la boundary </w:t>
+      </w:r>
+      <w:proofErr w:type="spellStart"/>
+      <w:r>
+        <w:rPr>
+          <w:rFonts w:ascii="Arial" w:hAnsi="Arial" w:cs="Arial"/>
+          <w:b/>
+          <w:bCs/>
+          <w:sz w:val="24"/>
+          <w:szCs w:val="24"/>
+        </w:rPr>
+        <w:t>SchermataConferma</w:t>
+      </w:r>
+      <w:proofErr w:type="spellEnd"/>
+      <w:r>
+        <w:rPr>
+          <w:rFonts w:ascii="Arial" w:hAnsi="Arial" w:cs="Arial"/>
+          <w:sz w:val="24"/>
+          <w:szCs w:val="24"/>
+        </w:rPr>
+        <w:t>.</w:t>
+      </w:r>
+    </w:p>
+    <w:p>
+      <w:pPr>
+        <w:pStyle w:val="Nessunaspaziatura"/>
         <w:rPr>
           <w:rFonts w:ascii="Arial" w:hAnsi="Arial" w:cs="Arial"/>
           <w:i/>
@@ -18849,7 +19421,10 @@
           <w:szCs w:val="24"/>
         </w:rPr>
       </w:pPr>
-      <w:r>
+    </w:p>
+    <w:p>
+      <w:pPr>
+        <w:pStyle w:val="Nessunaspaziatura"/>
         <w:rPr>
           <w:rFonts w:ascii="Arial" w:hAnsi="Arial" w:cs="Arial"/>
           <w:i/>
@@ -18857,6 +19432,28 @@
           <w:sz w:val="24"/>
           <w:szCs w:val="24"/>
         </w:rPr>
+      </w:pPr>
+    </w:p>
+    <w:p>
+      <w:pPr>
+        <w:pStyle w:val="Nessunaspaziatura"/>
+        <w:rPr>
+          <w:rFonts w:ascii="Arial" w:hAnsi="Arial" w:cs="Arial"/>
+          <w:i/>
+          <w:iCs/>
+          <w:sz w:val="24"/>
+          <w:szCs w:val="24"/>
+        </w:rPr>
+      </w:pPr>
+      <w:r>
+        <w:rPr>
+          <w:rFonts w:ascii="Arial" w:hAnsi="Arial" w:cs="Arial"/>
+          <w:i/>
+          <w:iCs/>
+          <w:sz w:val="24"/>
+          <w:szCs w:val="24"/>
+        </w:rPr>
+        <w:lastRenderedPageBreak/>
         <w:t xml:space="preserve">Gestione </w:t>
       </w:r>
       <w:r>
@@ -18985,18 +19582,9 @@
           <w:sz w:val="24"/>
           <w:szCs w:val="24"/>
         </w:rPr>
-        <w:t>C</w:t>
-      </w:r>
-      <w:r>
-        <w:rPr>
-          <w:rFonts w:ascii="Arial" w:hAnsi="Arial" w:cs="Arial"/>
-          <w:sz w:val="24"/>
-          <w:szCs w:val="24"/>
-        </w:rPr>
-        <w:t xml:space="preserve">rea una boundary </w:t>
+        <w:t xml:space="preserve">Si interfaccia con </w:t>
       </w:r>
       <w:proofErr w:type="spellStart"/>
-      <w:proofErr w:type="gramStart"/>
       <w:r>
         <w:rPr>
           <w:rFonts w:ascii="Arial" w:hAnsi="Arial" w:cs="Arial"/>
@@ -19005,25 +19593,26 @@
           <w:sz w:val="24"/>
           <w:szCs w:val="24"/>
         </w:rPr>
-        <w:t>SchermataConferma</w:t>
+        <w:t>DBMSBoundary</w:t>
       </w:r>
       <w:proofErr w:type="spellEnd"/>
-      <w:proofErr w:type="gramEnd"/>
-      <w:r>
-        <w:rPr>
-          <w:rFonts w:ascii="Arial" w:hAnsi="Arial" w:cs="Arial"/>
-          <w:sz w:val="24"/>
-          <w:szCs w:val="24"/>
-        </w:rPr>
-        <w:t xml:space="preserve"> e verrà cambiato lo stato dell’ordine</w:t>
-      </w:r>
-      <w:r>
-        <w:rPr>
-          <w:rFonts w:ascii="Arial" w:hAnsi="Arial" w:cs="Arial"/>
-          <w:sz w:val="24"/>
-          <w:szCs w:val="24"/>
-        </w:rPr>
-        <w:t>, se le credenziali risultano essere corrette.</w:t>
+      <w:r>
+        <w:rPr>
+          <w:rFonts w:ascii="Arial" w:hAnsi="Arial" w:cs="Arial"/>
+          <w:b/>
+          <w:bCs/>
+          <w:sz w:val="24"/>
+          <w:szCs w:val="24"/>
+        </w:rPr>
+        <w:t xml:space="preserve"> </w:t>
+      </w:r>
+      <w:r>
+        <w:rPr>
+          <w:rFonts w:ascii="Arial" w:hAnsi="Arial" w:cs="Arial"/>
+          <w:sz w:val="24"/>
+          <w:szCs w:val="24"/>
+        </w:rPr>
+        <w:t>per verificare se le credenziali inserite da parte del Farmacista esistono e se, effettivamente, corrisponde alla stessa persona che ha effettuato l’ordine.</w:t>
       </w:r>
     </w:p>
     <w:p>
@@ -19045,15 +19634,31 @@
           <w:sz w:val="24"/>
           <w:szCs w:val="24"/>
         </w:rPr>
-        <w:t>Crea una</w:t>
-      </w:r>
-      <w:r>
-        <w:rPr>
-          <w:rFonts w:ascii="Arial" w:hAnsi="Arial" w:cs="Arial"/>
-          <w:sz w:val="24"/>
-          <w:szCs w:val="24"/>
-        </w:rPr>
-        <w:t xml:space="preserve"> boundary </w:t>
+        <w:t>Se la condizione è vera, verrà c</w:t>
+      </w:r>
+      <w:r>
+        <w:rPr>
+          <w:rFonts w:ascii="Arial" w:hAnsi="Arial" w:cs="Arial"/>
+          <w:sz w:val="24"/>
+          <w:szCs w:val="24"/>
+        </w:rPr>
+        <w:t>rea</w:t>
+      </w:r>
+      <w:r>
+        <w:rPr>
+          <w:rFonts w:ascii="Arial" w:hAnsi="Arial" w:cs="Arial"/>
+          <w:sz w:val="24"/>
+          <w:szCs w:val="24"/>
+        </w:rPr>
+        <w:t>ta</w:t>
+      </w:r>
+      <w:r>
+        <w:rPr>
+          <w:rFonts w:ascii="Arial" w:hAnsi="Arial" w:cs="Arial"/>
+          <w:sz w:val="24"/>
+          <w:szCs w:val="24"/>
+        </w:rPr>
+        <w:t xml:space="preserve"> una boundary </w:t>
       </w:r>
       <w:proofErr w:type="spellStart"/>
       <w:proofErr w:type="gramStart"/>
@@ -19065,7 +19670,7 @@
           <w:sz w:val="24"/>
           <w:szCs w:val="24"/>
         </w:rPr>
-        <w:t>ErroreCredenziali</w:t>
+        <w:t>SchermataConferma</w:t>
       </w:r>
       <w:proofErr w:type="spellEnd"/>
       <w:proofErr w:type="gramEnd"/>
@@ -19075,48 +19680,83 @@
           <w:sz w:val="24"/>
           <w:szCs w:val="24"/>
         </w:rPr>
-        <w:t xml:space="preserve"> ogni volta che il Farmacista inserisce le credenziali errati.</w:t>
+        <w:t xml:space="preserve"> </w:t>
+      </w:r>
+      <w:r>
+        <w:rPr>
+          <w:rFonts w:ascii="Arial" w:hAnsi="Arial" w:cs="Arial"/>
+          <w:sz w:val="24"/>
+          <w:szCs w:val="24"/>
+        </w:rPr>
+        <w:t>e lo stato dell’ordine verrà modificato</w:t>
+      </w:r>
+      <w:r>
+        <w:rPr>
+          <w:rFonts w:ascii="Arial" w:hAnsi="Arial" w:cs="Arial"/>
+          <w:sz w:val="24"/>
+          <w:szCs w:val="24"/>
+        </w:rPr>
+        <w:t>.</w:t>
       </w:r>
     </w:p>
     <w:p>
       <w:pPr>
         <w:pStyle w:val="Nessunaspaziatura"/>
-        <w:ind w:left="1440"/>
-        <w:rPr>
-          <w:rFonts w:ascii="Arial" w:hAnsi="Arial" w:cs="Arial"/>
-          <w:sz w:val="24"/>
-          <w:szCs w:val="24"/>
-        </w:rPr>
-      </w:pPr>
-    </w:p>
-    <w:p>
-      <w:pPr>
-        <w:pStyle w:val="Nessunaspaziatura"/>
-        <w:outlineLvl w:val="1"/>
-        <w:rPr>
-          <w:rFonts w:ascii="Arial" w:hAnsi="Arial" w:cs="Arial"/>
-          <w:color w:val="2F5496"/>
-          <w:sz w:val="32"/>
-          <w:szCs w:val="32"/>
-        </w:rPr>
-      </w:pPr>
-      <w:r>
-        <w:rPr>
-          <w:rFonts w:ascii="Arial" w:hAnsi="Arial" w:cs="Arial"/>
-          <w:color w:val="2F5496"/>
-          <w:sz w:val="32"/>
-          <w:szCs w:val="32"/>
-        </w:rPr>
-        <w:t xml:space="preserve">Oggetti </w:t>
-      </w:r>
-      <w:r>
-        <w:rPr>
-          <w:rFonts w:ascii="Arial" w:hAnsi="Arial" w:cs="Arial"/>
-          <w:color w:val="2F5496"/>
-          <w:sz w:val="32"/>
-          <w:szCs w:val="32"/>
-        </w:rPr>
-        <w:t>Entity</w:t>
+        <w:numPr>
+          <w:ilvl w:val="1"/>
+          <w:numId w:val="45"/>
+        </w:numPr>
+        <w:rPr>
+          <w:rFonts w:ascii="Arial" w:hAnsi="Arial" w:cs="Arial"/>
+          <w:sz w:val="24"/>
+          <w:szCs w:val="24"/>
+        </w:rPr>
+      </w:pPr>
+      <w:r>
+        <w:rPr>
+          <w:rFonts w:ascii="Arial" w:hAnsi="Arial" w:cs="Arial"/>
+          <w:sz w:val="24"/>
+          <w:szCs w:val="24"/>
+        </w:rPr>
+        <w:t>Altrimenti, verrà creata</w:t>
+      </w:r>
+      <w:r>
+        <w:rPr>
+          <w:rFonts w:ascii="Arial" w:hAnsi="Arial" w:cs="Arial"/>
+          <w:sz w:val="24"/>
+          <w:szCs w:val="24"/>
+        </w:rPr>
+        <w:t xml:space="preserve"> una</w:t>
+      </w:r>
+      <w:r>
+        <w:rPr>
+          <w:rFonts w:ascii="Arial" w:hAnsi="Arial" w:cs="Arial"/>
+          <w:sz w:val="24"/>
+          <w:szCs w:val="24"/>
+        </w:rPr>
+        <w:t xml:space="preserve"> boundary </w:t>
+      </w:r>
+      <w:proofErr w:type="spellStart"/>
+      <w:proofErr w:type="gramStart"/>
+      <w:r>
+        <w:rPr>
+          <w:rFonts w:ascii="Arial" w:hAnsi="Arial" w:cs="Arial"/>
+          <w:b/>
+          <w:bCs/>
+          <w:sz w:val="24"/>
+          <w:szCs w:val="24"/>
+        </w:rPr>
+        <w:t>ErroreCredenziali</w:t>
+      </w:r>
+      <w:proofErr w:type="spellEnd"/>
+      <w:proofErr w:type="gramEnd"/>
+      <w:r>
+        <w:rPr>
+          <w:rFonts w:ascii="Arial" w:hAnsi="Arial" w:cs="Arial"/>
+          <w:sz w:val="24"/>
+          <w:szCs w:val="24"/>
+        </w:rPr>
+        <w:t xml:space="preserve"> ogni volta che il Farmacista inserisce credenziali errati.</w:t>
       </w:r>
     </w:p>
     <w:p>
@@ -19132,6 +19772,8 @@
           <w:szCs w:val="24"/>
         </w:rPr>
       </w:pPr>
+      <w:proofErr w:type="spellStart"/>
+      <w:proofErr w:type="gramStart"/>
       <w:r>
         <w:rPr>
           <w:rFonts w:ascii="Arial" w:hAnsi="Arial" w:cs="Arial"/>
@@ -19140,15 +19782,199 @@
           <w:sz w:val="24"/>
           <w:szCs w:val="24"/>
         </w:rPr>
-        <w:t>User</w:t>
-      </w:r>
-      <w:r>
-        <w:rPr>
-          <w:rFonts w:ascii="Arial" w:hAnsi="Arial" w:cs="Arial"/>
-          <w:sz w:val="24"/>
-          <w:szCs w:val="24"/>
-        </w:rPr>
-        <w:t>: entità che memorizza i dati di un utente, in particolare nome, cognome, e-mail e password.</w:t>
+        <w:t>gestoreConsegna</w:t>
+      </w:r>
+      <w:proofErr w:type="spellEnd"/>
+      <w:proofErr w:type="gramEnd"/>
+      <w:r>
+        <w:rPr>
+          <w:rFonts w:ascii="Arial" w:hAnsi="Arial" w:cs="Arial"/>
+          <w:sz w:val="24"/>
+          <w:szCs w:val="24"/>
+        </w:rPr>
+        <w:t>, in particolare:</w:t>
+      </w:r>
+    </w:p>
+    <w:p>
+      <w:pPr>
+        <w:pStyle w:val="Nessunaspaziatura"/>
+        <w:numPr>
+          <w:ilvl w:val="1"/>
+          <w:numId w:val="45"/>
+        </w:numPr>
+        <w:rPr>
+          <w:rFonts w:ascii="Arial" w:hAnsi="Arial" w:cs="Arial"/>
+          <w:sz w:val="24"/>
+          <w:szCs w:val="24"/>
+        </w:rPr>
+      </w:pPr>
+      <w:r>
+        <w:rPr>
+          <w:rFonts w:ascii="Arial" w:hAnsi="Arial" w:cs="Arial"/>
+          <w:sz w:val="24"/>
+          <w:szCs w:val="24"/>
+        </w:rPr>
+        <w:t xml:space="preserve">Si interfaccia con </w:t>
+      </w:r>
+      <w:proofErr w:type="spellStart"/>
+      <w:r>
+        <w:rPr>
+          <w:rFonts w:ascii="Arial" w:hAnsi="Arial" w:cs="Arial"/>
+          <w:b/>
+          <w:bCs/>
+          <w:sz w:val="24"/>
+          <w:szCs w:val="24"/>
+        </w:rPr>
+        <w:t>DBMSBoundary</w:t>
+      </w:r>
+      <w:proofErr w:type="spellEnd"/>
+      <w:r>
+        <w:rPr>
+          <w:rFonts w:ascii="Arial" w:hAnsi="Arial" w:cs="Arial"/>
+          <w:b/>
+          <w:bCs/>
+          <w:sz w:val="24"/>
+          <w:szCs w:val="24"/>
+        </w:rPr>
+        <w:t xml:space="preserve"> </w:t>
+      </w:r>
+      <w:r>
+        <w:rPr>
+          <w:rFonts w:ascii="Arial" w:hAnsi="Arial" w:cs="Arial"/>
+          <w:sz w:val="24"/>
+          <w:szCs w:val="24"/>
+        </w:rPr>
+        <w:t>per verificare se esiste almeno un ordine che sia disponibile per la consegna.</w:t>
+      </w:r>
+    </w:p>
+    <w:p>
+      <w:pPr>
+        <w:pStyle w:val="Nessunaspaziatura"/>
+        <w:numPr>
+          <w:ilvl w:val="1"/>
+          <w:numId w:val="45"/>
+        </w:numPr>
+        <w:rPr>
+          <w:rFonts w:ascii="Arial" w:hAnsi="Arial" w:cs="Arial"/>
+          <w:sz w:val="24"/>
+          <w:szCs w:val="24"/>
+        </w:rPr>
+      </w:pPr>
+      <w:r>
+        <w:rPr>
+          <w:rFonts w:ascii="Arial" w:hAnsi="Arial" w:cs="Arial"/>
+          <w:sz w:val="24"/>
+          <w:szCs w:val="24"/>
+        </w:rPr>
+        <w:t>Se la condizione è vera, verrà creata</w:t>
+      </w:r>
+      <w:r>
+        <w:rPr>
+          <w:rFonts w:ascii="Arial" w:hAnsi="Arial" w:cs="Arial"/>
+          <w:sz w:val="24"/>
+          <w:szCs w:val="24"/>
+        </w:rPr>
+        <w:t xml:space="preserve"> la boundary </w:t>
+      </w:r>
+      <w:proofErr w:type="spellStart"/>
+      <w:r>
+        <w:rPr>
+          <w:rFonts w:ascii="Arial" w:hAnsi="Arial" w:cs="Arial"/>
+          <w:b/>
+          <w:bCs/>
+          <w:sz w:val="24"/>
+          <w:szCs w:val="24"/>
+        </w:rPr>
+        <w:t>schermataOrdineAssegnato</w:t>
+      </w:r>
+      <w:proofErr w:type="spellEnd"/>
+      <w:r>
+        <w:rPr>
+          <w:rFonts w:ascii="Arial" w:hAnsi="Arial" w:cs="Arial"/>
+          <w:sz w:val="24"/>
+          <w:szCs w:val="24"/>
+        </w:rPr>
+        <w:t>, dove verrà mostrato l’ordine assegnato dal sistema.</w:t>
+      </w:r>
+      <w:r>
+        <w:rPr>
+          <w:rFonts w:ascii="Arial" w:hAnsi="Arial" w:cs="Arial"/>
+          <w:sz w:val="24"/>
+          <w:szCs w:val="24"/>
+        </w:rPr>
+        <w:t xml:space="preserve"> Successivamente, verrà aggiornato lo stato “Occupato” del Fattorino e rimarrà tale finché non avrà effettuato la consegna.</w:t>
+      </w:r>
+    </w:p>
+    <w:p>
+      <w:pPr>
+        <w:pStyle w:val="Nessunaspaziatura"/>
+        <w:numPr>
+          <w:ilvl w:val="1"/>
+          <w:numId w:val="45"/>
+        </w:numPr>
+        <w:rPr>
+          <w:rFonts w:ascii="Arial" w:hAnsi="Arial" w:cs="Arial"/>
+          <w:sz w:val="24"/>
+          <w:szCs w:val="24"/>
+        </w:rPr>
+      </w:pPr>
+      <w:r>
+        <w:rPr>
+          <w:rFonts w:ascii="Arial" w:hAnsi="Arial" w:cs="Arial"/>
+          <w:sz w:val="24"/>
+          <w:szCs w:val="24"/>
+        </w:rPr>
+        <w:t xml:space="preserve">Altrimenti, verrà creata una boundary chiamata </w:t>
+      </w:r>
+      <w:proofErr w:type="spellStart"/>
+      <w:r>
+        <w:rPr>
+          <w:rFonts w:ascii="Arial" w:hAnsi="Arial" w:cs="Arial"/>
+          <w:b/>
+          <w:bCs/>
+          <w:sz w:val="24"/>
+          <w:szCs w:val="24"/>
+        </w:rPr>
+        <w:t>AlertNienteOrdini</w:t>
+      </w:r>
+      <w:proofErr w:type="spellEnd"/>
+      <w:r>
+        <w:rPr>
+          <w:rFonts w:ascii="Arial" w:hAnsi="Arial" w:cs="Arial"/>
+          <w:sz w:val="24"/>
+          <w:szCs w:val="24"/>
+        </w:rPr>
+        <w:t>.</w:t>
+      </w:r>
+    </w:p>
+    <w:p>
+      <w:pPr>
+        <w:pStyle w:val="Nessunaspaziatura"/>
+        <w:outlineLvl w:val="1"/>
+        <w:rPr>
+          <w:rFonts w:ascii="Arial" w:hAnsi="Arial" w:cs="Arial"/>
+          <w:color w:val="2F5496"/>
+          <w:sz w:val="32"/>
+          <w:szCs w:val="32"/>
+        </w:rPr>
+      </w:pPr>
+      <w:r>
+        <w:rPr>
+          <w:rFonts w:ascii="Arial" w:hAnsi="Arial" w:cs="Arial"/>
+          <w:color w:val="2F5496"/>
+          <w:sz w:val="32"/>
+          <w:szCs w:val="32"/>
+        </w:rPr>
+        <w:t xml:space="preserve">Oggetti </w:t>
+      </w:r>
+      <w:r>
+        <w:rPr>
+          <w:rFonts w:ascii="Arial" w:hAnsi="Arial" w:cs="Arial"/>
+          <w:color w:val="2F5496"/>
+          <w:sz w:val="32"/>
+          <w:szCs w:val="32"/>
+        </w:rPr>
+        <w:t>Entity</w:t>
       </w:r>
     </w:p>
     <w:p>
@@ -19164,6 +19990,530 @@
           <w:szCs w:val="24"/>
         </w:rPr>
       </w:pPr>
+      <w:r>
+        <w:rPr>
+          <w:rFonts w:ascii="Arial" w:hAnsi="Arial" w:cs="Arial"/>
+          <w:b/>
+          <w:bCs/>
+          <w:sz w:val="24"/>
+          <w:szCs w:val="24"/>
+        </w:rPr>
+        <w:t>User</w:t>
+      </w:r>
+      <w:r>
+        <w:rPr>
+          <w:rFonts w:ascii="Arial" w:hAnsi="Arial" w:cs="Arial"/>
+          <w:sz w:val="24"/>
+          <w:szCs w:val="24"/>
+        </w:rPr>
+        <w:t>: entità che memorizza i dati di un utente, in particolare nome, cognome, e-mail e password.</w:t>
+      </w:r>
+    </w:p>
+    <w:p>
+      <w:pPr>
+        <w:pStyle w:val="Nessunaspaziatura"/>
+        <w:numPr>
+          <w:ilvl w:val="0"/>
+          <w:numId w:val="45"/>
+        </w:numPr>
+        <w:rPr>
+          <w:rFonts w:ascii="Arial" w:hAnsi="Arial" w:cs="Arial"/>
+          <w:sz w:val="24"/>
+          <w:szCs w:val="24"/>
+        </w:rPr>
+      </w:pPr>
+      <w:proofErr w:type="spellStart"/>
+      <w:r>
+        <w:rPr>
+          <w:rFonts w:ascii="Arial" w:hAnsi="Arial" w:cs="Arial"/>
+          <w:b/>
+          <w:bCs/>
+          <w:sz w:val="24"/>
+          <w:szCs w:val="24"/>
+        </w:rPr>
+        <w:t>CaricoList</w:t>
+      </w:r>
+      <w:proofErr w:type="spellEnd"/>
+      <w:r>
+        <w:rPr>
+          <w:rFonts w:ascii="Arial" w:hAnsi="Arial" w:cs="Arial"/>
+          <w:sz w:val="24"/>
+          <w:szCs w:val="24"/>
+        </w:rPr>
+        <w:t xml:space="preserve">: entità che memorizza </w:t>
+      </w:r>
+      <w:r>
+        <w:rPr>
+          <w:rFonts w:ascii="Arial" w:hAnsi="Arial" w:cs="Arial"/>
+          <w:sz w:val="24"/>
+          <w:szCs w:val="24"/>
+        </w:rPr>
+        <w:t xml:space="preserve">le informazioni relative alla consegna da effettuare da parte del Fattorino, in particolare </w:t>
+      </w:r>
+      <w:proofErr w:type="spellStart"/>
+      <w:r>
+        <w:rPr>
+          <w:rFonts w:ascii="Arial" w:hAnsi="Arial" w:cs="Arial"/>
+          <w:sz w:val="24"/>
+          <w:szCs w:val="24"/>
+        </w:rPr>
+        <w:t>idOrdine</w:t>
+      </w:r>
+      <w:proofErr w:type="spellEnd"/>
+      <w:r>
+        <w:rPr>
+          <w:rFonts w:ascii="Arial" w:hAnsi="Arial" w:cs="Arial"/>
+          <w:sz w:val="24"/>
+          <w:szCs w:val="24"/>
+        </w:rPr>
+        <w:t>, nome e indirizzo.</w:t>
+      </w:r>
+    </w:p>
+    <w:p>
+      <w:pPr>
+        <w:pStyle w:val="Nessunaspaziatura"/>
+        <w:numPr>
+          <w:ilvl w:val="0"/>
+          <w:numId w:val="45"/>
+        </w:numPr>
+        <w:rPr>
+          <w:rFonts w:ascii="Arial" w:hAnsi="Arial" w:cs="Arial"/>
+          <w:sz w:val="24"/>
+          <w:szCs w:val="24"/>
+        </w:rPr>
+      </w:pPr>
+      <w:proofErr w:type="spellStart"/>
+      <w:r>
+        <w:rPr>
+          <w:rFonts w:ascii="Arial" w:hAnsi="Arial" w:cs="Arial"/>
+          <w:b/>
+          <w:bCs/>
+          <w:sz w:val="24"/>
+          <w:szCs w:val="24"/>
+        </w:rPr>
+        <w:t>CatalogoList</w:t>
+      </w:r>
+      <w:proofErr w:type="spellEnd"/>
+      <w:r>
+        <w:rPr>
+          <w:rFonts w:ascii="Arial" w:hAnsi="Arial" w:cs="Arial"/>
+          <w:sz w:val="24"/>
+          <w:szCs w:val="24"/>
+        </w:rPr>
+        <w:t xml:space="preserve">: entità che memorizza le informazioni relative ai farmaci non da banco presenti in Azienda, in particolare </w:t>
+      </w:r>
+      <w:proofErr w:type="spellStart"/>
+      <w:r>
+        <w:rPr>
+          <w:rFonts w:ascii="Arial" w:hAnsi="Arial" w:cs="Arial"/>
+          <w:sz w:val="24"/>
+          <w:szCs w:val="24"/>
+        </w:rPr>
+        <w:t>idFarmaco</w:t>
+      </w:r>
+      <w:proofErr w:type="spellEnd"/>
+      <w:r>
+        <w:rPr>
+          <w:rFonts w:ascii="Arial" w:hAnsi="Arial" w:cs="Arial"/>
+          <w:sz w:val="24"/>
+          <w:szCs w:val="24"/>
+        </w:rPr>
+        <w:t xml:space="preserve">, </w:t>
+      </w:r>
+      <w:proofErr w:type="spellStart"/>
+      <w:r>
+        <w:rPr>
+          <w:rFonts w:ascii="Arial" w:hAnsi="Arial" w:cs="Arial"/>
+          <w:sz w:val="24"/>
+          <w:szCs w:val="24"/>
+        </w:rPr>
+        <w:t>Nome</w:t>
+      </w:r>
+      <w:r>
+        <w:rPr>
+          <w:rFonts w:ascii="Arial" w:hAnsi="Arial" w:cs="Arial"/>
+          <w:sz w:val="24"/>
+          <w:szCs w:val="24"/>
+        </w:rPr>
+        <w:t>Farmaco</w:t>
+      </w:r>
+      <w:proofErr w:type="spellEnd"/>
+      <w:r>
+        <w:rPr>
+          <w:rFonts w:ascii="Arial" w:hAnsi="Arial" w:cs="Arial"/>
+          <w:sz w:val="24"/>
+          <w:szCs w:val="24"/>
+        </w:rPr>
+        <w:t xml:space="preserve">, </w:t>
+      </w:r>
+      <w:proofErr w:type="spellStart"/>
+      <w:r>
+        <w:rPr>
+          <w:rFonts w:ascii="Arial" w:hAnsi="Arial" w:cs="Arial"/>
+          <w:sz w:val="24"/>
+          <w:szCs w:val="24"/>
+        </w:rPr>
+        <w:t>Principio</w:t>
+      </w:r>
+      <w:r>
+        <w:rPr>
+          <w:rFonts w:ascii="Arial" w:hAnsi="Arial" w:cs="Arial"/>
+          <w:sz w:val="24"/>
+          <w:szCs w:val="24"/>
+        </w:rPr>
+        <w:t>Farmaco</w:t>
+      </w:r>
+      <w:proofErr w:type="spellEnd"/>
+      <w:r>
+        <w:rPr>
+          <w:rFonts w:ascii="Arial" w:hAnsi="Arial" w:cs="Arial"/>
+          <w:sz w:val="24"/>
+          <w:szCs w:val="24"/>
+        </w:rPr>
+        <w:t xml:space="preserve">, </w:t>
+      </w:r>
+      <w:proofErr w:type="spellStart"/>
+      <w:r>
+        <w:rPr>
+          <w:rFonts w:ascii="Arial" w:hAnsi="Arial" w:cs="Arial"/>
+          <w:sz w:val="24"/>
+          <w:szCs w:val="24"/>
+        </w:rPr>
+        <w:t>Scadenza</w:t>
+      </w:r>
+      <w:r>
+        <w:rPr>
+          <w:rFonts w:ascii="Arial" w:hAnsi="Arial" w:cs="Arial"/>
+          <w:sz w:val="24"/>
+          <w:szCs w:val="24"/>
+        </w:rPr>
+        <w:t>Farmaco</w:t>
+      </w:r>
+      <w:proofErr w:type="spellEnd"/>
+      <w:r>
+        <w:rPr>
+          <w:rFonts w:ascii="Arial" w:hAnsi="Arial" w:cs="Arial"/>
+          <w:sz w:val="24"/>
+          <w:szCs w:val="24"/>
+        </w:rPr>
+        <w:t>, Disponibili, Quantit</w:t>
+      </w:r>
+      <w:r>
+        <w:rPr>
+          <w:rFonts w:ascii="Arial" w:hAnsi="Arial" w:cs="Arial"/>
+          <w:sz w:val="24"/>
+          <w:szCs w:val="24"/>
+        </w:rPr>
+        <w:t>à</w:t>
+      </w:r>
+      <w:r>
+        <w:rPr>
+          <w:rFonts w:ascii="Arial" w:hAnsi="Arial" w:cs="Arial"/>
+          <w:sz w:val="24"/>
+          <w:szCs w:val="24"/>
+        </w:rPr>
+        <w:t>.</w:t>
+      </w:r>
+    </w:p>
+    <w:p>
+      <w:pPr>
+        <w:pStyle w:val="Nessunaspaziatura"/>
+        <w:numPr>
+          <w:ilvl w:val="0"/>
+          <w:numId w:val="45"/>
+        </w:numPr>
+        <w:rPr>
+          <w:rFonts w:ascii="Arial" w:hAnsi="Arial" w:cs="Arial"/>
+          <w:sz w:val="24"/>
+          <w:szCs w:val="24"/>
+        </w:rPr>
+      </w:pPr>
+      <w:proofErr w:type="spellStart"/>
+      <w:r>
+        <w:rPr>
+          <w:rFonts w:ascii="Arial" w:hAnsi="Arial" w:cs="Arial"/>
+          <w:b/>
+          <w:bCs/>
+          <w:sz w:val="24"/>
+          <w:szCs w:val="24"/>
+        </w:rPr>
+        <w:t>ContrattoList</w:t>
+      </w:r>
+      <w:proofErr w:type="spellEnd"/>
+      <w:r>
+        <w:rPr>
+          <w:rFonts w:ascii="Arial" w:hAnsi="Arial" w:cs="Arial"/>
+          <w:sz w:val="24"/>
+          <w:szCs w:val="24"/>
+        </w:rPr>
+        <w:t xml:space="preserve">: entità che memorizza le informazioni relative ai farmaci da contratto, in particolare </w:t>
+      </w:r>
+      <w:proofErr w:type="spellStart"/>
+      <w:r>
+        <w:rPr>
+          <w:rFonts w:ascii="Arial" w:hAnsi="Arial" w:cs="Arial"/>
+          <w:sz w:val="24"/>
+          <w:szCs w:val="24"/>
+        </w:rPr>
+        <w:t>nomeFarmaco</w:t>
+      </w:r>
+      <w:proofErr w:type="spellEnd"/>
+      <w:r>
+        <w:rPr>
+          <w:rFonts w:ascii="Arial" w:hAnsi="Arial" w:cs="Arial"/>
+          <w:sz w:val="24"/>
+          <w:szCs w:val="24"/>
+        </w:rPr>
+        <w:t xml:space="preserve">, </w:t>
+      </w:r>
+      <w:proofErr w:type="spellStart"/>
+      <w:r>
+        <w:rPr>
+          <w:rFonts w:ascii="Arial" w:hAnsi="Arial" w:cs="Arial"/>
+          <w:sz w:val="24"/>
+          <w:szCs w:val="24"/>
+        </w:rPr>
+        <w:t>principioAttivo</w:t>
+      </w:r>
+      <w:proofErr w:type="spellEnd"/>
+      <w:r>
+        <w:rPr>
+          <w:rFonts w:ascii="Arial" w:hAnsi="Arial" w:cs="Arial"/>
+          <w:sz w:val="24"/>
+          <w:szCs w:val="24"/>
+        </w:rPr>
+        <w:t xml:space="preserve">, </w:t>
+      </w:r>
+      <w:proofErr w:type="spellStart"/>
+      <w:r>
+        <w:rPr>
+          <w:rFonts w:ascii="Arial" w:hAnsi="Arial" w:cs="Arial"/>
+          <w:sz w:val="24"/>
+          <w:szCs w:val="24"/>
+        </w:rPr>
+        <w:t>quantitaAttuale</w:t>
+      </w:r>
+      <w:proofErr w:type="spellEnd"/>
+      <w:r>
+        <w:rPr>
+          <w:rFonts w:ascii="Arial" w:hAnsi="Arial" w:cs="Arial"/>
+          <w:sz w:val="24"/>
+          <w:szCs w:val="24"/>
+        </w:rPr>
+        <w:t xml:space="preserve">, </w:t>
+      </w:r>
+      <w:proofErr w:type="spellStart"/>
+      <w:r>
+        <w:rPr>
+          <w:rFonts w:ascii="Arial" w:hAnsi="Arial" w:cs="Arial"/>
+          <w:sz w:val="24"/>
+          <w:szCs w:val="24"/>
+        </w:rPr>
+        <w:t>periodoAttuale</w:t>
+      </w:r>
+      <w:proofErr w:type="spellEnd"/>
+      <w:r>
+        <w:rPr>
+          <w:rFonts w:ascii="Arial" w:hAnsi="Arial" w:cs="Arial"/>
+          <w:sz w:val="24"/>
+          <w:szCs w:val="24"/>
+        </w:rPr>
+        <w:t xml:space="preserve">, </w:t>
+      </w:r>
+      <w:proofErr w:type="spellStart"/>
+      <w:r>
+        <w:rPr>
+          <w:rFonts w:ascii="Arial" w:hAnsi="Arial" w:cs="Arial"/>
+          <w:sz w:val="24"/>
+          <w:szCs w:val="24"/>
+        </w:rPr>
+        <w:t>quantitaNuova</w:t>
+      </w:r>
+      <w:proofErr w:type="spellEnd"/>
+      <w:r>
+        <w:rPr>
+          <w:rFonts w:ascii="Arial" w:hAnsi="Arial" w:cs="Arial"/>
+          <w:sz w:val="24"/>
+          <w:szCs w:val="24"/>
+        </w:rPr>
+        <w:t xml:space="preserve">, </w:t>
+      </w:r>
+      <w:proofErr w:type="spellStart"/>
+      <w:r>
+        <w:rPr>
+          <w:rFonts w:ascii="Arial" w:hAnsi="Arial" w:cs="Arial"/>
+          <w:sz w:val="24"/>
+          <w:szCs w:val="24"/>
+        </w:rPr>
+        <w:t>periodoNuova</w:t>
+      </w:r>
+      <w:proofErr w:type="spellEnd"/>
+      <w:r>
+        <w:rPr>
+          <w:rFonts w:ascii="Arial" w:hAnsi="Arial" w:cs="Arial"/>
+          <w:sz w:val="24"/>
+          <w:szCs w:val="24"/>
+        </w:rPr>
+        <w:t>.</w:t>
+      </w:r>
+    </w:p>
+    <w:p>
+      <w:pPr>
+        <w:pStyle w:val="Nessunaspaziatura"/>
+        <w:numPr>
+          <w:ilvl w:val="0"/>
+          <w:numId w:val="45"/>
+        </w:numPr>
+        <w:rPr>
+          <w:rFonts w:ascii="Arial" w:hAnsi="Arial" w:cs="Arial"/>
+          <w:sz w:val="24"/>
+          <w:szCs w:val="24"/>
+        </w:rPr>
+      </w:pPr>
+      <w:r>
+        <w:rPr>
+          <w:rFonts w:ascii="Arial" w:hAnsi="Arial" w:cs="Arial"/>
+          <w:b/>
+          <w:bCs/>
+          <w:sz w:val="24"/>
+          <w:szCs w:val="24"/>
+        </w:rPr>
+        <w:t>Ordine</w:t>
+      </w:r>
+      <w:r>
+        <w:rPr>
+          <w:rFonts w:ascii="Arial" w:hAnsi="Arial" w:cs="Arial"/>
+          <w:sz w:val="24"/>
+          <w:szCs w:val="24"/>
+        </w:rPr>
+        <w:t xml:space="preserve">: entità che memorizza le informazioni relative agli ordini effettuati dal Farmacista, in particolare id, </w:t>
+      </w:r>
+      <w:proofErr w:type="spellStart"/>
+      <w:r>
+        <w:rPr>
+          <w:rFonts w:ascii="Arial" w:hAnsi="Arial" w:cs="Arial"/>
+          <w:sz w:val="24"/>
+          <w:szCs w:val="24"/>
+        </w:rPr>
+        <w:t>idOrdine</w:t>
+      </w:r>
+      <w:proofErr w:type="spellEnd"/>
+      <w:r>
+        <w:rPr>
+          <w:rFonts w:ascii="Arial" w:hAnsi="Arial" w:cs="Arial"/>
+          <w:sz w:val="24"/>
+          <w:szCs w:val="24"/>
+        </w:rPr>
+        <w:t xml:space="preserve">, </w:t>
+      </w:r>
+      <w:proofErr w:type="spellStart"/>
+      <w:r>
+        <w:rPr>
+          <w:rFonts w:ascii="Arial" w:hAnsi="Arial" w:cs="Arial"/>
+          <w:sz w:val="24"/>
+          <w:szCs w:val="24"/>
+        </w:rPr>
+        <w:t>idUtente</w:t>
+      </w:r>
+      <w:proofErr w:type="spellEnd"/>
+      <w:r>
+        <w:rPr>
+          <w:rFonts w:ascii="Arial" w:hAnsi="Arial" w:cs="Arial"/>
+          <w:sz w:val="24"/>
+          <w:szCs w:val="24"/>
+        </w:rPr>
+        <w:t xml:space="preserve">, </w:t>
+      </w:r>
+      <w:proofErr w:type="spellStart"/>
+      <w:r>
+        <w:rPr>
+          <w:rFonts w:ascii="Arial" w:hAnsi="Arial" w:cs="Arial"/>
+          <w:sz w:val="24"/>
+          <w:szCs w:val="24"/>
+        </w:rPr>
+        <w:t>idFarmaco</w:t>
+      </w:r>
+      <w:proofErr w:type="spellEnd"/>
+      <w:r>
+        <w:rPr>
+          <w:rFonts w:ascii="Arial" w:hAnsi="Arial" w:cs="Arial"/>
+          <w:sz w:val="24"/>
+          <w:szCs w:val="24"/>
+        </w:rPr>
+        <w:t xml:space="preserve">, </w:t>
+      </w:r>
+      <w:proofErr w:type="spellStart"/>
+      <w:r>
+        <w:rPr>
+          <w:rFonts w:ascii="Arial" w:hAnsi="Arial" w:cs="Arial"/>
+          <w:sz w:val="24"/>
+          <w:szCs w:val="24"/>
+        </w:rPr>
+        <w:t>idFattorino</w:t>
+      </w:r>
+      <w:proofErr w:type="spellEnd"/>
+      <w:r>
+        <w:rPr>
+          <w:rFonts w:ascii="Arial" w:hAnsi="Arial" w:cs="Arial"/>
+          <w:sz w:val="24"/>
+          <w:szCs w:val="24"/>
+        </w:rPr>
+        <w:t xml:space="preserve">, quantità, stato, note, </w:t>
+      </w:r>
+      <w:proofErr w:type="spellStart"/>
+      <w:r>
+        <w:rPr>
+          <w:rFonts w:ascii="Arial" w:hAnsi="Arial" w:cs="Arial"/>
+          <w:sz w:val="24"/>
+          <w:szCs w:val="24"/>
+        </w:rPr>
+        <w:t>dataOrdine</w:t>
+      </w:r>
+      <w:proofErr w:type="spellEnd"/>
+      <w:r>
+        <w:rPr>
+          <w:rFonts w:ascii="Arial" w:hAnsi="Arial" w:cs="Arial"/>
+          <w:sz w:val="24"/>
+          <w:szCs w:val="24"/>
+        </w:rPr>
+        <w:t xml:space="preserve">, </w:t>
+      </w:r>
+      <w:proofErr w:type="spellStart"/>
+      <w:r>
+        <w:rPr>
+          <w:rFonts w:ascii="Arial" w:hAnsi="Arial" w:cs="Arial"/>
+          <w:sz w:val="24"/>
+          <w:szCs w:val="24"/>
+        </w:rPr>
+        <w:t>dataConsegna</w:t>
+      </w:r>
+      <w:proofErr w:type="spellEnd"/>
+      <w:r>
+        <w:rPr>
+          <w:rFonts w:ascii="Arial" w:hAnsi="Arial" w:cs="Arial"/>
+          <w:sz w:val="24"/>
+          <w:szCs w:val="24"/>
+        </w:rPr>
+        <w:t xml:space="preserve">, </w:t>
+      </w:r>
+      <w:proofErr w:type="spellStart"/>
+      <w:r>
+        <w:rPr>
+          <w:rFonts w:ascii="Arial" w:hAnsi="Arial" w:cs="Arial"/>
+          <w:sz w:val="24"/>
+          <w:szCs w:val="24"/>
+        </w:rPr>
+        <w:t>ordineCaricato</w:t>
+      </w:r>
+      <w:proofErr w:type="spellEnd"/>
+      <w:r>
+        <w:rPr>
+          <w:rFonts w:ascii="Arial" w:hAnsi="Arial" w:cs="Arial"/>
+          <w:sz w:val="24"/>
+          <w:szCs w:val="24"/>
+        </w:rPr>
+        <w:t>.</w:t>
+      </w:r>
     </w:p>
     <w:sectPr>
       <w:headerReference w:type="default" r:id="rId15"/>

</xml_diff>